<commit_message>
submit 190 to 199
</commit_message>
<xml_diff>
--- a/list.docx
+++ b/list.docx
@@ -6002,6 +6002,672 @@
           <w:lang w:val="en-US"/>
         </w:rPr>
         <w:t>پله‌نورد</w:t>
+      </w:r>
+      <w:r>
+        <w:rPr>
+          <w:rFonts w:hint="cs"/>
+          <w:sz w:val="22"/>
+          <w:szCs w:val="24"/>
+          <w:rtl/>
+          <w:lang w:val="en-US"/>
+        </w:rPr>
+        <w:t>ی</w:t>
+      </w:r>
+    </w:p>
+    <w:p>
+      <w:pPr>
+        <w:pStyle w:val="ListParagraph"/>
+        <w:numPr>
+          <w:ilvl w:val="0"/>
+          <w:numId w:val="2"/>
+        </w:numPr>
+        <w:rPr>
+          <w:sz w:val="22"/>
+          <w:szCs w:val="24"/>
+          <w:lang w:val="en-US"/>
+        </w:rPr>
+      </w:pPr>
+      <w:r>
+        <w:rPr>
+          <w:rFonts w:hint="eastAsia"/>
+          <w:sz w:val="22"/>
+          <w:szCs w:val="24"/>
+          <w:rtl/>
+          <w:lang w:val="en-US"/>
+        </w:rPr>
+        <w:t>معجون</w:t>
+      </w:r>
+      <w:r>
+        <w:rPr>
+          <w:sz w:val="22"/>
+          <w:szCs w:val="24"/>
+          <w:rtl/>
+          <w:lang w:val="en-US"/>
+        </w:rPr>
+        <w:t xml:space="preserve"> </w:t>
+      </w:r>
+      <w:r>
+        <w:rPr>
+          <w:rFonts w:hint="eastAsia"/>
+          <w:sz w:val="22"/>
+          <w:szCs w:val="24"/>
+          <w:rtl/>
+          <w:lang w:val="en-US"/>
+        </w:rPr>
+        <w:t>سوسک</w:t>
+      </w:r>
+      <w:r>
+        <w:rPr>
+          <w:sz w:val="22"/>
+          <w:szCs w:val="24"/>
+          <w:rtl/>
+          <w:lang w:val="en-US"/>
+        </w:rPr>
+        <w:t xml:space="preserve"> </w:t>
+      </w:r>
+      <w:r>
+        <w:rPr>
+          <w:rFonts w:hint="eastAsia"/>
+          <w:sz w:val="22"/>
+          <w:szCs w:val="24"/>
+          <w:rtl/>
+          <w:lang w:val="en-US"/>
+        </w:rPr>
+        <w:t>قرمز</w:t>
+      </w:r>
+      <w:r>
+        <w:rPr>
+          <w:sz w:val="22"/>
+          <w:szCs w:val="24"/>
+          <w:rtl/>
+          <w:lang w:val="en-US"/>
+        </w:rPr>
+        <w:t xml:space="preserve"> </w:t>
+      </w:r>
+      <w:r>
+        <w:rPr>
+          <w:rFonts w:hint="eastAsia"/>
+          <w:sz w:val="22"/>
+          <w:szCs w:val="24"/>
+          <w:rtl/>
+          <w:lang w:val="en-US"/>
+        </w:rPr>
+        <w:t>و</w:t>
+      </w:r>
+      <w:r>
+        <w:rPr>
+          <w:sz w:val="22"/>
+          <w:szCs w:val="24"/>
+          <w:rtl/>
+          <w:lang w:val="en-US"/>
+        </w:rPr>
+        <w:t xml:space="preserve"> </w:t>
+      </w:r>
+      <w:r>
+        <w:rPr>
+          <w:rFonts w:hint="eastAsia"/>
+          <w:sz w:val="22"/>
+          <w:szCs w:val="24"/>
+          <w:rtl/>
+          <w:lang w:val="en-US"/>
+        </w:rPr>
+        <w:t>اسفناج</w:t>
+      </w:r>
+      <w:r>
+        <w:rPr>
+          <w:sz w:val="22"/>
+          <w:szCs w:val="24"/>
+          <w:rtl/>
+          <w:lang w:val="en-US"/>
+        </w:rPr>
+        <w:t xml:space="preserve"> </w:t>
+      </w:r>
+      <w:r>
+        <w:rPr>
+          <w:rFonts w:hint="eastAsia"/>
+          <w:sz w:val="22"/>
+          <w:szCs w:val="24"/>
+          <w:rtl/>
+          <w:lang w:val="en-US"/>
+        </w:rPr>
+        <w:t>گند</w:t>
+      </w:r>
+      <w:r>
+        <w:rPr>
+          <w:rFonts w:hint="cs"/>
+          <w:sz w:val="22"/>
+          <w:szCs w:val="24"/>
+          <w:rtl/>
+          <w:lang w:val="en-US"/>
+        </w:rPr>
+        <w:t>ی</w:t>
+      </w:r>
+      <w:r>
+        <w:rPr>
+          <w:rFonts w:hint="eastAsia"/>
+          <w:sz w:val="22"/>
+          <w:szCs w:val="24"/>
+          <w:rtl/>
+          <w:lang w:val="en-US"/>
+        </w:rPr>
+        <w:t>ده</w:t>
+      </w:r>
+    </w:p>
+    <w:p>
+      <w:pPr>
+        <w:pStyle w:val="ListParagraph"/>
+        <w:numPr>
+          <w:ilvl w:val="0"/>
+          <w:numId w:val="2"/>
+        </w:numPr>
+        <w:rPr>
+          <w:sz w:val="22"/>
+          <w:szCs w:val="24"/>
+          <w:lang w:val="en-US"/>
+        </w:rPr>
+      </w:pPr>
+      <w:r>
+        <w:rPr>
+          <w:rFonts w:hint="eastAsia"/>
+          <w:sz w:val="22"/>
+          <w:szCs w:val="24"/>
+          <w:rtl/>
+          <w:lang w:val="en-US"/>
+        </w:rPr>
+        <w:t>د</w:t>
+      </w:r>
+      <w:r>
+        <w:rPr>
+          <w:rFonts w:hint="cs"/>
+          <w:sz w:val="22"/>
+          <w:szCs w:val="24"/>
+          <w:rtl/>
+          <w:lang w:val="en-US"/>
+        </w:rPr>
+        <w:t>ی</w:t>
+      </w:r>
+      <w:r>
+        <w:rPr>
+          <w:rFonts w:hint="eastAsia"/>
+          <w:sz w:val="22"/>
+          <w:szCs w:val="24"/>
+          <w:rtl/>
+          <w:lang w:val="en-US"/>
+        </w:rPr>
+        <w:t>دگاه</w:t>
+      </w:r>
+      <w:r>
+        <w:rPr>
+          <w:sz w:val="22"/>
+          <w:szCs w:val="24"/>
+          <w:rtl/>
+          <w:lang w:val="en-US"/>
+        </w:rPr>
+        <w:t xml:space="preserve"> </w:t>
+      </w:r>
+      <w:r>
+        <w:rPr>
+          <w:rFonts w:hint="eastAsia"/>
+          <w:sz w:val="22"/>
+          <w:szCs w:val="24"/>
+          <w:rtl/>
+          <w:lang w:val="en-US"/>
+        </w:rPr>
+        <w:t>ساده</w:t>
+      </w:r>
+    </w:p>
+    <w:p>
+      <w:pPr>
+        <w:pStyle w:val="ListParagraph"/>
+        <w:numPr>
+          <w:ilvl w:val="0"/>
+          <w:numId w:val="2"/>
+        </w:numPr>
+        <w:rPr>
+          <w:sz w:val="22"/>
+          <w:szCs w:val="24"/>
+          <w:lang w:val="en-US"/>
+        </w:rPr>
+      </w:pPr>
+      <w:r>
+        <w:rPr>
+          <w:rFonts w:hint="eastAsia"/>
+          <w:sz w:val="22"/>
+          <w:szCs w:val="24"/>
+          <w:rtl/>
+          <w:lang w:val="en-US"/>
+        </w:rPr>
+        <w:t>جابجا</w:t>
+      </w:r>
+      <w:r>
+        <w:rPr>
+          <w:rFonts w:hint="cs"/>
+          <w:sz w:val="22"/>
+          <w:szCs w:val="24"/>
+          <w:rtl/>
+          <w:lang w:val="en-US"/>
+        </w:rPr>
+        <w:t>یی</w:t>
+      </w:r>
+      <w:r>
+        <w:rPr>
+          <w:sz w:val="22"/>
+          <w:szCs w:val="24"/>
+          <w:rtl/>
+          <w:lang w:val="en-US"/>
+        </w:rPr>
+        <w:t xml:space="preserve"> </w:t>
+      </w:r>
+      <w:r>
+        <w:rPr>
+          <w:rFonts w:hint="eastAsia"/>
+          <w:sz w:val="22"/>
+          <w:szCs w:val="24"/>
+          <w:rtl/>
+          <w:lang w:val="en-US"/>
+        </w:rPr>
+        <w:t>ساده</w:t>
+      </w:r>
+    </w:p>
+    <w:p>
+      <w:pPr>
+        <w:pStyle w:val="ListParagraph"/>
+        <w:numPr>
+          <w:ilvl w:val="0"/>
+          <w:numId w:val="2"/>
+        </w:numPr>
+        <w:rPr>
+          <w:sz w:val="22"/>
+          <w:szCs w:val="24"/>
+          <w:lang w:val="en-US"/>
+        </w:rPr>
+      </w:pPr>
+      <w:r>
+        <w:rPr>
+          <w:rFonts w:hint="eastAsia"/>
+          <w:sz w:val="22"/>
+          <w:szCs w:val="24"/>
+          <w:rtl/>
+          <w:lang w:val="en-US"/>
+        </w:rPr>
+        <w:t>نما</w:t>
+      </w:r>
+      <w:r>
+        <w:rPr>
+          <w:rFonts w:hint="cs"/>
+          <w:sz w:val="22"/>
+          <w:szCs w:val="24"/>
+          <w:rtl/>
+          <w:lang w:val="en-US"/>
+        </w:rPr>
+        <w:t>ی</w:t>
+      </w:r>
+      <w:r>
+        <w:rPr>
+          <w:rFonts w:hint="eastAsia"/>
+          <w:sz w:val="22"/>
+          <w:szCs w:val="24"/>
+          <w:rtl/>
+          <w:lang w:val="en-US"/>
+        </w:rPr>
+        <w:t>ش</w:t>
+      </w:r>
+      <w:r>
+        <w:rPr>
+          <w:sz w:val="22"/>
+          <w:szCs w:val="24"/>
+          <w:rtl/>
+          <w:lang w:val="en-US"/>
+        </w:rPr>
+        <w:t xml:space="preserve"> </w:t>
+      </w:r>
+      <w:r>
+        <w:rPr>
+          <w:rFonts w:hint="eastAsia"/>
+          <w:sz w:val="22"/>
+          <w:szCs w:val="24"/>
+          <w:rtl/>
+          <w:lang w:val="en-US"/>
+        </w:rPr>
+        <w:t>رنگ‌ها</w:t>
+      </w:r>
+    </w:p>
+    <w:p>
+      <w:pPr>
+        <w:pStyle w:val="ListParagraph"/>
+        <w:numPr>
+          <w:ilvl w:val="0"/>
+          <w:numId w:val="2"/>
+        </w:numPr>
+        <w:rPr>
+          <w:sz w:val="22"/>
+          <w:szCs w:val="24"/>
+          <w:lang w:val="en-US"/>
+        </w:rPr>
+      </w:pPr>
+      <w:r>
+        <w:rPr>
+          <w:rFonts w:hint="eastAsia"/>
+          <w:sz w:val="22"/>
+          <w:szCs w:val="24"/>
+          <w:rtl/>
+          <w:lang w:val="en-US"/>
+        </w:rPr>
+        <w:t>هم‌نهشت</w:t>
+      </w:r>
+      <w:r>
+        <w:rPr>
+          <w:rFonts w:hint="cs"/>
+          <w:sz w:val="22"/>
+          <w:szCs w:val="24"/>
+          <w:rtl/>
+          <w:lang w:val="en-US"/>
+        </w:rPr>
+        <w:t>ی</w:t>
+      </w:r>
+      <w:r>
+        <w:rPr>
+          <w:sz w:val="22"/>
+          <w:szCs w:val="24"/>
+          <w:rtl/>
+          <w:lang w:val="en-US"/>
+        </w:rPr>
+        <w:t xml:space="preserve"> </w:t>
+      </w:r>
+      <w:r>
+        <w:rPr>
+          <w:rFonts w:hint="eastAsia"/>
+          <w:sz w:val="22"/>
+          <w:szCs w:val="24"/>
+          <w:rtl/>
+          <w:lang w:val="en-US"/>
+        </w:rPr>
+        <w:t>اعداد</w:t>
+      </w:r>
+    </w:p>
+    <w:p>
+      <w:pPr>
+        <w:pStyle w:val="ListParagraph"/>
+        <w:numPr>
+          <w:ilvl w:val="0"/>
+          <w:numId w:val="2"/>
+        </w:numPr>
+        <w:rPr>
+          <w:sz w:val="22"/>
+          <w:szCs w:val="24"/>
+          <w:lang w:val="en-US"/>
+        </w:rPr>
+      </w:pPr>
+      <w:r>
+        <w:rPr>
+          <w:rFonts w:hint="eastAsia"/>
+          <w:sz w:val="22"/>
+          <w:szCs w:val="24"/>
+          <w:rtl/>
+          <w:lang w:val="en-US"/>
+        </w:rPr>
+        <w:t>ضرب</w:t>
+      </w:r>
+      <w:r>
+        <w:rPr>
+          <w:sz w:val="22"/>
+          <w:szCs w:val="24"/>
+          <w:rtl/>
+          <w:lang w:val="en-US"/>
+        </w:rPr>
+        <w:t xml:space="preserve"> </w:t>
+      </w:r>
+      <w:r>
+        <w:rPr>
+          <w:rFonts w:hint="eastAsia"/>
+          <w:sz w:val="22"/>
+          <w:szCs w:val="24"/>
+          <w:rtl/>
+          <w:lang w:val="en-US"/>
+        </w:rPr>
+        <w:t>ماتر</w:t>
+      </w:r>
+      <w:r>
+        <w:rPr>
+          <w:rFonts w:hint="cs"/>
+          <w:sz w:val="22"/>
+          <w:szCs w:val="24"/>
+          <w:rtl/>
+          <w:lang w:val="en-US"/>
+        </w:rPr>
+        <w:t>ی</w:t>
+      </w:r>
+      <w:r>
+        <w:rPr>
+          <w:rFonts w:hint="eastAsia"/>
+          <w:sz w:val="22"/>
+          <w:szCs w:val="24"/>
+          <w:rtl/>
+          <w:lang w:val="en-US"/>
+        </w:rPr>
+        <w:t>س‌ها</w:t>
+      </w:r>
+    </w:p>
+    <w:p>
+      <w:pPr>
+        <w:pStyle w:val="ListParagraph"/>
+        <w:numPr>
+          <w:ilvl w:val="0"/>
+          <w:numId w:val="2"/>
+        </w:numPr>
+        <w:rPr>
+          <w:sz w:val="22"/>
+          <w:szCs w:val="24"/>
+          <w:lang w:val="en-US"/>
+        </w:rPr>
+      </w:pPr>
+      <w:r>
+        <w:rPr>
+          <w:rFonts w:hint="eastAsia"/>
+          <w:sz w:val="22"/>
+          <w:szCs w:val="24"/>
+          <w:rtl/>
+          <w:lang w:val="en-US"/>
+        </w:rPr>
+        <w:t>عدد</w:t>
+      </w:r>
+      <w:r>
+        <w:rPr>
+          <w:sz w:val="22"/>
+          <w:szCs w:val="24"/>
+          <w:rtl/>
+          <w:lang w:val="en-US"/>
+        </w:rPr>
+        <w:t xml:space="preserve"> </w:t>
+      </w:r>
+      <w:r>
+        <w:rPr>
+          <w:rFonts w:hint="eastAsia"/>
+          <w:sz w:val="22"/>
+          <w:szCs w:val="24"/>
+          <w:rtl/>
+          <w:lang w:val="en-US"/>
+        </w:rPr>
+        <w:t>خوب</w:t>
+      </w:r>
+    </w:p>
+    <w:p>
+      <w:pPr>
+        <w:pStyle w:val="ListParagraph"/>
+        <w:numPr>
+          <w:ilvl w:val="0"/>
+          <w:numId w:val="2"/>
+        </w:numPr>
+        <w:rPr>
+          <w:sz w:val="22"/>
+          <w:szCs w:val="24"/>
+          <w:lang w:val="en-US"/>
+        </w:rPr>
+      </w:pPr>
+      <w:r>
+        <w:rPr>
+          <w:rFonts w:hint="eastAsia"/>
+          <w:sz w:val="22"/>
+          <w:szCs w:val="24"/>
+          <w:rtl/>
+          <w:lang w:val="en-US"/>
+        </w:rPr>
+        <w:t>نردبون</w:t>
+      </w:r>
+      <w:r>
+        <w:rPr>
+          <w:rFonts w:hint="cs"/>
+          <w:sz w:val="22"/>
+          <w:szCs w:val="24"/>
+          <w:rtl/>
+          <w:lang w:val="en-US"/>
+        </w:rPr>
+        <w:t>ی</w:t>
+      </w:r>
+    </w:p>
+    <w:p>
+      <w:pPr>
+        <w:pStyle w:val="ListParagraph"/>
+        <w:numPr>
+          <w:ilvl w:val="0"/>
+          <w:numId w:val="2"/>
+        </w:numPr>
+        <w:rPr>
+          <w:sz w:val="22"/>
+          <w:szCs w:val="24"/>
+          <w:lang w:val="en-US"/>
+        </w:rPr>
+      </w:pPr>
+      <w:r>
+        <w:rPr>
+          <w:rFonts w:hint="eastAsia"/>
+          <w:sz w:val="22"/>
+          <w:szCs w:val="24"/>
+          <w:rtl/>
+          <w:lang w:val="en-US"/>
+        </w:rPr>
+        <w:t>شنگول</w:t>
+      </w:r>
+      <w:r>
+        <w:rPr>
+          <w:sz w:val="22"/>
+          <w:szCs w:val="24"/>
+          <w:rtl/>
+          <w:lang w:val="en-US"/>
+        </w:rPr>
+        <w:t xml:space="preserve"> </w:t>
+      </w:r>
+      <w:r>
+        <w:rPr>
+          <w:rFonts w:hint="eastAsia"/>
+          <w:sz w:val="22"/>
+          <w:szCs w:val="24"/>
+          <w:rtl/>
+          <w:lang w:val="en-US"/>
+        </w:rPr>
+        <w:t>و</w:t>
+      </w:r>
+      <w:r>
+        <w:rPr>
+          <w:sz w:val="22"/>
+          <w:szCs w:val="24"/>
+          <w:rtl/>
+          <w:lang w:val="en-US"/>
+        </w:rPr>
+        <w:t xml:space="preserve"> </w:t>
+      </w:r>
+      <w:r>
+        <w:rPr>
+          <w:rFonts w:hint="eastAsia"/>
+          <w:sz w:val="22"/>
+          <w:szCs w:val="24"/>
+          <w:rtl/>
+          <w:lang w:val="en-US"/>
+        </w:rPr>
+        <w:t>منگول</w:t>
+      </w:r>
+    </w:p>
+    <w:p>
+      <w:pPr>
+        <w:pStyle w:val="ListParagraph"/>
+        <w:numPr>
+          <w:ilvl w:val="0"/>
+          <w:numId w:val="2"/>
+        </w:numPr>
+        <w:rPr>
+          <w:sz w:val="22"/>
+          <w:szCs w:val="24"/>
+          <w:lang w:val="en-US"/>
+        </w:rPr>
+      </w:pPr>
+      <w:r>
+        <w:rPr>
+          <w:rFonts w:hint="eastAsia"/>
+          <w:sz w:val="22"/>
+          <w:szCs w:val="24"/>
+          <w:rtl/>
+          <w:lang w:val="en-US"/>
+        </w:rPr>
+        <w:t>س</w:t>
+      </w:r>
+      <w:r>
+        <w:rPr>
+          <w:rFonts w:hint="cs"/>
+          <w:sz w:val="22"/>
+          <w:szCs w:val="24"/>
+          <w:rtl/>
+          <w:lang w:val="en-US"/>
+        </w:rPr>
+        <w:t>ی</w:t>
+      </w:r>
+      <w:r>
+        <w:rPr>
+          <w:rFonts w:hint="eastAsia"/>
+          <w:sz w:val="22"/>
+          <w:szCs w:val="24"/>
+          <w:rtl/>
+          <w:lang w:val="en-US"/>
+        </w:rPr>
+        <w:t>بل</w:t>
+      </w:r>
+      <w:r>
+        <w:rPr>
+          <w:sz w:val="22"/>
+          <w:szCs w:val="24"/>
+          <w:rtl/>
+          <w:lang w:val="en-US"/>
+        </w:rPr>
+        <w:t xml:space="preserve"> </w:t>
+      </w:r>
+      <w:r>
+        <w:rPr>
+          <w:rFonts w:hint="eastAsia"/>
+          <w:sz w:val="22"/>
+          <w:szCs w:val="24"/>
+          <w:rtl/>
+          <w:lang w:val="en-US"/>
+        </w:rPr>
+        <w:t>ت</w:t>
+      </w:r>
+      <w:r>
+        <w:rPr>
+          <w:rFonts w:hint="cs"/>
+          <w:sz w:val="22"/>
+          <w:szCs w:val="24"/>
+          <w:rtl/>
+          <w:lang w:val="en-US"/>
+        </w:rPr>
+        <w:t>ی</w:t>
+      </w:r>
+      <w:r>
+        <w:rPr>
+          <w:rFonts w:hint="eastAsia"/>
+          <w:sz w:val="22"/>
+          <w:szCs w:val="24"/>
+          <w:rtl/>
+          <w:lang w:val="en-US"/>
+        </w:rPr>
+        <w:t>رانداز</w:t>
       </w:r>
       <w:r>
         <w:rPr>

</xml_diff>

<commit_message>
update list\  and submit question 200
</commit_message>
<xml_diff>
--- a/list.docx
+++ b/list.docx
@@ -6678,6 +6678,30 @@
           <w:lang w:val="en-US"/>
         </w:rPr>
         <w:t>ی</w:t>
+      </w:r>
+    </w:p>
+    <w:p>
+      <w:pPr>
+        <w:pStyle w:val="ListParagraph"/>
+        <w:numPr>
+          <w:ilvl w:val="0"/>
+          <w:numId w:val="2"/>
+        </w:numPr>
+        <w:rPr>
+          <w:sz w:val="22"/>
+          <w:szCs w:val="24"/>
+          <w:lang w:val="en-US"/>
+        </w:rPr>
+      </w:pPr>
+      <w:r>
+        <w:rPr>
+          <w:rFonts w:hint="cs"/>
+          <w:sz w:val="22"/>
+          <w:szCs w:val="24"/>
+          <w:rtl/>
+          <w:lang w:val="en-US"/>
+        </w:rPr>
+        <w:t>آب</w:t>
       </w:r>
     </w:p>
     <w:sectPr>

</xml_diff>

<commit_message>
upload submit 201 to 205
</commit_message>
<xml_diff>
--- a/list.docx
+++ b/list.docx
@@ -6702,6 +6702,309 @@
           <w:lang w:val="en-US"/>
         </w:rPr>
         <w:t>آب</w:t>
+      </w:r>
+    </w:p>
+    <w:p>
+      <w:pPr>
+        <w:pStyle w:val="ListParagraph"/>
+        <w:numPr>
+          <w:ilvl w:val="0"/>
+          <w:numId w:val="2"/>
+        </w:numPr>
+        <w:rPr>
+          <w:sz w:val="22"/>
+          <w:szCs w:val="24"/>
+          <w:lang w:val="en-US"/>
+        </w:rPr>
+      </w:pPr>
+      <w:r>
+        <w:rPr>
+          <w:rFonts w:hint="eastAsia"/>
+          <w:sz w:val="22"/>
+          <w:szCs w:val="24"/>
+          <w:rtl/>
+          <w:lang w:val="en-US"/>
+        </w:rPr>
+        <w:t>محاسبه‌</w:t>
+      </w:r>
+      <w:r>
+        <w:rPr>
+          <w:rFonts w:hint="cs"/>
+          <w:sz w:val="22"/>
+          <w:szCs w:val="24"/>
+          <w:rtl/>
+          <w:lang w:val="en-US"/>
+        </w:rPr>
+        <w:t>ی</w:t>
+      </w:r>
+      <w:r>
+        <w:rPr>
+          <w:sz w:val="22"/>
+          <w:szCs w:val="24"/>
+          <w:rtl/>
+          <w:lang w:val="en-US"/>
+        </w:rPr>
+        <w:t xml:space="preserve"> </w:t>
+      </w:r>
+      <w:r>
+        <w:rPr>
+          <w:rFonts w:hint="eastAsia"/>
+          <w:sz w:val="22"/>
+          <w:szCs w:val="24"/>
+          <w:rtl/>
+          <w:lang w:val="en-US"/>
+        </w:rPr>
+        <w:t>پ</w:t>
+      </w:r>
+      <w:r>
+        <w:rPr>
+          <w:rFonts w:hint="cs"/>
+          <w:sz w:val="22"/>
+          <w:szCs w:val="24"/>
+          <w:rtl/>
+          <w:lang w:val="en-US"/>
+        </w:rPr>
+        <w:t>ی</w:t>
+      </w:r>
+      <w:r>
+        <w:rPr>
+          <w:rFonts w:hint="eastAsia"/>
+          <w:sz w:val="22"/>
+          <w:szCs w:val="24"/>
+          <w:rtl/>
+          <w:lang w:val="en-US"/>
+        </w:rPr>
+        <w:t>چ</w:t>
+      </w:r>
+      <w:r>
+        <w:rPr>
+          <w:rFonts w:hint="cs"/>
+          <w:sz w:val="22"/>
+          <w:szCs w:val="24"/>
+          <w:rtl/>
+          <w:lang w:val="en-US"/>
+        </w:rPr>
+        <w:t>ی</w:t>
+      </w:r>
+      <w:r>
+        <w:rPr>
+          <w:rFonts w:hint="eastAsia"/>
+          <w:sz w:val="22"/>
+          <w:szCs w:val="24"/>
+          <w:rtl/>
+          <w:lang w:val="en-US"/>
+        </w:rPr>
+        <w:t>ده</w:t>
+      </w:r>
+    </w:p>
+    <w:p>
+      <w:pPr>
+        <w:pStyle w:val="ListParagraph"/>
+        <w:numPr>
+          <w:ilvl w:val="0"/>
+          <w:numId w:val="2"/>
+        </w:numPr>
+        <w:rPr>
+          <w:sz w:val="22"/>
+          <w:szCs w:val="24"/>
+          <w:lang w:val="en-US"/>
+        </w:rPr>
+      </w:pPr>
+      <w:r>
+        <w:rPr>
+          <w:rFonts w:hint="eastAsia"/>
+          <w:sz w:val="22"/>
+          <w:szCs w:val="24"/>
+          <w:rtl/>
+          <w:lang w:val="en-US"/>
+        </w:rPr>
+        <w:t>تابع</w:t>
+      </w:r>
+      <w:r>
+        <w:rPr>
+          <w:sz w:val="22"/>
+          <w:szCs w:val="24"/>
+          <w:rtl/>
+          <w:lang w:val="en-US"/>
+        </w:rPr>
+        <w:t xml:space="preserve"> </w:t>
+      </w:r>
+      <w:r>
+        <w:rPr>
+          <w:rFonts w:hint="eastAsia"/>
+          <w:sz w:val="22"/>
+          <w:szCs w:val="24"/>
+          <w:rtl/>
+          <w:lang w:val="en-US"/>
+        </w:rPr>
+        <w:t>نما</w:t>
+      </w:r>
+      <w:r>
+        <w:rPr>
+          <w:rFonts w:hint="cs"/>
+          <w:sz w:val="22"/>
+          <w:szCs w:val="24"/>
+          <w:rtl/>
+          <w:lang w:val="en-US"/>
+        </w:rPr>
+        <w:t>یی</w:t>
+      </w:r>
+    </w:p>
+    <w:p>
+      <w:pPr>
+        <w:pStyle w:val="ListParagraph"/>
+        <w:numPr>
+          <w:ilvl w:val="0"/>
+          <w:numId w:val="2"/>
+        </w:numPr>
+        <w:rPr>
+          <w:sz w:val="22"/>
+          <w:szCs w:val="24"/>
+          <w:lang w:val="en-US"/>
+        </w:rPr>
+      </w:pPr>
+      <w:r>
+        <w:rPr>
+          <w:rFonts w:hint="eastAsia"/>
+          <w:sz w:val="22"/>
+          <w:szCs w:val="24"/>
+          <w:rtl/>
+          <w:lang w:val="en-US"/>
+        </w:rPr>
+        <w:t>آلفا</w:t>
+      </w:r>
+      <w:r>
+        <w:rPr>
+          <w:sz w:val="22"/>
+          <w:szCs w:val="24"/>
+          <w:rtl/>
+          <w:lang w:val="en-US"/>
+        </w:rPr>
+        <w:t xml:space="preserve"> </w:t>
+      </w:r>
+      <w:r>
+        <w:rPr>
+          <w:rFonts w:hint="eastAsia"/>
+          <w:sz w:val="22"/>
+          <w:szCs w:val="24"/>
+          <w:rtl/>
+          <w:lang w:val="en-US"/>
+        </w:rPr>
+        <w:t>قنطورس</w:t>
+      </w:r>
+    </w:p>
+    <w:p>
+      <w:pPr>
+        <w:pStyle w:val="ListParagraph"/>
+        <w:numPr>
+          <w:ilvl w:val="0"/>
+          <w:numId w:val="2"/>
+        </w:numPr>
+        <w:rPr>
+          <w:sz w:val="22"/>
+          <w:szCs w:val="24"/>
+          <w:lang w:val="en-US"/>
+        </w:rPr>
+      </w:pPr>
+      <w:r>
+        <w:rPr>
+          <w:rFonts w:hint="eastAsia"/>
+          <w:sz w:val="22"/>
+          <w:szCs w:val="24"/>
+          <w:rtl/>
+          <w:lang w:val="en-US"/>
+        </w:rPr>
+        <w:t>انتخابات</w:t>
+      </w:r>
+      <w:r>
+        <w:rPr>
+          <w:sz w:val="22"/>
+          <w:szCs w:val="24"/>
+          <w:rtl/>
+          <w:lang w:val="en-US"/>
+        </w:rPr>
+        <w:t xml:space="preserve"> </w:t>
+      </w:r>
+      <w:r>
+        <w:rPr>
+          <w:rFonts w:hint="eastAsia"/>
+          <w:sz w:val="22"/>
+          <w:szCs w:val="24"/>
+          <w:rtl/>
+          <w:lang w:val="en-US"/>
+        </w:rPr>
+        <w:t>ر</w:t>
+      </w:r>
+      <w:r>
+        <w:rPr>
+          <w:rFonts w:hint="cs"/>
+          <w:sz w:val="22"/>
+          <w:szCs w:val="24"/>
+          <w:rtl/>
+          <w:lang w:val="en-US"/>
+        </w:rPr>
+        <w:t>ی</w:t>
+      </w:r>
+      <w:r>
+        <w:rPr>
+          <w:rFonts w:hint="eastAsia"/>
+          <w:sz w:val="22"/>
+          <w:szCs w:val="24"/>
+          <w:rtl/>
+          <w:lang w:val="en-US"/>
+        </w:rPr>
+        <w:t>است</w:t>
+      </w:r>
+      <w:r>
+        <w:rPr>
+          <w:sz w:val="22"/>
+          <w:szCs w:val="24"/>
+          <w:rtl/>
+          <w:lang w:val="en-US"/>
+        </w:rPr>
+        <w:t xml:space="preserve"> </w:t>
+      </w:r>
+      <w:r>
+        <w:rPr>
+          <w:rFonts w:hint="eastAsia"/>
+          <w:sz w:val="22"/>
+          <w:szCs w:val="24"/>
+          <w:rtl/>
+          <w:lang w:val="en-US"/>
+        </w:rPr>
+        <w:t>جمهور</w:t>
+      </w:r>
+      <w:r>
+        <w:rPr>
+          <w:rFonts w:hint="cs"/>
+          <w:sz w:val="22"/>
+          <w:szCs w:val="24"/>
+          <w:rtl/>
+          <w:lang w:val="en-US"/>
+        </w:rPr>
+        <w:t>ی</w:t>
+      </w:r>
+    </w:p>
+    <w:p>
+      <w:pPr>
+        <w:pStyle w:val="ListParagraph"/>
+        <w:numPr>
+          <w:ilvl w:val="0"/>
+          <w:numId w:val="2"/>
+        </w:numPr>
+        <w:rPr>
+          <w:sz w:val="22"/>
+          <w:szCs w:val="24"/>
+          <w:lang w:val="en-US"/>
+        </w:rPr>
+      </w:pPr>
+      <w:r>
+        <w:rPr>
+          <w:sz w:val="22"/>
+          <w:szCs w:val="24"/>
+          <w:lang w:val="en-US" w:bidi="fa-IR"/>
+        </w:rPr>
+        <w:t>0x55</w:t>
       </w:r>
     </w:p>
     <w:sectPr>

</xml_diff>

<commit_message>
submit other questions ? to 226;
</commit_message>
<xml_diff>
--- a/list.docx
+++ b/list.docx
@@ -7409,6 +7409,897 @@
           <w:lang w:val="en-US"/>
         </w:rPr>
         <w:t>ه‌ها</w:t>
+      </w:r>
+    </w:p>
+    <w:p>
+      <w:pPr>
+        <w:pStyle w:val="ListParagraph"/>
+        <w:numPr>
+          <w:ilvl w:val="0"/>
+          <w:numId w:val="2"/>
+        </w:numPr>
+        <w:rPr>
+          <w:sz w:val="22"/>
+          <w:szCs w:val="24"/>
+          <w:lang w:val="en-US"/>
+        </w:rPr>
+      </w:pPr>
+      <w:r>
+        <w:rPr>
+          <w:rFonts w:hint="eastAsia"/>
+          <w:sz w:val="22"/>
+          <w:szCs w:val="24"/>
+          <w:rtl/>
+          <w:lang w:val="en-US"/>
+        </w:rPr>
+        <w:t>مربّاها</w:t>
+      </w:r>
+      <w:r>
+        <w:rPr>
+          <w:sz w:val="22"/>
+          <w:szCs w:val="24"/>
+          <w:rtl/>
+          <w:lang w:val="en-US"/>
+        </w:rPr>
+        <w:t xml:space="preserve"> </w:t>
+      </w:r>
+      <w:r>
+        <w:rPr>
+          <w:rFonts w:hint="eastAsia"/>
+          <w:sz w:val="22"/>
+          <w:szCs w:val="24"/>
+          <w:rtl/>
+          <w:lang w:val="en-US"/>
+        </w:rPr>
+        <w:t>و</w:t>
+      </w:r>
+      <w:r>
+        <w:rPr>
+          <w:sz w:val="22"/>
+          <w:szCs w:val="24"/>
+          <w:rtl/>
+          <w:lang w:val="en-US"/>
+        </w:rPr>
+        <w:t xml:space="preserve"> </w:t>
+      </w:r>
+      <w:r>
+        <w:rPr>
+          <w:rFonts w:hint="eastAsia"/>
+          <w:sz w:val="22"/>
+          <w:szCs w:val="24"/>
+          <w:rtl/>
+          <w:lang w:val="en-US"/>
+        </w:rPr>
+        <w:t>مشکلات</w:t>
+      </w:r>
+      <w:r>
+        <w:rPr>
+          <w:sz w:val="22"/>
+          <w:szCs w:val="24"/>
+          <w:rtl/>
+          <w:lang w:val="en-US"/>
+        </w:rPr>
+        <w:t xml:space="preserve"> </w:t>
+      </w:r>
+      <w:r>
+        <w:rPr>
+          <w:rFonts w:hint="eastAsia"/>
+          <w:sz w:val="22"/>
+          <w:szCs w:val="24"/>
+          <w:rtl/>
+          <w:lang w:val="en-US"/>
+        </w:rPr>
+        <w:t>اقتصاد</w:t>
+      </w:r>
+      <w:r>
+        <w:rPr>
+          <w:rFonts w:hint="cs"/>
+          <w:sz w:val="22"/>
+          <w:szCs w:val="24"/>
+          <w:rtl/>
+          <w:lang w:val="en-US"/>
+        </w:rPr>
+        <w:t>ی</w:t>
+      </w:r>
+    </w:p>
+    <w:p>
+      <w:pPr>
+        <w:pStyle w:val="ListParagraph"/>
+        <w:numPr>
+          <w:ilvl w:val="0"/>
+          <w:numId w:val="2"/>
+        </w:numPr>
+        <w:rPr>
+          <w:sz w:val="22"/>
+          <w:szCs w:val="24"/>
+          <w:lang w:val="en-US"/>
+        </w:rPr>
+      </w:pPr>
+      <w:r>
+        <w:rPr>
+          <w:rFonts w:hint="eastAsia"/>
+          <w:sz w:val="22"/>
+          <w:szCs w:val="24"/>
+          <w:rtl/>
+          <w:lang w:val="en-US"/>
+        </w:rPr>
+        <w:t>بازه</w:t>
+      </w:r>
+      <w:r>
+        <w:rPr>
+          <w:sz w:val="22"/>
+          <w:szCs w:val="24"/>
+          <w:rtl/>
+          <w:lang w:val="en-US"/>
+        </w:rPr>
+        <w:t xml:space="preserve"> </w:t>
+      </w:r>
+      <w:r>
+        <w:rPr>
+          <w:rFonts w:hint="eastAsia"/>
+          <w:sz w:val="22"/>
+          <w:szCs w:val="24"/>
+          <w:rtl/>
+          <w:lang w:val="en-US"/>
+        </w:rPr>
+        <w:t>باز</w:t>
+      </w:r>
+      <w:r>
+        <w:rPr>
+          <w:rFonts w:hint="cs"/>
+          <w:sz w:val="22"/>
+          <w:szCs w:val="24"/>
+          <w:rtl/>
+          <w:lang w:val="en-US"/>
+        </w:rPr>
+        <w:t>ی</w:t>
+      </w:r>
+      <w:r>
+        <w:rPr>
+          <w:sz w:val="22"/>
+          <w:szCs w:val="24"/>
+          <w:rtl/>
+          <w:lang w:val="en-US"/>
+        </w:rPr>
+        <w:t xml:space="preserve"> </w:t>
+      </w:r>
+      <w:r>
+        <w:rPr>
+          <w:rFonts w:hint="eastAsia"/>
+          <w:sz w:val="22"/>
+          <w:szCs w:val="24"/>
+          <w:rtl/>
+          <w:lang w:val="en-US"/>
+        </w:rPr>
+        <w:t>در</w:t>
+      </w:r>
+      <w:r>
+        <w:rPr>
+          <w:sz w:val="22"/>
+          <w:szCs w:val="24"/>
+          <w:rtl/>
+          <w:lang w:val="en-US"/>
+        </w:rPr>
+        <w:t xml:space="preserve"> </w:t>
+      </w:r>
+      <w:r>
+        <w:rPr>
+          <w:rFonts w:hint="eastAsia"/>
+          <w:sz w:val="22"/>
+          <w:szCs w:val="24"/>
+          <w:rtl/>
+          <w:lang w:val="en-US"/>
+        </w:rPr>
+        <w:t>برره</w:t>
+      </w:r>
+    </w:p>
+    <w:p>
+      <w:pPr>
+        <w:pStyle w:val="ListParagraph"/>
+        <w:numPr>
+          <w:ilvl w:val="0"/>
+          <w:numId w:val="2"/>
+        </w:numPr>
+        <w:rPr>
+          <w:sz w:val="22"/>
+          <w:szCs w:val="24"/>
+          <w:lang w:val="en-US"/>
+        </w:rPr>
+      </w:pPr>
+      <w:r>
+        <w:rPr>
+          <w:rFonts w:hint="eastAsia"/>
+          <w:sz w:val="22"/>
+          <w:szCs w:val="24"/>
+          <w:rtl/>
+          <w:lang w:val="en-US"/>
+        </w:rPr>
+        <w:lastRenderedPageBreak/>
+        <w:t>عدالت</w:t>
+      </w:r>
+      <w:r>
+        <w:rPr>
+          <w:sz w:val="22"/>
+          <w:szCs w:val="24"/>
+          <w:rtl/>
+          <w:lang w:val="en-US"/>
+        </w:rPr>
+        <w:t xml:space="preserve"> </w:t>
+      </w:r>
+      <w:r>
+        <w:rPr>
+          <w:rFonts w:hint="eastAsia"/>
+          <w:sz w:val="22"/>
+          <w:szCs w:val="24"/>
+          <w:rtl/>
+          <w:lang w:val="en-US"/>
+        </w:rPr>
+        <w:t>قضا</w:t>
+      </w:r>
+      <w:r>
+        <w:rPr>
+          <w:rFonts w:hint="cs"/>
+          <w:sz w:val="22"/>
+          <w:szCs w:val="24"/>
+          <w:rtl/>
+          <w:lang w:val="en-US"/>
+        </w:rPr>
+        <w:t>یی</w:t>
+      </w:r>
+      <w:r>
+        <w:rPr>
+          <w:sz w:val="22"/>
+          <w:szCs w:val="24"/>
+          <w:rtl/>
+          <w:lang w:val="en-US"/>
+        </w:rPr>
+        <w:t xml:space="preserve"> </w:t>
+      </w:r>
+      <w:r>
+        <w:rPr>
+          <w:rFonts w:hint="eastAsia"/>
+          <w:sz w:val="22"/>
+          <w:szCs w:val="24"/>
+          <w:rtl/>
+          <w:lang w:val="en-US"/>
+        </w:rPr>
+        <w:t>برره</w:t>
+      </w:r>
+    </w:p>
+    <w:p>
+      <w:pPr>
+        <w:pStyle w:val="ListParagraph"/>
+        <w:numPr>
+          <w:ilvl w:val="0"/>
+          <w:numId w:val="2"/>
+        </w:numPr>
+        <w:rPr>
+          <w:sz w:val="22"/>
+          <w:szCs w:val="24"/>
+          <w:lang w:val="en-US"/>
+        </w:rPr>
+      </w:pPr>
+      <w:r>
+        <w:rPr>
+          <w:rFonts w:hint="eastAsia"/>
+          <w:sz w:val="22"/>
+          <w:szCs w:val="24"/>
+          <w:rtl/>
+          <w:lang w:val="en-US"/>
+        </w:rPr>
+        <w:t>شرکت‌ها</w:t>
+      </w:r>
+      <w:r>
+        <w:rPr>
+          <w:rFonts w:hint="cs"/>
+          <w:sz w:val="22"/>
+          <w:szCs w:val="24"/>
+          <w:rtl/>
+          <w:lang w:val="en-US"/>
+        </w:rPr>
+        <w:t>ی</w:t>
+      </w:r>
+      <w:r>
+        <w:rPr>
+          <w:sz w:val="22"/>
+          <w:szCs w:val="24"/>
+          <w:rtl/>
+          <w:lang w:val="en-US"/>
+        </w:rPr>
+        <w:t xml:space="preserve"> </w:t>
+      </w:r>
+      <w:r>
+        <w:rPr>
+          <w:rFonts w:hint="eastAsia"/>
+          <w:sz w:val="22"/>
+          <w:szCs w:val="24"/>
+          <w:rtl/>
+          <w:lang w:val="en-US"/>
+        </w:rPr>
+        <w:t>هرم</w:t>
+      </w:r>
+      <w:r>
+        <w:rPr>
+          <w:rFonts w:hint="cs"/>
+          <w:sz w:val="22"/>
+          <w:szCs w:val="24"/>
+          <w:rtl/>
+          <w:lang w:val="en-US"/>
+        </w:rPr>
+        <w:t>ی</w:t>
+      </w:r>
+      <w:r>
+        <w:rPr>
+          <w:sz w:val="22"/>
+          <w:szCs w:val="24"/>
+          <w:rtl/>
+          <w:lang w:val="en-US"/>
+        </w:rPr>
+        <w:t xml:space="preserve"> </w:t>
+      </w:r>
+      <w:r>
+        <w:rPr>
+          <w:rFonts w:hint="eastAsia"/>
+          <w:sz w:val="22"/>
+          <w:szCs w:val="24"/>
+          <w:rtl/>
+          <w:lang w:val="en-US"/>
+        </w:rPr>
+        <w:t>در</w:t>
+      </w:r>
+      <w:r>
+        <w:rPr>
+          <w:sz w:val="22"/>
+          <w:szCs w:val="24"/>
+          <w:rtl/>
+          <w:lang w:val="en-US"/>
+        </w:rPr>
+        <w:t xml:space="preserve"> </w:t>
+      </w:r>
+      <w:r>
+        <w:rPr>
+          <w:rFonts w:hint="eastAsia"/>
+          <w:sz w:val="22"/>
+          <w:szCs w:val="24"/>
+          <w:rtl/>
+          <w:lang w:val="en-US"/>
+        </w:rPr>
+        <w:t>برره</w:t>
+      </w:r>
+    </w:p>
+    <w:p>
+      <w:pPr>
+        <w:pStyle w:val="ListParagraph"/>
+        <w:numPr>
+          <w:ilvl w:val="0"/>
+          <w:numId w:val="2"/>
+        </w:numPr>
+        <w:rPr>
+          <w:sz w:val="22"/>
+          <w:szCs w:val="24"/>
+          <w:lang w:val="en-US"/>
+        </w:rPr>
+      </w:pPr>
+      <w:r>
+        <w:rPr>
+          <w:rFonts w:hint="eastAsia"/>
+          <w:sz w:val="22"/>
+          <w:szCs w:val="24"/>
+          <w:rtl/>
+          <w:lang w:val="en-US"/>
+        </w:rPr>
+        <w:t>اعداد</w:t>
+      </w:r>
+      <w:r>
+        <w:rPr>
+          <w:sz w:val="22"/>
+          <w:szCs w:val="24"/>
+          <w:rtl/>
+          <w:lang w:val="en-US"/>
+        </w:rPr>
+        <w:t xml:space="preserve"> </w:t>
+      </w:r>
+      <w:r>
+        <w:rPr>
+          <w:rFonts w:hint="eastAsia"/>
+          <w:sz w:val="22"/>
+          <w:szCs w:val="24"/>
+          <w:rtl/>
+          <w:lang w:val="en-US"/>
+        </w:rPr>
+        <w:t>هگزا</w:t>
+      </w:r>
+      <w:r>
+        <w:rPr>
+          <w:sz w:val="22"/>
+          <w:szCs w:val="24"/>
+          <w:rtl/>
+          <w:lang w:val="en-US"/>
+        </w:rPr>
+        <w:t xml:space="preserve"> </w:t>
+      </w:r>
+      <w:r>
+        <w:rPr>
+          <w:rFonts w:hint="eastAsia"/>
+          <w:sz w:val="22"/>
+          <w:szCs w:val="24"/>
+          <w:rtl/>
+          <w:lang w:val="en-US"/>
+        </w:rPr>
+        <w:t>دس</w:t>
+      </w:r>
+      <w:r>
+        <w:rPr>
+          <w:rFonts w:hint="cs"/>
+          <w:sz w:val="22"/>
+          <w:szCs w:val="24"/>
+          <w:rtl/>
+          <w:lang w:val="en-US"/>
+        </w:rPr>
+        <w:t>ی</w:t>
+      </w:r>
+      <w:r>
+        <w:rPr>
+          <w:rFonts w:hint="eastAsia"/>
+          <w:sz w:val="22"/>
+          <w:szCs w:val="24"/>
+          <w:rtl/>
+          <w:lang w:val="en-US"/>
+        </w:rPr>
+        <w:t>مال</w:t>
+      </w:r>
+    </w:p>
+    <w:p>
+      <w:pPr>
+        <w:pStyle w:val="ListParagraph"/>
+        <w:numPr>
+          <w:ilvl w:val="0"/>
+          <w:numId w:val="2"/>
+        </w:numPr>
+        <w:rPr>
+          <w:sz w:val="22"/>
+          <w:szCs w:val="24"/>
+          <w:lang w:val="en-US"/>
+        </w:rPr>
+      </w:pPr>
+      <w:r>
+        <w:rPr>
+          <w:rFonts w:hint="eastAsia"/>
+          <w:sz w:val="22"/>
+          <w:szCs w:val="24"/>
+          <w:rtl/>
+          <w:lang w:val="en-US"/>
+        </w:rPr>
+        <w:t>باز</w:t>
+      </w:r>
+      <w:r>
+        <w:rPr>
+          <w:rFonts w:hint="cs"/>
+          <w:sz w:val="22"/>
+          <w:szCs w:val="24"/>
+          <w:rtl/>
+          <w:lang w:val="en-US"/>
+        </w:rPr>
+        <w:t>ی</w:t>
+      </w:r>
+    </w:p>
+    <w:p>
+      <w:pPr>
+        <w:pStyle w:val="ListParagraph"/>
+        <w:numPr>
+          <w:ilvl w:val="0"/>
+          <w:numId w:val="2"/>
+        </w:numPr>
+        <w:rPr>
+          <w:sz w:val="22"/>
+          <w:szCs w:val="24"/>
+          <w:lang w:val="en-US"/>
+        </w:rPr>
+      </w:pPr>
+      <w:r>
+        <w:rPr>
+          <w:rFonts w:hint="cs"/>
+          <w:sz w:val="22"/>
+          <w:szCs w:val="24"/>
+          <w:rtl/>
+          <w:lang w:val="en-US"/>
+        </w:rPr>
+        <w:t>ی</w:t>
+      </w:r>
+      <w:r>
+        <w:rPr>
+          <w:rFonts w:hint="eastAsia"/>
+          <w:sz w:val="22"/>
+          <w:szCs w:val="24"/>
+          <w:rtl/>
+          <w:lang w:val="en-US"/>
+        </w:rPr>
+        <w:t>ه</w:t>
+      </w:r>
+      <w:r>
+        <w:rPr>
+          <w:sz w:val="22"/>
+          <w:szCs w:val="24"/>
+          <w:rtl/>
+          <w:lang w:val="en-US"/>
+        </w:rPr>
+        <w:t xml:space="preserve"> </w:t>
+      </w:r>
+      <w:r>
+        <w:rPr>
+          <w:rFonts w:hint="eastAsia"/>
+          <w:sz w:val="22"/>
+          <w:szCs w:val="24"/>
+          <w:rtl/>
+          <w:lang w:val="en-US"/>
+        </w:rPr>
+        <w:t>قل</w:t>
+      </w:r>
+      <w:r>
+        <w:rPr>
+          <w:sz w:val="22"/>
+          <w:szCs w:val="24"/>
+          <w:rtl/>
+          <w:lang w:val="en-US"/>
+        </w:rPr>
+        <w:t xml:space="preserve"> </w:t>
+      </w:r>
+      <w:r>
+        <w:rPr>
+          <w:rFonts w:hint="eastAsia"/>
+          <w:sz w:val="22"/>
+          <w:szCs w:val="24"/>
+          <w:rtl/>
+          <w:lang w:val="en-US"/>
+        </w:rPr>
+        <w:t>دو</w:t>
+      </w:r>
+      <w:r>
+        <w:rPr>
+          <w:sz w:val="22"/>
+          <w:szCs w:val="24"/>
+          <w:rtl/>
+          <w:lang w:val="en-US"/>
+        </w:rPr>
+        <w:t xml:space="preserve"> </w:t>
+      </w:r>
+      <w:r>
+        <w:rPr>
+          <w:rFonts w:hint="eastAsia"/>
+          <w:sz w:val="22"/>
+          <w:szCs w:val="24"/>
+          <w:rtl/>
+          <w:lang w:val="en-US"/>
+        </w:rPr>
+        <w:t>قل</w:t>
+      </w:r>
+      <w:r>
+        <w:rPr>
+          <w:sz w:val="22"/>
+          <w:szCs w:val="24"/>
+          <w:rtl/>
+          <w:lang w:val="en-US"/>
+        </w:rPr>
+        <w:t xml:space="preserve"> </w:t>
+      </w:r>
+      <w:r>
+        <w:rPr>
+          <w:rFonts w:hint="eastAsia"/>
+          <w:sz w:val="22"/>
+          <w:szCs w:val="24"/>
+          <w:rtl/>
+          <w:lang w:val="en-US"/>
+        </w:rPr>
+        <w:t>در</w:t>
+      </w:r>
+      <w:r>
+        <w:rPr>
+          <w:sz w:val="22"/>
+          <w:szCs w:val="24"/>
+          <w:rtl/>
+          <w:lang w:val="en-US"/>
+        </w:rPr>
+        <w:t xml:space="preserve"> </w:t>
+      </w:r>
+      <w:r>
+        <w:rPr>
+          <w:rFonts w:hint="eastAsia"/>
+          <w:sz w:val="22"/>
+          <w:szCs w:val="24"/>
+          <w:rtl/>
+          <w:lang w:val="en-US"/>
+        </w:rPr>
+        <w:t>برره</w:t>
+      </w:r>
+    </w:p>
+    <w:p>
+      <w:pPr>
+        <w:pStyle w:val="ListParagraph"/>
+        <w:numPr>
+          <w:ilvl w:val="0"/>
+          <w:numId w:val="2"/>
+        </w:numPr>
+        <w:rPr>
+          <w:sz w:val="22"/>
+          <w:szCs w:val="24"/>
+          <w:lang w:val="en-US"/>
+        </w:rPr>
+      </w:pPr>
+      <w:r>
+        <w:rPr>
+          <w:rFonts w:hint="eastAsia"/>
+          <w:sz w:val="22"/>
+          <w:szCs w:val="24"/>
+          <w:rtl/>
+          <w:lang w:val="en-US"/>
+        </w:rPr>
+        <w:t>باز</w:t>
+      </w:r>
+      <w:r>
+        <w:rPr>
+          <w:rFonts w:hint="cs"/>
+          <w:sz w:val="22"/>
+          <w:szCs w:val="24"/>
+          <w:rtl/>
+          <w:lang w:val="en-US"/>
+        </w:rPr>
+        <w:t>ی</w:t>
+      </w:r>
+      <w:r>
+        <w:rPr>
+          <w:sz w:val="22"/>
+          <w:szCs w:val="24"/>
+          <w:rtl/>
+          <w:lang w:val="en-US"/>
+        </w:rPr>
+        <w:t xml:space="preserve"> </w:t>
+      </w:r>
+      <w:r>
+        <w:rPr>
+          <w:rFonts w:hint="eastAsia"/>
+          <w:sz w:val="22"/>
+          <w:szCs w:val="24"/>
+          <w:rtl/>
+          <w:lang w:val="en-US"/>
+        </w:rPr>
+        <w:t>منطق</w:t>
+      </w:r>
+      <w:r>
+        <w:rPr>
+          <w:rFonts w:hint="cs"/>
+          <w:sz w:val="22"/>
+          <w:szCs w:val="24"/>
+          <w:rtl/>
+          <w:lang w:val="en-US"/>
+        </w:rPr>
+        <w:t>ی</w:t>
+      </w:r>
+      <w:r>
+        <w:rPr>
+          <w:sz w:val="22"/>
+          <w:szCs w:val="24"/>
+          <w:rtl/>
+          <w:lang w:val="en-US"/>
+        </w:rPr>
+        <w:t xml:space="preserve"> </w:t>
+      </w:r>
+      <w:r>
+        <w:rPr>
+          <w:rFonts w:hint="eastAsia"/>
+          <w:sz w:val="22"/>
+          <w:szCs w:val="24"/>
+          <w:rtl/>
+          <w:lang w:val="en-US"/>
+        </w:rPr>
+        <w:t>در</w:t>
+      </w:r>
+      <w:r>
+        <w:rPr>
+          <w:sz w:val="22"/>
+          <w:szCs w:val="24"/>
+          <w:rtl/>
+          <w:lang w:val="en-US"/>
+        </w:rPr>
+        <w:t xml:space="preserve"> </w:t>
+      </w:r>
+      <w:r>
+        <w:rPr>
+          <w:rFonts w:hint="eastAsia"/>
+          <w:sz w:val="22"/>
+          <w:szCs w:val="24"/>
+          <w:rtl/>
+          <w:lang w:val="en-US"/>
+        </w:rPr>
+        <w:t>برره</w:t>
+      </w:r>
+    </w:p>
+    <w:p>
+      <w:pPr>
+        <w:pStyle w:val="ListParagraph"/>
+        <w:numPr>
+          <w:ilvl w:val="0"/>
+          <w:numId w:val="2"/>
+        </w:numPr>
+        <w:rPr>
+          <w:sz w:val="22"/>
+          <w:szCs w:val="24"/>
+          <w:lang w:val="en-US"/>
+        </w:rPr>
+      </w:pPr>
+      <w:r>
+        <w:rPr>
+          <w:rFonts w:hint="eastAsia"/>
+          <w:sz w:val="22"/>
+          <w:szCs w:val="24"/>
+          <w:rtl/>
+          <w:lang w:val="en-US"/>
+        </w:rPr>
+        <w:t>نواح</w:t>
+      </w:r>
+      <w:r>
+        <w:rPr>
+          <w:rFonts w:hint="cs"/>
+          <w:sz w:val="22"/>
+          <w:szCs w:val="24"/>
+          <w:rtl/>
+          <w:lang w:val="en-US"/>
+        </w:rPr>
+        <w:t>ی</w:t>
+      </w:r>
+      <w:r>
+        <w:rPr>
+          <w:sz w:val="22"/>
+          <w:szCs w:val="24"/>
+          <w:rtl/>
+          <w:lang w:val="en-US"/>
+        </w:rPr>
+        <w:t xml:space="preserve"> </w:t>
+      </w:r>
+      <w:r>
+        <w:rPr>
+          <w:rFonts w:hint="eastAsia"/>
+          <w:sz w:val="22"/>
+          <w:szCs w:val="24"/>
+          <w:rtl/>
+          <w:lang w:val="en-US"/>
+        </w:rPr>
+        <w:t>سرو</w:t>
+      </w:r>
+      <w:r>
+        <w:rPr>
+          <w:rFonts w:hint="cs"/>
+          <w:sz w:val="22"/>
+          <w:szCs w:val="24"/>
+          <w:rtl/>
+          <w:lang w:val="en-US"/>
+        </w:rPr>
+        <w:t>ی</w:t>
+      </w:r>
+      <w:r>
+        <w:rPr>
+          <w:rFonts w:hint="eastAsia"/>
+          <w:sz w:val="22"/>
+          <w:szCs w:val="24"/>
+          <w:rtl/>
+          <w:lang w:val="en-US"/>
+        </w:rPr>
+        <w:t>س‌ده</w:t>
+      </w:r>
+      <w:r>
+        <w:rPr>
+          <w:rFonts w:hint="cs"/>
+          <w:sz w:val="22"/>
+          <w:szCs w:val="24"/>
+          <w:rtl/>
+          <w:lang w:val="en-US"/>
+        </w:rPr>
+        <w:t>ی</w:t>
+      </w:r>
+    </w:p>
+    <w:p>
+      <w:pPr>
+        <w:pStyle w:val="ListParagraph"/>
+        <w:numPr>
+          <w:ilvl w:val="0"/>
+          <w:numId w:val="2"/>
+        </w:numPr>
+        <w:rPr>
+          <w:sz w:val="22"/>
+          <w:szCs w:val="24"/>
+          <w:lang w:val="en-US"/>
+        </w:rPr>
+      </w:pPr>
+      <w:r>
+        <w:rPr>
+          <w:rFonts w:hint="eastAsia"/>
+          <w:sz w:val="22"/>
+          <w:szCs w:val="24"/>
+          <w:rtl/>
+          <w:lang w:val="en-US"/>
+        </w:rPr>
+        <w:t>سوپ</w:t>
+      </w:r>
+      <w:r>
+        <w:rPr>
+          <w:sz w:val="22"/>
+          <w:szCs w:val="24"/>
+          <w:rtl/>
+          <w:lang w:val="en-US"/>
+        </w:rPr>
+        <w:t xml:space="preserve"> </w:t>
+      </w:r>
+      <w:r>
+        <w:rPr>
+          <w:rFonts w:hint="eastAsia"/>
+          <w:sz w:val="22"/>
+          <w:szCs w:val="24"/>
+          <w:rtl/>
+          <w:lang w:val="en-US"/>
+        </w:rPr>
+        <w:t>سبز</w:t>
+      </w:r>
+      <w:r>
+        <w:rPr>
+          <w:rFonts w:hint="cs"/>
+          <w:sz w:val="22"/>
+          <w:szCs w:val="24"/>
+          <w:rtl/>
+          <w:lang w:val="en-US"/>
+        </w:rPr>
+        <w:t>ی</w:t>
+      </w:r>
+      <w:r>
+        <w:rPr>
+          <w:rFonts w:hint="eastAsia"/>
+          <w:sz w:val="22"/>
+          <w:szCs w:val="24"/>
+          <w:rtl/>
+          <w:lang w:val="en-US"/>
+        </w:rPr>
+        <w:t>جات</w:t>
+      </w:r>
+    </w:p>
+    <w:p>
+      <w:pPr>
+        <w:pStyle w:val="ListParagraph"/>
+        <w:numPr>
+          <w:ilvl w:val="0"/>
+          <w:numId w:val="2"/>
+        </w:numPr>
+        <w:rPr>
+          <w:sz w:val="22"/>
+          <w:szCs w:val="24"/>
+          <w:lang w:val="en-US"/>
+        </w:rPr>
+      </w:pPr>
+      <w:r>
+        <w:rPr>
+          <w:rFonts w:hint="eastAsia"/>
+          <w:sz w:val="22"/>
+          <w:szCs w:val="24"/>
+          <w:rtl/>
+          <w:lang w:val="en-US"/>
+        </w:rPr>
+        <w:t>عوامل</w:t>
+      </w:r>
+      <w:r>
+        <w:rPr>
+          <w:sz w:val="22"/>
+          <w:szCs w:val="24"/>
+          <w:rtl/>
+          <w:lang w:val="en-US"/>
+        </w:rPr>
+        <w:t xml:space="preserve"> </w:t>
+      </w:r>
+      <w:r>
+        <w:rPr>
+          <w:rFonts w:hint="eastAsia"/>
+          <w:sz w:val="22"/>
+          <w:szCs w:val="24"/>
+          <w:rtl/>
+          <w:lang w:val="en-US"/>
+        </w:rPr>
+        <w:t>اول</w:t>
       </w:r>
     </w:p>
     <w:sectPr>

</xml_diff>

<commit_message>
submit question 227 to 247
</commit_message>
<xml_diff>
--- a/list.docx
+++ b/list.docx
@@ -8300,6 +8300,1175 @@
           <w:lang w:val="en-US"/>
         </w:rPr>
         <w:t>اول</w:t>
+      </w:r>
+    </w:p>
+    <w:p>
+      <w:pPr>
+        <w:pStyle w:val="ListParagraph"/>
+        <w:numPr>
+          <w:ilvl w:val="0"/>
+          <w:numId w:val="2"/>
+        </w:numPr>
+        <w:rPr>
+          <w:sz w:val="22"/>
+          <w:szCs w:val="24"/>
+          <w:lang w:val="en-US"/>
+        </w:rPr>
+      </w:pPr>
+      <w:r>
+        <w:rPr>
+          <w:rFonts w:hint="eastAsia"/>
+          <w:sz w:val="22"/>
+          <w:szCs w:val="24"/>
+          <w:rtl/>
+          <w:lang w:val="en-US"/>
+        </w:rPr>
+        <w:t>غُل‌بانو</w:t>
+      </w:r>
+      <w:r>
+        <w:rPr>
+          <w:sz w:val="22"/>
+          <w:szCs w:val="24"/>
+          <w:rtl/>
+          <w:lang w:val="en-US"/>
+        </w:rPr>
+        <w:t xml:space="preserve"> </w:t>
+      </w:r>
+      <w:r>
+        <w:rPr>
+          <w:rFonts w:hint="eastAsia"/>
+          <w:sz w:val="22"/>
+          <w:szCs w:val="24"/>
+          <w:rtl/>
+          <w:lang w:val="en-US"/>
+        </w:rPr>
+        <w:t>و</w:t>
+      </w:r>
+      <w:r>
+        <w:rPr>
+          <w:sz w:val="22"/>
+          <w:szCs w:val="24"/>
+          <w:rtl/>
+          <w:lang w:val="en-US"/>
+        </w:rPr>
+        <w:t xml:space="preserve"> </w:t>
+      </w:r>
+      <w:r>
+        <w:rPr>
+          <w:rFonts w:hint="eastAsia"/>
+          <w:sz w:val="22"/>
+          <w:szCs w:val="24"/>
+          <w:rtl/>
+          <w:lang w:val="en-US"/>
+        </w:rPr>
+        <w:t>دوقلوها</w:t>
+      </w:r>
+      <w:r>
+        <w:rPr>
+          <w:rFonts w:hint="cs"/>
+          <w:sz w:val="22"/>
+          <w:szCs w:val="24"/>
+          <w:rtl/>
+          <w:lang w:val="en-US"/>
+        </w:rPr>
+        <w:t>ی</w:t>
+      </w:r>
+      <w:r>
+        <w:rPr>
+          <w:rFonts w:hint="eastAsia"/>
+          <w:sz w:val="22"/>
+          <w:szCs w:val="24"/>
+          <w:rtl/>
+          <w:lang w:val="en-US"/>
+        </w:rPr>
+        <w:t>ش</w:t>
+      </w:r>
+    </w:p>
+    <w:p>
+      <w:pPr>
+        <w:pStyle w:val="ListParagraph"/>
+        <w:numPr>
+          <w:ilvl w:val="0"/>
+          <w:numId w:val="2"/>
+        </w:numPr>
+        <w:rPr>
+          <w:sz w:val="22"/>
+          <w:szCs w:val="24"/>
+          <w:lang w:val="en-US"/>
+        </w:rPr>
+      </w:pPr>
+      <w:r>
+        <w:rPr>
+          <w:rFonts w:hint="eastAsia"/>
+          <w:sz w:val="22"/>
+          <w:szCs w:val="24"/>
+          <w:rtl/>
+          <w:lang w:val="en-US"/>
+        </w:rPr>
+        <w:t>دو</w:t>
+      </w:r>
+      <w:r>
+        <w:rPr>
+          <w:sz w:val="22"/>
+          <w:szCs w:val="24"/>
+          <w:rtl/>
+          <w:lang w:val="en-US"/>
+        </w:rPr>
+        <w:t xml:space="preserve"> </w:t>
+      </w:r>
+      <w:r>
+        <w:rPr>
+          <w:rFonts w:hint="eastAsia"/>
+          <w:sz w:val="22"/>
+          <w:szCs w:val="24"/>
+          <w:rtl/>
+          <w:lang w:val="en-US"/>
+        </w:rPr>
+        <w:t>شغله</w:t>
+      </w:r>
+    </w:p>
+    <w:p>
+      <w:pPr>
+        <w:pStyle w:val="ListParagraph"/>
+        <w:numPr>
+          <w:ilvl w:val="0"/>
+          <w:numId w:val="2"/>
+        </w:numPr>
+        <w:rPr>
+          <w:sz w:val="22"/>
+          <w:szCs w:val="24"/>
+          <w:lang w:val="en-US"/>
+        </w:rPr>
+      </w:pPr>
+      <w:r>
+        <w:rPr>
+          <w:sz w:val="22"/>
+          <w:szCs w:val="24"/>
+          <w:rtl/>
+          <w:lang w:val="en-US" w:bidi="fa-IR"/>
+        </w:rPr>
+        <w:t>۲ ۲</w:t>
+      </w:r>
+      <w:r>
+        <w:rPr>
+          <w:sz w:val="22"/>
+          <w:szCs w:val="24"/>
+          <w:rtl/>
+          <w:lang w:val="en-US"/>
+        </w:rPr>
+        <w:t xml:space="preserve"> </w:t>
+      </w:r>
+      <w:r>
+        <w:rPr>
+          <w:rFonts w:hint="eastAsia"/>
+          <w:sz w:val="22"/>
+          <w:szCs w:val="24"/>
+          <w:rtl/>
+          <w:lang w:val="en-US"/>
+        </w:rPr>
+        <w:t>ا</w:t>
+      </w:r>
+      <w:r>
+        <w:rPr>
+          <w:rFonts w:hint="cs"/>
+          <w:sz w:val="22"/>
+          <w:szCs w:val="24"/>
+          <w:rtl/>
+          <w:lang w:val="en-US"/>
+        </w:rPr>
+        <w:t>ی</w:t>
+      </w:r>
+    </w:p>
+    <w:p>
+      <w:pPr>
+        <w:pStyle w:val="ListParagraph"/>
+        <w:numPr>
+          <w:ilvl w:val="0"/>
+          <w:numId w:val="2"/>
+        </w:numPr>
+        <w:rPr>
+          <w:sz w:val="22"/>
+          <w:szCs w:val="24"/>
+          <w:lang w:val="en-US"/>
+        </w:rPr>
+      </w:pPr>
+      <w:r>
+        <w:rPr>
+          <w:rFonts w:hint="eastAsia"/>
+          <w:sz w:val="22"/>
+          <w:szCs w:val="24"/>
+          <w:rtl/>
+          <w:lang w:val="en-US"/>
+        </w:rPr>
+        <w:t>الگو</w:t>
+      </w:r>
+      <w:r>
+        <w:rPr>
+          <w:sz w:val="22"/>
+          <w:szCs w:val="24"/>
+          <w:rtl/>
+          <w:lang w:val="en-US"/>
+        </w:rPr>
+        <w:t xml:space="preserve"> </w:t>
+      </w:r>
+      <w:r>
+        <w:rPr>
+          <w:rFonts w:hint="eastAsia"/>
+          <w:sz w:val="22"/>
+          <w:szCs w:val="24"/>
+          <w:rtl/>
+          <w:lang w:val="en-US"/>
+        </w:rPr>
+        <w:t>ساده</w:t>
+      </w:r>
+    </w:p>
+    <w:p>
+      <w:pPr>
+        <w:pStyle w:val="ListParagraph"/>
+        <w:numPr>
+          <w:ilvl w:val="0"/>
+          <w:numId w:val="2"/>
+        </w:numPr>
+        <w:rPr>
+          <w:sz w:val="22"/>
+          <w:szCs w:val="24"/>
+          <w:lang w:val="en-US"/>
+        </w:rPr>
+      </w:pPr>
+      <w:r>
+        <w:rPr>
+          <w:rFonts w:hint="eastAsia"/>
+          <w:sz w:val="22"/>
+          <w:szCs w:val="24"/>
+          <w:rtl/>
+          <w:lang w:val="en-US"/>
+        </w:rPr>
+        <w:t>بهتر</w:t>
+      </w:r>
+      <w:r>
+        <w:rPr>
+          <w:rFonts w:hint="cs"/>
+          <w:sz w:val="22"/>
+          <w:szCs w:val="24"/>
+          <w:rtl/>
+          <w:lang w:val="en-US"/>
+        </w:rPr>
+        <w:t>ی</w:t>
+      </w:r>
+      <w:r>
+        <w:rPr>
+          <w:rFonts w:hint="eastAsia"/>
+          <w:sz w:val="22"/>
+          <w:szCs w:val="24"/>
+          <w:rtl/>
+          <w:lang w:val="en-US"/>
+        </w:rPr>
+        <w:t>ن</w:t>
+      </w:r>
+    </w:p>
+    <w:p>
+      <w:pPr>
+        <w:pStyle w:val="ListParagraph"/>
+        <w:numPr>
+          <w:ilvl w:val="0"/>
+          <w:numId w:val="2"/>
+        </w:numPr>
+        <w:rPr>
+          <w:sz w:val="22"/>
+          <w:szCs w:val="24"/>
+          <w:lang w:val="en-US"/>
+        </w:rPr>
+      </w:pPr>
+      <w:r>
+        <w:rPr>
+          <w:rFonts w:hint="eastAsia"/>
+          <w:sz w:val="22"/>
+          <w:szCs w:val="24"/>
+          <w:rtl/>
+          <w:lang w:val="en-US"/>
+        </w:rPr>
+        <w:t>آنلا</w:t>
+      </w:r>
+      <w:r>
+        <w:rPr>
+          <w:rFonts w:hint="cs"/>
+          <w:sz w:val="22"/>
+          <w:szCs w:val="24"/>
+          <w:rtl/>
+          <w:lang w:val="en-US"/>
+        </w:rPr>
+        <w:t>ی</w:t>
+      </w:r>
+      <w:r>
+        <w:rPr>
+          <w:rFonts w:hint="eastAsia"/>
+          <w:sz w:val="22"/>
+          <w:szCs w:val="24"/>
+          <w:rtl/>
+          <w:lang w:val="en-US"/>
+        </w:rPr>
+        <w:t>ن</w:t>
+      </w:r>
+    </w:p>
+    <w:p>
+      <w:pPr>
+        <w:pStyle w:val="ListParagraph"/>
+        <w:numPr>
+          <w:ilvl w:val="0"/>
+          <w:numId w:val="2"/>
+        </w:numPr>
+        <w:rPr>
+          <w:sz w:val="22"/>
+          <w:szCs w:val="24"/>
+          <w:lang w:val="en-US"/>
+        </w:rPr>
+      </w:pPr>
+      <w:r>
+        <w:rPr>
+          <w:rFonts w:hint="eastAsia"/>
+          <w:sz w:val="22"/>
+          <w:szCs w:val="24"/>
+          <w:rtl/>
+          <w:lang w:val="en-US"/>
+        </w:rPr>
+        <w:t>زبان</w:t>
+      </w:r>
+      <w:r>
+        <w:rPr>
+          <w:sz w:val="22"/>
+          <w:szCs w:val="24"/>
+          <w:rtl/>
+          <w:lang w:val="en-US"/>
+        </w:rPr>
+        <w:t xml:space="preserve"> </w:t>
+      </w:r>
+      <w:r>
+        <w:rPr>
+          <w:rFonts w:hint="eastAsia"/>
+          <w:sz w:val="22"/>
+          <w:szCs w:val="24"/>
+          <w:rtl/>
+          <w:lang w:val="en-US"/>
+        </w:rPr>
+        <w:t>عج</w:t>
+      </w:r>
+      <w:r>
+        <w:rPr>
+          <w:rFonts w:hint="cs"/>
+          <w:sz w:val="22"/>
+          <w:szCs w:val="24"/>
+          <w:rtl/>
+          <w:lang w:val="en-US"/>
+        </w:rPr>
+        <w:t>ی</w:t>
+      </w:r>
+      <w:r>
+        <w:rPr>
+          <w:rFonts w:hint="eastAsia"/>
+          <w:sz w:val="22"/>
+          <w:szCs w:val="24"/>
+          <w:rtl/>
+          <w:lang w:val="en-US"/>
+        </w:rPr>
+        <w:t>ب</w:t>
+      </w:r>
+    </w:p>
+    <w:p>
+      <w:pPr>
+        <w:pStyle w:val="ListParagraph"/>
+        <w:numPr>
+          <w:ilvl w:val="0"/>
+          <w:numId w:val="2"/>
+        </w:numPr>
+        <w:rPr>
+          <w:sz w:val="22"/>
+          <w:szCs w:val="24"/>
+          <w:lang w:val="en-US"/>
+        </w:rPr>
+      </w:pPr>
+      <w:r>
+        <w:rPr>
+          <w:sz w:val="22"/>
+          <w:szCs w:val="24"/>
+          <w:lang w:val="en-US"/>
+        </w:rPr>
+        <w:t>The Departed</w:t>
+      </w:r>
+      <w:r>
+        <w:rPr>
+          <w:sz w:val="22"/>
+          <w:szCs w:val="24"/>
+          <w:rtl/>
+          <w:lang w:val="en-US"/>
+        </w:rPr>
+        <w:t xml:space="preserve"> (2006)</w:t>
+      </w:r>
+    </w:p>
+    <w:p>
+      <w:pPr>
+        <w:pStyle w:val="ListParagraph"/>
+        <w:numPr>
+          <w:ilvl w:val="0"/>
+          <w:numId w:val="2"/>
+        </w:numPr>
+        <w:rPr>
+          <w:sz w:val="22"/>
+          <w:szCs w:val="24"/>
+          <w:lang w:val="en-US"/>
+        </w:rPr>
+      </w:pPr>
+      <w:r>
+        <w:rPr>
+          <w:rFonts w:hint="eastAsia"/>
+          <w:sz w:val="22"/>
+          <w:szCs w:val="24"/>
+          <w:rtl/>
+          <w:lang w:val="en-US"/>
+        </w:rPr>
+        <w:t>ماش</w:t>
+      </w:r>
+      <w:r>
+        <w:rPr>
+          <w:rFonts w:hint="cs"/>
+          <w:sz w:val="22"/>
+          <w:szCs w:val="24"/>
+          <w:rtl/>
+          <w:lang w:val="en-US"/>
+        </w:rPr>
+        <w:t>ی</w:t>
+      </w:r>
+      <w:r>
+        <w:rPr>
+          <w:rFonts w:hint="eastAsia"/>
+          <w:sz w:val="22"/>
+          <w:szCs w:val="24"/>
+          <w:rtl/>
+          <w:lang w:val="en-US"/>
+        </w:rPr>
+        <w:t>ن</w:t>
+      </w:r>
+      <w:r>
+        <w:rPr>
+          <w:sz w:val="22"/>
+          <w:szCs w:val="24"/>
+          <w:rtl/>
+          <w:lang w:val="en-US"/>
+        </w:rPr>
+        <w:t xml:space="preserve"> </w:t>
+      </w:r>
+      <w:r>
+        <w:rPr>
+          <w:rFonts w:hint="eastAsia"/>
+          <w:sz w:val="22"/>
+          <w:szCs w:val="24"/>
+          <w:rtl/>
+          <w:lang w:val="en-US"/>
+        </w:rPr>
+        <w:t>حساب</w:t>
+      </w:r>
+    </w:p>
+    <w:p>
+      <w:pPr>
+        <w:pStyle w:val="ListParagraph"/>
+        <w:numPr>
+          <w:ilvl w:val="0"/>
+          <w:numId w:val="2"/>
+        </w:numPr>
+        <w:rPr>
+          <w:sz w:val="22"/>
+          <w:szCs w:val="24"/>
+          <w:lang w:val="en-US"/>
+        </w:rPr>
+      </w:pPr>
+      <w:r>
+        <w:rPr>
+          <w:rFonts w:hint="eastAsia"/>
+          <w:sz w:val="22"/>
+          <w:szCs w:val="24"/>
+          <w:rtl/>
+          <w:lang w:val="en-US"/>
+        </w:rPr>
+        <w:t>آس</w:t>
+      </w:r>
+      <w:r>
+        <w:rPr>
+          <w:rFonts w:hint="cs"/>
+          <w:sz w:val="22"/>
+          <w:szCs w:val="24"/>
+          <w:rtl/>
+          <w:lang w:val="en-US"/>
+        </w:rPr>
+        <w:t>ی</w:t>
+      </w:r>
+      <w:r>
+        <w:rPr>
+          <w:rFonts w:hint="eastAsia"/>
+          <w:sz w:val="22"/>
+          <w:szCs w:val="24"/>
+          <w:rtl/>
+          <w:lang w:val="en-US"/>
+        </w:rPr>
+        <w:t>ب‌پذ</w:t>
+      </w:r>
+      <w:r>
+        <w:rPr>
+          <w:rFonts w:hint="cs"/>
+          <w:sz w:val="22"/>
+          <w:szCs w:val="24"/>
+          <w:rtl/>
+          <w:lang w:val="en-US"/>
+        </w:rPr>
+        <w:t>ی</w:t>
+      </w:r>
+      <w:r>
+        <w:rPr>
+          <w:rFonts w:hint="eastAsia"/>
+          <w:sz w:val="22"/>
+          <w:szCs w:val="24"/>
+          <w:rtl/>
+          <w:lang w:val="en-US"/>
+        </w:rPr>
+        <w:t>ر</w:t>
+      </w:r>
+      <w:r>
+        <w:rPr>
+          <w:rFonts w:hint="cs"/>
+          <w:sz w:val="22"/>
+          <w:szCs w:val="24"/>
+          <w:rtl/>
+          <w:lang w:val="en-US"/>
+        </w:rPr>
+        <w:t>ی</w:t>
+      </w:r>
+      <w:r>
+        <w:rPr>
+          <w:sz w:val="22"/>
+          <w:szCs w:val="24"/>
+          <w:rtl/>
+          <w:lang w:val="en-US"/>
+        </w:rPr>
+        <w:t xml:space="preserve"> </w:t>
+      </w:r>
+      <w:r>
+        <w:rPr>
+          <w:sz w:val="22"/>
+          <w:szCs w:val="24"/>
+          <w:lang w:val="en-US"/>
+        </w:rPr>
+        <w:t>Log4j</w:t>
+      </w:r>
+    </w:p>
+    <w:p>
+      <w:pPr>
+        <w:pStyle w:val="ListParagraph"/>
+        <w:numPr>
+          <w:ilvl w:val="0"/>
+          <w:numId w:val="2"/>
+        </w:numPr>
+        <w:rPr>
+          <w:sz w:val="22"/>
+          <w:szCs w:val="24"/>
+          <w:lang w:val="en-US"/>
+        </w:rPr>
+      </w:pPr>
+      <w:r>
+        <w:rPr>
+          <w:rFonts w:hint="eastAsia"/>
+          <w:sz w:val="22"/>
+          <w:szCs w:val="24"/>
+          <w:rtl/>
+          <w:lang w:val="en-US"/>
+        </w:rPr>
+        <w:t>زوج</w:t>
+      </w:r>
+      <w:r>
+        <w:rPr>
+          <w:rFonts w:hint="cs"/>
+          <w:sz w:val="22"/>
+          <w:szCs w:val="24"/>
+          <w:rtl/>
+          <w:lang w:val="en-US"/>
+        </w:rPr>
+        <w:t>ی</w:t>
+      </w:r>
+      <w:r>
+        <w:rPr>
+          <w:rFonts w:hint="eastAsia"/>
+          <w:sz w:val="22"/>
+          <w:szCs w:val="24"/>
+          <w:rtl/>
+          <w:lang w:val="en-US"/>
+        </w:rPr>
+        <w:t>ت</w:t>
+      </w:r>
+    </w:p>
+    <w:p>
+      <w:pPr>
+        <w:pStyle w:val="ListParagraph"/>
+        <w:numPr>
+          <w:ilvl w:val="0"/>
+          <w:numId w:val="2"/>
+        </w:numPr>
+        <w:rPr>
+          <w:sz w:val="22"/>
+          <w:szCs w:val="24"/>
+          <w:lang w:val="en-US"/>
+        </w:rPr>
+      </w:pPr>
+      <w:r>
+        <w:rPr>
+          <w:rFonts w:hint="eastAsia"/>
+          <w:sz w:val="22"/>
+          <w:szCs w:val="24"/>
+          <w:rtl/>
+          <w:lang w:val="en-US"/>
+        </w:rPr>
+        <w:t>بله</w:t>
+      </w:r>
+      <w:r>
+        <w:rPr>
+          <w:sz w:val="22"/>
+          <w:szCs w:val="24"/>
+          <w:rtl/>
+          <w:lang w:val="en-US"/>
+        </w:rPr>
+        <w:t xml:space="preserve"> </w:t>
+      </w:r>
+      <w:r>
+        <w:rPr>
+          <w:rFonts w:hint="cs"/>
+          <w:sz w:val="22"/>
+          <w:szCs w:val="24"/>
+          <w:rtl/>
+          <w:lang w:val="en-US"/>
+        </w:rPr>
+        <w:t>ی</w:t>
+      </w:r>
+      <w:r>
+        <w:rPr>
+          <w:rFonts w:hint="eastAsia"/>
+          <w:sz w:val="22"/>
+          <w:szCs w:val="24"/>
+          <w:rtl/>
+          <w:lang w:val="en-US"/>
+        </w:rPr>
+        <w:t>ا</w:t>
+      </w:r>
+      <w:r>
+        <w:rPr>
+          <w:sz w:val="22"/>
+          <w:szCs w:val="24"/>
+          <w:rtl/>
+          <w:lang w:val="en-US"/>
+        </w:rPr>
+        <w:t xml:space="preserve"> </w:t>
+      </w:r>
+      <w:r>
+        <w:rPr>
+          <w:rFonts w:hint="eastAsia"/>
+          <w:sz w:val="22"/>
+          <w:szCs w:val="24"/>
+          <w:rtl/>
+          <w:lang w:val="en-US"/>
+        </w:rPr>
+        <w:t>خ</w:t>
+      </w:r>
+      <w:r>
+        <w:rPr>
+          <w:rFonts w:hint="cs"/>
+          <w:sz w:val="22"/>
+          <w:szCs w:val="24"/>
+          <w:rtl/>
+          <w:lang w:val="en-US"/>
+        </w:rPr>
+        <w:t>ی</w:t>
+      </w:r>
+      <w:r>
+        <w:rPr>
+          <w:rFonts w:hint="eastAsia"/>
+          <w:sz w:val="22"/>
+          <w:szCs w:val="24"/>
+          <w:rtl/>
+          <w:lang w:val="en-US"/>
+        </w:rPr>
+        <w:t>ر؟</w:t>
+      </w:r>
+    </w:p>
+    <w:p>
+      <w:pPr>
+        <w:pStyle w:val="ListParagraph"/>
+        <w:numPr>
+          <w:ilvl w:val="0"/>
+          <w:numId w:val="2"/>
+        </w:numPr>
+        <w:rPr>
+          <w:sz w:val="22"/>
+          <w:szCs w:val="24"/>
+          <w:lang w:val="en-US"/>
+        </w:rPr>
+      </w:pPr>
+      <w:r>
+        <w:rPr>
+          <w:rFonts w:hint="eastAsia"/>
+          <w:sz w:val="22"/>
+          <w:szCs w:val="24"/>
+          <w:rtl/>
+          <w:lang w:val="en-US"/>
+        </w:rPr>
+        <w:t>مدرسان</w:t>
+      </w:r>
+      <w:r>
+        <w:rPr>
+          <w:sz w:val="22"/>
+          <w:szCs w:val="24"/>
+          <w:rtl/>
+          <w:lang w:val="en-US"/>
+        </w:rPr>
+        <w:t xml:space="preserve"> </w:t>
+      </w:r>
+      <w:r>
+        <w:rPr>
+          <w:rFonts w:hint="eastAsia"/>
+          <w:sz w:val="22"/>
+          <w:szCs w:val="24"/>
+          <w:rtl/>
+          <w:lang w:val="en-US"/>
+        </w:rPr>
+        <w:t>شر</w:t>
+      </w:r>
+      <w:r>
+        <w:rPr>
+          <w:rFonts w:hint="cs"/>
+          <w:sz w:val="22"/>
+          <w:szCs w:val="24"/>
+          <w:rtl/>
+          <w:lang w:val="en-US"/>
+        </w:rPr>
+        <w:t>ی</w:t>
+      </w:r>
+      <w:r>
+        <w:rPr>
+          <w:rFonts w:hint="eastAsia"/>
+          <w:sz w:val="22"/>
+          <w:szCs w:val="24"/>
+          <w:rtl/>
+          <w:lang w:val="en-US"/>
+        </w:rPr>
+        <w:t>ف</w:t>
+      </w:r>
+    </w:p>
+    <w:p>
+      <w:pPr>
+        <w:pStyle w:val="ListParagraph"/>
+        <w:numPr>
+          <w:ilvl w:val="0"/>
+          <w:numId w:val="2"/>
+        </w:numPr>
+        <w:rPr>
+          <w:sz w:val="22"/>
+          <w:szCs w:val="24"/>
+          <w:lang w:val="en-US"/>
+        </w:rPr>
+      </w:pPr>
+      <w:r>
+        <w:rPr>
+          <w:rFonts w:hint="eastAsia"/>
+          <w:sz w:val="22"/>
+          <w:szCs w:val="24"/>
+          <w:rtl/>
+          <w:lang w:val="en-US"/>
+        </w:rPr>
+        <w:t>دورگ</w:t>
+      </w:r>
+      <w:r>
+        <w:rPr>
+          <w:rFonts w:hint="cs"/>
+          <w:sz w:val="22"/>
+          <w:szCs w:val="24"/>
+          <w:rtl/>
+          <w:lang w:val="en-US"/>
+        </w:rPr>
+        <w:t>ی</w:t>
+      </w:r>
+      <w:r>
+        <w:rPr>
+          <w:rFonts w:hint="eastAsia"/>
+          <w:sz w:val="22"/>
+          <w:szCs w:val="24"/>
+          <w:rtl/>
+          <w:lang w:val="en-US"/>
+        </w:rPr>
+        <w:t>ر</w:t>
+      </w:r>
+      <w:r>
+        <w:rPr>
+          <w:rFonts w:hint="cs"/>
+          <w:sz w:val="22"/>
+          <w:szCs w:val="24"/>
+          <w:rtl/>
+          <w:lang w:val="en-US"/>
+        </w:rPr>
+        <w:t>ی</w:t>
+      </w:r>
+    </w:p>
+    <w:p>
+      <w:pPr>
+        <w:pStyle w:val="ListParagraph"/>
+        <w:numPr>
+          <w:ilvl w:val="0"/>
+          <w:numId w:val="2"/>
+        </w:numPr>
+        <w:rPr>
+          <w:sz w:val="22"/>
+          <w:szCs w:val="24"/>
+          <w:lang w:val="en-US"/>
+        </w:rPr>
+      </w:pPr>
+      <w:r>
+        <w:rPr>
+          <w:rFonts w:hint="eastAsia"/>
+          <w:sz w:val="22"/>
+          <w:szCs w:val="24"/>
+          <w:rtl/>
+          <w:lang w:val="en-US"/>
+        </w:rPr>
+        <w:t>گردهما</w:t>
+      </w:r>
+      <w:r>
+        <w:rPr>
+          <w:rFonts w:hint="cs"/>
+          <w:sz w:val="22"/>
+          <w:szCs w:val="24"/>
+          <w:rtl/>
+          <w:lang w:val="en-US"/>
+        </w:rPr>
+        <w:t>یی</w:t>
+      </w:r>
+    </w:p>
+    <w:p>
+      <w:pPr>
+        <w:pStyle w:val="ListParagraph"/>
+        <w:numPr>
+          <w:ilvl w:val="0"/>
+          <w:numId w:val="2"/>
+        </w:numPr>
+        <w:rPr>
+          <w:sz w:val="22"/>
+          <w:szCs w:val="24"/>
+          <w:lang w:val="en-US"/>
+        </w:rPr>
+      </w:pPr>
+      <w:r>
+        <w:rPr>
+          <w:rFonts w:hint="cs"/>
+          <w:sz w:val="22"/>
+          <w:szCs w:val="24"/>
+          <w:rtl/>
+          <w:lang w:val="en-US"/>
+        </w:rPr>
+        <w:t>ی</w:t>
+      </w:r>
+      <w:r>
+        <w:rPr>
+          <w:rFonts w:hint="eastAsia"/>
+          <w:sz w:val="22"/>
+          <w:szCs w:val="24"/>
+          <w:rtl/>
+          <w:lang w:val="en-US"/>
+        </w:rPr>
+        <w:t>ک</w:t>
+      </w:r>
+      <w:r>
+        <w:rPr>
+          <w:sz w:val="22"/>
+          <w:szCs w:val="24"/>
+          <w:rtl/>
+          <w:lang w:val="en-US"/>
+        </w:rPr>
+        <w:t xml:space="preserve"> </w:t>
+      </w:r>
+      <w:r>
+        <w:rPr>
+          <w:rFonts w:hint="eastAsia"/>
+          <w:sz w:val="22"/>
+          <w:szCs w:val="24"/>
+          <w:rtl/>
+          <w:lang w:val="en-US"/>
+        </w:rPr>
+        <w:t>دسترس</w:t>
+      </w:r>
+      <w:r>
+        <w:rPr>
+          <w:rFonts w:hint="cs"/>
+          <w:sz w:val="22"/>
+          <w:szCs w:val="24"/>
+          <w:rtl/>
+          <w:lang w:val="en-US"/>
+        </w:rPr>
+        <w:t>ی</w:t>
+      </w:r>
+      <w:r>
+        <w:rPr>
+          <w:sz w:val="22"/>
+          <w:szCs w:val="24"/>
+          <w:rtl/>
+          <w:lang w:val="en-US"/>
+        </w:rPr>
+        <w:t xml:space="preserve"> </w:t>
+      </w:r>
+      <w:r>
+        <w:rPr>
+          <w:rFonts w:hint="eastAsia"/>
+          <w:sz w:val="22"/>
+          <w:szCs w:val="24"/>
+          <w:rtl/>
+          <w:lang w:val="en-US"/>
+        </w:rPr>
+        <w:t>خ</w:t>
+      </w:r>
+      <w:r>
+        <w:rPr>
+          <w:rFonts w:hint="cs"/>
+          <w:sz w:val="22"/>
+          <w:szCs w:val="24"/>
+          <w:rtl/>
+          <w:lang w:val="en-US"/>
+        </w:rPr>
+        <w:t>ی</w:t>
+      </w:r>
+      <w:r>
+        <w:rPr>
+          <w:rFonts w:hint="eastAsia"/>
+          <w:sz w:val="22"/>
+          <w:szCs w:val="24"/>
+          <w:rtl/>
+          <w:lang w:val="en-US"/>
+        </w:rPr>
+        <w:t>ل</w:t>
+      </w:r>
+      <w:r>
+        <w:rPr>
+          <w:rFonts w:hint="cs"/>
+          <w:sz w:val="22"/>
+          <w:szCs w:val="24"/>
+          <w:rtl/>
+          <w:lang w:val="en-US"/>
+        </w:rPr>
+        <w:t>ی</w:t>
+      </w:r>
+      <w:r>
+        <w:rPr>
+          <w:sz w:val="22"/>
+          <w:szCs w:val="24"/>
+          <w:rtl/>
+          <w:lang w:val="en-US"/>
+        </w:rPr>
+        <w:t xml:space="preserve"> </w:t>
+      </w:r>
+      <w:r>
+        <w:rPr>
+          <w:rFonts w:hint="eastAsia"/>
+          <w:sz w:val="22"/>
+          <w:szCs w:val="24"/>
+          <w:rtl/>
+          <w:lang w:val="en-US"/>
+        </w:rPr>
+        <w:t>ساده</w:t>
+      </w:r>
+    </w:p>
+    <w:p>
+      <w:pPr>
+        <w:pStyle w:val="ListParagraph"/>
+        <w:numPr>
+          <w:ilvl w:val="0"/>
+          <w:numId w:val="2"/>
+        </w:numPr>
+        <w:rPr>
+          <w:sz w:val="22"/>
+          <w:szCs w:val="24"/>
+          <w:lang w:val="en-US"/>
+        </w:rPr>
+      </w:pPr>
+      <w:r>
+        <w:rPr>
+          <w:rFonts w:hint="eastAsia"/>
+          <w:sz w:val="22"/>
+          <w:szCs w:val="24"/>
+          <w:rtl/>
+          <w:lang w:val="en-US"/>
+        </w:rPr>
+        <w:t>اتاق</w:t>
+      </w:r>
+      <w:r>
+        <w:rPr>
+          <w:sz w:val="22"/>
+          <w:szCs w:val="24"/>
+          <w:rtl/>
+          <w:lang w:val="en-US"/>
+        </w:rPr>
+        <w:t xml:space="preserve"> </w:t>
+      </w:r>
+      <w:r>
+        <w:rPr>
+          <w:rFonts w:hint="eastAsia"/>
+          <w:sz w:val="22"/>
+          <w:szCs w:val="24"/>
+          <w:rtl/>
+          <w:lang w:val="en-US"/>
+        </w:rPr>
+        <w:t>فرار</w:t>
+      </w:r>
+    </w:p>
+    <w:p>
+      <w:pPr>
+        <w:pStyle w:val="ListParagraph"/>
+        <w:numPr>
+          <w:ilvl w:val="0"/>
+          <w:numId w:val="2"/>
+        </w:numPr>
+        <w:rPr>
+          <w:sz w:val="22"/>
+          <w:szCs w:val="24"/>
+          <w:lang w:val="en-US"/>
+        </w:rPr>
+      </w:pPr>
+      <w:r>
+        <w:rPr>
+          <w:rFonts w:hint="eastAsia"/>
+          <w:sz w:val="22"/>
+          <w:szCs w:val="24"/>
+          <w:rtl/>
+          <w:lang w:val="en-US"/>
+        </w:rPr>
+        <w:t>خوش‌آمد</w:t>
+      </w:r>
+    </w:p>
+    <w:p>
+      <w:pPr>
+        <w:pStyle w:val="ListParagraph"/>
+        <w:numPr>
+          <w:ilvl w:val="0"/>
+          <w:numId w:val="2"/>
+        </w:numPr>
+        <w:rPr>
+          <w:sz w:val="22"/>
+          <w:szCs w:val="24"/>
+          <w:lang w:val="en-US"/>
+        </w:rPr>
+      </w:pPr>
+      <w:r>
+        <w:rPr>
+          <w:rFonts w:hint="eastAsia"/>
+          <w:sz w:val="22"/>
+          <w:szCs w:val="24"/>
+          <w:rtl/>
+          <w:lang w:val="en-US"/>
+        </w:rPr>
+        <w:t>صدادار</w:t>
+      </w:r>
+    </w:p>
+    <w:p>
+      <w:pPr>
+        <w:pStyle w:val="ListParagraph"/>
+        <w:numPr>
+          <w:ilvl w:val="0"/>
+          <w:numId w:val="2"/>
+        </w:numPr>
+        <w:rPr>
+          <w:sz w:val="22"/>
+          <w:szCs w:val="24"/>
+          <w:lang w:val="en-US"/>
+        </w:rPr>
+      </w:pPr>
+      <w:r>
+        <w:rPr>
+          <w:rFonts w:hint="eastAsia"/>
+          <w:sz w:val="22"/>
+          <w:szCs w:val="24"/>
+          <w:rtl/>
+          <w:lang w:val="en-US"/>
+        </w:rPr>
+        <w:t>منو</w:t>
+      </w:r>
+      <w:r>
+        <w:rPr>
+          <w:sz w:val="22"/>
+          <w:szCs w:val="24"/>
+          <w:rtl/>
+          <w:lang w:val="en-US"/>
+        </w:rPr>
+        <w:t xml:space="preserve"> </w:t>
+      </w:r>
+      <w:r>
+        <w:rPr>
+          <w:rFonts w:hint="eastAsia"/>
+          <w:sz w:val="22"/>
+          <w:szCs w:val="24"/>
+          <w:rtl/>
+          <w:lang w:val="en-US"/>
+        </w:rPr>
+        <w:t>پ</w:t>
+      </w:r>
+      <w:r>
+        <w:rPr>
+          <w:rFonts w:hint="cs"/>
+          <w:sz w:val="22"/>
+          <w:szCs w:val="24"/>
+          <w:rtl/>
+          <w:lang w:val="en-US"/>
+        </w:rPr>
+        <w:t>ی</w:t>
+      </w:r>
+      <w:r>
+        <w:rPr>
+          <w:rFonts w:hint="eastAsia"/>
+          <w:sz w:val="22"/>
+          <w:szCs w:val="24"/>
+          <w:rtl/>
+          <w:lang w:val="en-US"/>
+        </w:rPr>
+        <w:t>اده</w:t>
+      </w:r>
+      <w:r>
+        <w:rPr>
+          <w:sz w:val="22"/>
+          <w:szCs w:val="24"/>
+          <w:rtl/>
+          <w:lang w:val="en-US"/>
+        </w:rPr>
+        <w:t xml:space="preserve"> </w:t>
+      </w:r>
+      <w:r>
+        <w:rPr>
+          <w:rFonts w:hint="eastAsia"/>
+          <w:sz w:val="22"/>
+          <w:szCs w:val="24"/>
+          <w:rtl/>
+          <w:lang w:val="en-US"/>
+        </w:rPr>
+        <w:t>کن</w:t>
+      </w:r>
+    </w:p>
+    <w:p>
+      <w:pPr>
+        <w:pStyle w:val="ListParagraph"/>
+        <w:numPr>
+          <w:ilvl w:val="0"/>
+          <w:numId w:val="2"/>
+        </w:numPr>
+        <w:rPr>
+          <w:sz w:val="22"/>
+          <w:szCs w:val="24"/>
+          <w:lang w:val="en-US"/>
+        </w:rPr>
+      </w:pPr>
+      <w:r>
+        <w:rPr>
+          <w:sz w:val="22"/>
+          <w:szCs w:val="24"/>
+          <w:lang w:val="en-US"/>
+        </w:rPr>
+        <w:t>Colonelmo, CaptainH1 and Cluna</w:t>
       </w:r>
     </w:p>
     <w:sectPr>

</xml_diff>

<commit_message>
submit questions 248 to 259
</commit_message>
<xml_diff>
--- a/list.docx
+++ b/list.docx
@@ -9469,6 +9469,687 @@
           <w:lang w:val="en-US"/>
         </w:rPr>
         <w:t>Colonelmo, CaptainH1 and Cluna</w:t>
+      </w:r>
+    </w:p>
+    <w:p>
+      <w:pPr>
+        <w:pStyle w:val="ListParagraph"/>
+        <w:numPr>
+          <w:ilvl w:val="0"/>
+          <w:numId w:val="2"/>
+        </w:numPr>
+        <w:rPr>
+          <w:sz w:val="22"/>
+          <w:szCs w:val="24"/>
+          <w:lang w:val="en-US"/>
+        </w:rPr>
+      </w:pPr>
+      <w:r>
+        <w:rPr>
+          <w:rFonts w:hint="eastAsia"/>
+          <w:sz w:val="22"/>
+          <w:szCs w:val="24"/>
+          <w:rtl/>
+          <w:lang w:val="en-US"/>
+        </w:rPr>
+        <w:t>خوش</w:t>
+      </w:r>
+      <w:r>
+        <w:rPr>
+          <w:sz w:val="22"/>
+          <w:szCs w:val="24"/>
+          <w:rtl/>
+          <w:lang w:val="en-US"/>
+        </w:rPr>
+        <w:t xml:space="preserve"> </w:t>
+      </w:r>
+      <w:r>
+        <w:rPr>
+          <w:rFonts w:hint="eastAsia"/>
+          <w:sz w:val="22"/>
+          <w:szCs w:val="24"/>
+          <w:rtl/>
+          <w:lang w:val="en-US"/>
+        </w:rPr>
+        <w:t>آمد</w:t>
+      </w:r>
+      <w:r>
+        <w:rPr>
+          <w:rFonts w:hint="cs"/>
+          <w:sz w:val="22"/>
+          <w:szCs w:val="24"/>
+          <w:rtl/>
+          <w:lang w:val="en-US"/>
+        </w:rPr>
+        <w:t>ی</w:t>
+      </w:r>
+      <w:r>
+        <w:rPr>
+          <w:rFonts w:hint="eastAsia"/>
+          <w:sz w:val="22"/>
+          <w:szCs w:val="24"/>
+          <w:rtl/>
+          <w:lang w:val="en-US"/>
+        </w:rPr>
+        <w:t>د</w:t>
+      </w:r>
+    </w:p>
+    <w:p>
+      <w:pPr>
+        <w:pStyle w:val="ListParagraph"/>
+        <w:numPr>
+          <w:ilvl w:val="0"/>
+          <w:numId w:val="2"/>
+        </w:numPr>
+        <w:rPr>
+          <w:sz w:val="22"/>
+          <w:szCs w:val="24"/>
+          <w:lang w:val="en-US"/>
+        </w:rPr>
+      </w:pPr>
+      <w:r>
+        <w:rPr>
+          <w:rFonts w:hint="eastAsia"/>
+          <w:sz w:val="22"/>
+          <w:szCs w:val="24"/>
+          <w:rtl/>
+          <w:lang w:val="en-US"/>
+        </w:rPr>
+        <w:t>فرمانده‌</w:t>
+      </w:r>
+      <w:r>
+        <w:rPr>
+          <w:rFonts w:hint="cs"/>
+          <w:sz w:val="22"/>
+          <w:szCs w:val="24"/>
+          <w:rtl/>
+          <w:lang w:val="en-US"/>
+        </w:rPr>
+        <w:t>ی</w:t>
+      </w:r>
+      <w:r>
+        <w:rPr>
+          <w:sz w:val="22"/>
+          <w:szCs w:val="24"/>
+          <w:rtl/>
+          <w:lang w:val="en-US"/>
+        </w:rPr>
+        <w:t xml:space="preserve"> </w:t>
+      </w:r>
+      <w:r>
+        <w:rPr>
+          <w:rFonts w:hint="eastAsia"/>
+          <w:sz w:val="22"/>
+          <w:szCs w:val="24"/>
+          <w:rtl/>
+          <w:lang w:val="en-US"/>
+        </w:rPr>
+        <w:t>بازنشسته</w:t>
+      </w:r>
+    </w:p>
+    <w:p>
+      <w:pPr>
+        <w:pStyle w:val="ListParagraph"/>
+        <w:numPr>
+          <w:ilvl w:val="0"/>
+          <w:numId w:val="2"/>
+        </w:numPr>
+        <w:rPr>
+          <w:sz w:val="22"/>
+          <w:szCs w:val="24"/>
+          <w:lang w:val="en-US"/>
+        </w:rPr>
+      </w:pPr>
+      <w:r>
+        <w:rPr>
+          <w:rFonts w:hint="eastAsia"/>
+          <w:sz w:val="22"/>
+          <w:szCs w:val="24"/>
+          <w:rtl/>
+          <w:lang w:val="en-US"/>
+        </w:rPr>
+        <w:t>عدد</w:t>
+      </w:r>
+      <w:r>
+        <w:rPr>
+          <w:sz w:val="22"/>
+          <w:szCs w:val="24"/>
+          <w:rtl/>
+          <w:lang w:val="en-US"/>
+        </w:rPr>
+        <w:t xml:space="preserve"> </w:t>
+      </w:r>
+      <w:r>
+        <w:rPr>
+          <w:rFonts w:hint="eastAsia"/>
+          <w:sz w:val="22"/>
+          <w:szCs w:val="24"/>
+          <w:rtl/>
+          <w:lang w:val="en-US"/>
+        </w:rPr>
+        <w:t>خودمقلوب</w:t>
+      </w:r>
+    </w:p>
+    <w:p>
+      <w:pPr>
+        <w:pStyle w:val="ListParagraph"/>
+        <w:numPr>
+          <w:ilvl w:val="0"/>
+          <w:numId w:val="2"/>
+        </w:numPr>
+        <w:rPr>
+          <w:sz w:val="22"/>
+          <w:szCs w:val="24"/>
+          <w:lang w:val="en-US"/>
+        </w:rPr>
+      </w:pPr>
+      <w:r>
+        <w:rPr>
+          <w:rFonts w:hint="eastAsia"/>
+          <w:sz w:val="22"/>
+          <w:szCs w:val="24"/>
+          <w:rtl/>
+          <w:lang w:val="en-US"/>
+        </w:rPr>
+        <w:t>جدول</w:t>
+      </w:r>
+      <w:r>
+        <w:rPr>
+          <w:sz w:val="22"/>
+          <w:szCs w:val="24"/>
+          <w:rtl/>
+          <w:lang w:val="en-US"/>
+        </w:rPr>
+        <w:t xml:space="preserve"> </w:t>
+      </w:r>
+      <w:r>
+        <w:rPr>
+          <w:rFonts w:hint="eastAsia"/>
+          <w:sz w:val="22"/>
+          <w:szCs w:val="24"/>
+          <w:rtl/>
+          <w:lang w:val="en-US"/>
+        </w:rPr>
+        <w:t>رنگ</w:t>
+      </w:r>
+      <w:r>
+        <w:rPr>
+          <w:rFonts w:hint="cs"/>
+          <w:sz w:val="22"/>
+          <w:szCs w:val="24"/>
+          <w:rtl/>
+          <w:lang w:val="en-US"/>
+        </w:rPr>
+        <w:t>ی</w:t>
+      </w:r>
+    </w:p>
+    <w:p>
+      <w:pPr>
+        <w:pStyle w:val="ListParagraph"/>
+        <w:numPr>
+          <w:ilvl w:val="0"/>
+          <w:numId w:val="2"/>
+        </w:numPr>
+        <w:rPr>
+          <w:sz w:val="22"/>
+          <w:szCs w:val="24"/>
+          <w:lang w:val="en-US"/>
+        </w:rPr>
+      </w:pPr>
+      <w:r>
+        <w:rPr>
+          <w:rFonts w:hint="eastAsia"/>
+          <w:sz w:val="22"/>
+          <w:szCs w:val="24"/>
+          <w:rtl/>
+          <w:lang w:val="en-US"/>
+        </w:rPr>
+        <w:t>قتل</w:t>
+      </w:r>
+      <w:r>
+        <w:rPr>
+          <w:sz w:val="22"/>
+          <w:szCs w:val="24"/>
+          <w:rtl/>
+          <w:lang w:val="en-US"/>
+        </w:rPr>
+        <w:t xml:space="preserve"> </w:t>
+      </w:r>
+      <w:r>
+        <w:rPr>
+          <w:rFonts w:hint="eastAsia"/>
+          <w:sz w:val="22"/>
+          <w:szCs w:val="24"/>
+          <w:rtl/>
+          <w:lang w:val="en-US"/>
+        </w:rPr>
+        <w:t>عام</w:t>
+      </w:r>
+    </w:p>
+    <w:p>
+      <w:pPr>
+        <w:pStyle w:val="ListParagraph"/>
+        <w:numPr>
+          <w:ilvl w:val="0"/>
+          <w:numId w:val="2"/>
+        </w:numPr>
+        <w:rPr>
+          <w:sz w:val="22"/>
+          <w:szCs w:val="24"/>
+          <w:lang w:val="en-US"/>
+        </w:rPr>
+      </w:pPr>
+      <w:r>
+        <w:rPr>
+          <w:rFonts w:hint="eastAsia"/>
+          <w:sz w:val="22"/>
+          <w:szCs w:val="24"/>
+          <w:rtl/>
+          <w:lang w:val="en-US"/>
+        </w:rPr>
+        <w:t>محمد</w:t>
+      </w:r>
+      <w:r>
+        <w:rPr>
+          <w:sz w:val="22"/>
+          <w:szCs w:val="24"/>
+          <w:rtl/>
+          <w:lang w:val="en-US"/>
+        </w:rPr>
+        <w:t xml:space="preserve"> </w:t>
+      </w:r>
+      <w:r>
+        <w:rPr>
+          <w:rFonts w:hint="eastAsia"/>
+          <w:sz w:val="22"/>
+          <w:szCs w:val="24"/>
+          <w:rtl/>
+          <w:lang w:val="en-US"/>
+        </w:rPr>
+        <w:t>مهد</w:t>
+      </w:r>
+      <w:r>
+        <w:rPr>
+          <w:rFonts w:hint="cs"/>
+          <w:sz w:val="22"/>
+          <w:szCs w:val="24"/>
+          <w:rtl/>
+          <w:lang w:val="en-US"/>
+        </w:rPr>
+        <w:t>ی</w:t>
+      </w:r>
+      <w:r>
+        <w:rPr>
+          <w:sz w:val="22"/>
+          <w:szCs w:val="24"/>
+          <w:rtl/>
+          <w:lang w:val="en-US"/>
+        </w:rPr>
+        <w:t xml:space="preserve"> </w:t>
+      </w:r>
+      <w:r>
+        <w:rPr>
+          <w:rFonts w:hint="eastAsia"/>
+          <w:sz w:val="22"/>
+          <w:szCs w:val="24"/>
+          <w:rtl/>
+          <w:lang w:val="en-US"/>
+        </w:rPr>
+        <w:t>و</w:t>
+      </w:r>
+      <w:r>
+        <w:rPr>
+          <w:sz w:val="22"/>
+          <w:szCs w:val="24"/>
+          <w:rtl/>
+          <w:lang w:val="en-US"/>
+        </w:rPr>
+        <w:t xml:space="preserve"> </w:t>
+      </w:r>
+      <w:r>
+        <w:rPr>
+          <w:sz w:val="22"/>
+          <w:szCs w:val="24"/>
+          <w:lang w:val="en-US"/>
+        </w:rPr>
+        <w:t>LIS</w:t>
+      </w:r>
+    </w:p>
+    <w:p>
+      <w:pPr>
+        <w:pStyle w:val="ListParagraph"/>
+        <w:numPr>
+          <w:ilvl w:val="0"/>
+          <w:numId w:val="2"/>
+        </w:numPr>
+        <w:rPr>
+          <w:sz w:val="22"/>
+          <w:szCs w:val="24"/>
+          <w:lang w:val="en-US"/>
+        </w:rPr>
+      </w:pPr>
+      <w:r>
+        <w:rPr>
+          <w:rFonts w:hint="eastAsia"/>
+          <w:sz w:val="22"/>
+          <w:szCs w:val="24"/>
+          <w:rtl/>
+          <w:lang w:val="en-US"/>
+        </w:rPr>
+        <w:t>د</w:t>
+      </w:r>
+      <w:r>
+        <w:rPr>
+          <w:rFonts w:hint="cs"/>
+          <w:sz w:val="22"/>
+          <w:szCs w:val="24"/>
+          <w:rtl/>
+          <w:lang w:val="en-US"/>
+        </w:rPr>
+        <w:t>ی</w:t>
+      </w:r>
+      <w:r>
+        <w:rPr>
+          <w:rFonts w:hint="eastAsia"/>
+          <w:sz w:val="22"/>
+          <w:szCs w:val="24"/>
+          <w:rtl/>
+          <w:lang w:val="en-US"/>
+        </w:rPr>
+        <w:t>دار</w:t>
+      </w:r>
+      <w:r>
+        <w:rPr>
+          <w:sz w:val="22"/>
+          <w:szCs w:val="24"/>
+          <w:rtl/>
+          <w:lang w:val="en-US"/>
+        </w:rPr>
+        <w:t xml:space="preserve"> </w:t>
+      </w:r>
+      <w:r>
+        <w:rPr>
+          <w:rFonts w:hint="eastAsia"/>
+          <w:sz w:val="22"/>
+          <w:szCs w:val="24"/>
+          <w:rtl/>
+          <w:lang w:val="en-US"/>
+        </w:rPr>
+        <w:t>دوست</w:t>
+      </w:r>
+    </w:p>
+    <w:p>
+      <w:pPr>
+        <w:pStyle w:val="ListParagraph"/>
+        <w:numPr>
+          <w:ilvl w:val="0"/>
+          <w:numId w:val="2"/>
+        </w:numPr>
+        <w:rPr>
+          <w:sz w:val="22"/>
+          <w:szCs w:val="24"/>
+          <w:lang w:val="en-US"/>
+        </w:rPr>
+      </w:pPr>
+      <w:r>
+        <w:rPr>
+          <w:rFonts w:hint="eastAsia"/>
+          <w:sz w:val="22"/>
+          <w:szCs w:val="24"/>
+          <w:rtl/>
+          <w:lang w:val="en-US"/>
+        </w:rPr>
+        <w:t>نقشه</w:t>
+      </w:r>
+      <w:r>
+        <w:rPr>
+          <w:sz w:val="22"/>
+          <w:szCs w:val="24"/>
+          <w:rtl/>
+          <w:lang w:val="en-US"/>
+        </w:rPr>
+        <w:t xml:space="preserve"> </w:t>
+      </w:r>
+      <w:r>
+        <w:rPr>
+          <w:rFonts w:hint="eastAsia"/>
+          <w:sz w:val="22"/>
+          <w:szCs w:val="24"/>
+          <w:rtl/>
+          <w:lang w:val="en-US"/>
+        </w:rPr>
+        <w:t>حمله</w:t>
+      </w:r>
+    </w:p>
+    <w:p>
+      <w:pPr>
+        <w:pStyle w:val="ListParagraph"/>
+        <w:numPr>
+          <w:ilvl w:val="0"/>
+          <w:numId w:val="2"/>
+        </w:numPr>
+        <w:rPr>
+          <w:sz w:val="22"/>
+          <w:szCs w:val="24"/>
+          <w:lang w:val="en-US"/>
+        </w:rPr>
+      </w:pPr>
+      <w:r>
+        <w:rPr>
+          <w:rFonts w:hint="eastAsia"/>
+          <w:sz w:val="22"/>
+          <w:szCs w:val="24"/>
+          <w:rtl/>
+          <w:lang w:val="en-US"/>
+        </w:rPr>
+        <w:t>دنباله</w:t>
+      </w:r>
+      <w:r>
+        <w:rPr>
+          <w:sz w:val="22"/>
+          <w:szCs w:val="24"/>
+          <w:rtl/>
+          <w:lang w:val="en-US"/>
+        </w:rPr>
+        <w:t xml:space="preserve"> </w:t>
+      </w:r>
+      <w:r>
+        <w:rPr>
+          <w:rFonts w:hint="eastAsia"/>
+          <w:sz w:val="22"/>
+          <w:szCs w:val="24"/>
+          <w:rtl/>
+          <w:lang w:val="en-US"/>
+        </w:rPr>
+        <w:t>تورج‌پسند</w:t>
+      </w:r>
+    </w:p>
+    <w:p>
+      <w:pPr>
+        <w:pStyle w:val="ListParagraph"/>
+        <w:numPr>
+          <w:ilvl w:val="0"/>
+          <w:numId w:val="2"/>
+        </w:numPr>
+        <w:rPr>
+          <w:sz w:val="22"/>
+          <w:szCs w:val="24"/>
+          <w:lang w:val="en-US"/>
+        </w:rPr>
+      </w:pPr>
+      <w:r>
+        <w:rPr>
+          <w:rFonts w:hint="eastAsia"/>
+          <w:sz w:val="22"/>
+          <w:szCs w:val="24"/>
+          <w:rtl/>
+          <w:lang w:val="en-US"/>
+        </w:rPr>
+        <w:t>کادو</w:t>
+      </w:r>
+      <w:r>
+        <w:rPr>
+          <w:rFonts w:hint="cs"/>
+          <w:sz w:val="22"/>
+          <w:szCs w:val="24"/>
+          <w:rtl/>
+          <w:lang w:val="en-US"/>
+        </w:rPr>
+        <w:t>ی</w:t>
+      </w:r>
+      <w:r>
+        <w:rPr>
+          <w:sz w:val="22"/>
+          <w:szCs w:val="24"/>
+          <w:rtl/>
+          <w:lang w:val="en-US"/>
+        </w:rPr>
+        <w:t xml:space="preserve"> </w:t>
+      </w:r>
+      <w:r>
+        <w:rPr>
+          <w:rFonts w:hint="eastAsia"/>
+          <w:sz w:val="22"/>
+          <w:szCs w:val="24"/>
+          <w:rtl/>
+          <w:lang w:val="en-US"/>
+        </w:rPr>
+        <w:t>پوپک‌پسند</w:t>
+      </w:r>
+    </w:p>
+    <w:p>
+      <w:pPr>
+        <w:pStyle w:val="ListParagraph"/>
+        <w:numPr>
+          <w:ilvl w:val="0"/>
+          <w:numId w:val="2"/>
+        </w:numPr>
+        <w:rPr>
+          <w:sz w:val="22"/>
+          <w:szCs w:val="24"/>
+          <w:lang w:val="en-US"/>
+        </w:rPr>
+      </w:pPr>
+      <w:r>
+        <w:rPr>
+          <w:rFonts w:hint="eastAsia"/>
+          <w:sz w:val="22"/>
+          <w:szCs w:val="24"/>
+          <w:rtl/>
+          <w:lang w:val="en-US"/>
+        </w:rPr>
+        <w:t>رنگ‌آم</w:t>
+      </w:r>
+      <w:r>
+        <w:rPr>
+          <w:rFonts w:hint="cs"/>
+          <w:sz w:val="22"/>
+          <w:szCs w:val="24"/>
+          <w:rtl/>
+          <w:lang w:val="en-US"/>
+        </w:rPr>
+        <w:t>ی</w:t>
+      </w:r>
+      <w:r>
+        <w:rPr>
+          <w:rFonts w:hint="eastAsia"/>
+          <w:sz w:val="22"/>
+          <w:szCs w:val="24"/>
+          <w:rtl/>
+          <w:lang w:val="en-US"/>
+        </w:rPr>
+        <w:t>ز</w:t>
+      </w:r>
+      <w:r>
+        <w:rPr>
+          <w:rFonts w:hint="cs"/>
+          <w:sz w:val="22"/>
+          <w:szCs w:val="24"/>
+          <w:rtl/>
+          <w:lang w:val="en-US"/>
+        </w:rPr>
+        <w:t>ی</w:t>
+      </w:r>
+      <w:r>
+        <w:rPr>
+          <w:sz w:val="22"/>
+          <w:szCs w:val="24"/>
+          <w:rtl/>
+          <w:lang w:val="en-US"/>
+        </w:rPr>
+        <w:t xml:space="preserve"> </w:t>
+      </w:r>
+      <w:r>
+        <w:rPr>
+          <w:rFonts w:hint="eastAsia"/>
+          <w:sz w:val="22"/>
+          <w:szCs w:val="24"/>
+          <w:rtl/>
+          <w:lang w:val="en-US"/>
+        </w:rPr>
+        <w:t>مکعب</w:t>
+      </w:r>
+      <w:r>
+        <w:rPr>
+          <w:sz w:val="22"/>
+          <w:szCs w:val="24"/>
+          <w:rtl/>
+          <w:lang w:val="en-US"/>
+        </w:rPr>
+        <w:t xml:space="preserve"> </w:t>
+      </w:r>
+      <w:r>
+        <w:rPr>
+          <w:rFonts w:ascii="Arial" w:hAnsi="Arial" w:cs="Arial" w:hint="cs"/>
+          <w:sz w:val="22"/>
+          <w:szCs w:val="24"/>
+          <w:rtl/>
+          <w:lang w:val="en-US"/>
+        </w:rPr>
+        <w:t>–</w:t>
+      </w:r>
+      <w:r>
+        <w:rPr>
+          <w:sz w:val="22"/>
+          <w:szCs w:val="24"/>
+          <w:rtl/>
+          <w:lang w:val="en-US"/>
+        </w:rPr>
+        <w:t xml:space="preserve"> </w:t>
+      </w:r>
+      <w:r>
+        <w:rPr>
+          <w:rFonts w:hint="eastAsia"/>
+          <w:sz w:val="22"/>
+          <w:szCs w:val="24"/>
+          <w:rtl/>
+          <w:lang w:val="en-US"/>
+        </w:rPr>
+        <w:t>جاوا</w:t>
+      </w:r>
+    </w:p>
+    <w:p>
+      <w:pPr>
+        <w:pStyle w:val="ListParagraph"/>
+        <w:numPr>
+          <w:ilvl w:val="0"/>
+          <w:numId w:val="2"/>
+        </w:numPr>
+        <w:rPr>
+          <w:sz w:val="22"/>
+          <w:szCs w:val="24"/>
+          <w:lang w:val="en-US"/>
+        </w:rPr>
+      </w:pPr>
+      <w:r>
+        <w:rPr>
+          <w:rFonts w:hint="eastAsia"/>
+          <w:sz w:val="22"/>
+          <w:szCs w:val="24"/>
+          <w:rtl/>
+          <w:lang w:val="en-US"/>
+        </w:rPr>
+        <w:t>مقدمه</w:t>
       </w:r>
     </w:p>
     <w:sectPr>

</xml_diff>

<commit_message>
submit 280 to 290
</commit_message>
<xml_diff>
--- a/list.docx
+++ b/list.docx
@@ -10786,15 +10786,7 @@
           <w:szCs w:val="24"/>
           <w:lang w:val="en-US"/>
         </w:rPr>
-        <w:t>C</w:t>
-      </w:r>
-      <w:r>
-        <w:rPr>
-          <w:sz w:val="22"/>
-          <w:szCs w:val="24"/>
-          <w:lang w:val="en-US"/>
-        </w:rPr>
-        <w:t>hesstml</w:t>
+        <w:t>Chesstml</w:t>
       </w:r>
     </w:p>
     <w:p>
@@ -10858,6 +10850,850 @@
           <w:lang w:val="en-US"/>
         </w:rPr>
         <w:t>ناکام</w:t>
+      </w:r>
+    </w:p>
+    <w:p>
+      <w:pPr>
+        <w:pStyle w:val="ListParagraph"/>
+        <w:numPr>
+          <w:ilvl w:val="0"/>
+          <w:numId w:val="2"/>
+        </w:numPr>
+        <w:rPr>
+          <w:sz w:val="22"/>
+          <w:szCs w:val="24"/>
+          <w:lang w:val="en-US"/>
+        </w:rPr>
+      </w:pPr>
+      <w:r>
+        <w:rPr>
+          <w:rFonts w:hint="eastAsia"/>
+          <w:sz w:val="22"/>
+          <w:szCs w:val="24"/>
+          <w:rtl/>
+          <w:lang w:val="en-US"/>
+        </w:rPr>
+        <w:t>محصولات</w:t>
+      </w:r>
+    </w:p>
+    <w:p>
+      <w:pPr>
+        <w:pStyle w:val="ListParagraph"/>
+        <w:numPr>
+          <w:ilvl w:val="0"/>
+          <w:numId w:val="2"/>
+        </w:numPr>
+        <w:rPr>
+          <w:sz w:val="22"/>
+          <w:szCs w:val="24"/>
+          <w:lang w:val="en-US"/>
+        </w:rPr>
+      </w:pPr>
+      <w:r>
+        <w:rPr>
+          <w:sz w:val="22"/>
+          <w:szCs w:val="24"/>
+          <w:lang w:val="en-US"/>
+        </w:rPr>
+        <w:t>camelCase</w:t>
+      </w:r>
+    </w:p>
+    <w:p>
+      <w:pPr>
+        <w:pStyle w:val="ListParagraph"/>
+        <w:numPr>
+          <w:ilvl w:val="0"/>
+          <w:numId w:val="2"/>
+        </w:numPr>
+        <w:rPr>
+          <w:sz w:val="22"/>
+          <w:szCs w:val="24"/>
+          <w:lang w:val="en-US"/>
+        </w:rPr>
+      </w:pPr>
+      <w:r>
+        <w:rPr>
+          <w:rFonts w:hint="eastAsia"/>
+          <w:sz w:val="22"/>
+          <w:szCs w:val="24"/>
+          <w:rtl/>
+          <w:lang w:val="en-US"/>
+        </w:rPr>
+        <w:t>کد</w:t>
+      </w:r>
+      <w:r>
+        <w:rPr>
+          <w:sz w:val="22"/>
+          <w:szCs w:val="24"/>
+          <w:rtl/>
+          <w:lang w:val="en-US"/>
+        </w:rPr>
+        <w:t xml:space="preserve"> </w:t>
+      </w:r>
+      <w:r>
+        <w:rPr>
+          <w:rFonts w:hint="eastAsia"/>
+          <w:sz w:val="22"/>
+          <w:szCs w:val="24"/>
+          <w:rtl/>
+          <w:lang w:val="en-US"/>
+        </w:rPr>
+        <w:t>عج</w:t>
+      </w:r>
+      <w:r>
+        <w:rPr>
+          <w:rFonts w:hint="cs"/>
+          <w:sz w:val="22"/>
+          <w:szCs w:val="24"/>
+          <w:rtl/>
+          <w:lang w:val="en-US"/>
+        </w:rPr>
+        <w:t>ی</w:t>
+      </w:r>
+      <w:r>
+        <w:rPr>
+          <w:rFonts w:hint="eastAsia"/>
+          <w:sz w:val="22"/>
+          <w:szCs w:val="24"/>
+          <w:rtl/>
+          <w:lang w:val="en-US"/>
+        </w:rPr>
+        <w:t>ب</w:t>
+      </w:r>
+    </w:p>
+    <w:p>
+      <w:pPr>
+        <w:pStyle w:val="ListParagraph"/>
+        <w:numPr>
+          <w:ilvl w:val="0"/>
+          <w:numId w:val="2"/>
+        </w:numPr>
+        <w:rPr>
+          <w:sz w:val="22"/>
+          <w:szCs w:val="24"/>
+          <w:lang w:val="en-US"/>
+        </w:rPr>
+      </w:pPr>
+      <w:r>
+        <w:rPr>
+          <w:rFonts w:hint="eastAsia"/>
+          <w:sz w:val="22"/>
+          <w:szCs w:val="24"/>
+          <w:rtl/>
+          <w:lang w:val="en-US"/>
+        </w:rPr>
+        <w:t>خال</w:t>
+      </w:r>
+      <w:r>
+        <w:rPr>
+          <w:rFonts w:hint="cs"/>
+          <w:sz w:val="22"/>
+          <w:szCs w:val="24"/>
+          <w:rtl/>
+          <w:lang w:val="en-US"/>
+        </w:rPr>
+        <w:t>ی‌</w:t>
+      </w:r>
+      <w:r>
+        <w:rPr>
+          <w:rFonts w:hint="eastAsia"/>
+          <w:sz w:val="22"/>
+          <w:szCs w:val="24"/>
+          <w:rtl/>
+          <w:lang w:val="en-US"/>
+        </w:rPr>
+        <w:t>ها</w:t>
+      </w:r>
+      <w:r>
+        <w:rPr>
+          <w:rFonts w:hint="cs"/>
+          <w:sz w:val="22"/>
+          <w:szCs w:val="24"/>
+          <w:rtl/>
+          <w:lang w:val="en-US"/>
+        </w:rPr>
+        <w:t>ی</w:t>
+      </w:r>
+      <w:r>
+        <w:rPr>
+          <w:sz w:val="22"/>
+          <w:szCs w:val="24"/>
+          <w:rtl/>
+          <w:lang w:val="en-US"/>
+        </w:rPr>
+        <w:t xml:space="preserve"> </w:t>
+      </w:r>
+      <w:r>
+        <w:rPr>
+          <w:rFonts w:hint="eastAsia"/>
+          <w:sz w:val="22"/>
+          <w:szCs w:val="24"/>
+          <w:rtl/>
+          <w:lang w:val="en-US"/>
+        </w:rPr>
+        <w:t>رنگ</w:t>
+      </w:r>
+      <w:r>
+        <w:rPr>
+          <w:rFonts w:hint="cs"/>
+          <w:sz w:val="22"/>
+          <w:szCs w:val="24"/>
+          <w:rtl/>
+          <w:lang w:val="en-US"/>
+        </w:rPr>
+        <w:t>ی</w:t>
+      </w:r>
+    </w:p>
+    <w:p>
+      <w:pPr>
+        <w:pStyle w:val="ListParagraph"/>
+        <w:numPr>
+          <w:ilvl w:val="0"/>
+          <w:numId w:val="2"/>
+        </w:numPr>
+        <w:rPr>
+          <w:sz w:val="22"/>
+          <w:szCs w:val="24"/>
+          <w:lang w:val="en-US"/>
+        </w:rPr>
+      </w:pPr>
+      <w:r>
+        <w:rPr>
+          <w:rFonts w:hint="eastAsia"/>
+          <w:sz w:val="22"/>
+          <w:szCs w:val="24"/>
+          <w:rtl/>
+          <w:lang w:val="en-US"/>
+        </w:rPr>
+        <w:t>مساحت</w:t>
+      </w:r>
+    </w:p>
+    <w:p>
+      <w:pPr>
+        <w:pStyle w:val="ListParagraph"/>
+        <w:numPr>
+          <w:ilvl w:val="0"/>
+          <w:numId w:val="2"/>
+        </w:numPr>
+        <w:rPr>
+          <w:sz w:val="22"/>
+          <w:szCs w:val="24"/>
+          <w:lang w:val="en-US"/>
+        </w:rPr>
+      </w:pPr>
+      <w:r>
+        <w:rPr>
+          <w:sz w:val="22"/>
+          <w:szCs w:val="24"/>
+          <w:lang w:val="en-US"/>
+        </w:rPr>
+        <w:t>Simple HTML</w:t>
+      </w:r>
+    </w:p>
+    <w:p>
+      <w:pPr>
+        <w:pStyle w:val="ListParagraph"/>
+        <w:numPr>
+          <w:ilvl w:val="0"/>
+          <w:numId w:val="2"/>
+        </w:numPr>
+        <w:rPr>
+          <w:sz w:val="22"/>
+          <w:szCs w:val="24"/>
+          <w:lang w:val="en-US"/>
+        </w:rPr>
+      </w:pPr>
+      <w:r>
+        <w:rPr>
+          <w:rFonts w:hint="eastAsia"/>
+          <w:sz w:val="22"/>
+          <w:szCs w:val="24"/>
+          <w:rtl/>
+          <w:lang w:val="en-US"/>
+        </w:rPr>
+        <w:t>عکس</w:t>
+      </w:r>
+      <w:r>
+        <w:rPr>
+          <w:sz w:val="22"/>
+          <w:szCs w:val="24"/>
+          <w:rtl/>
+          <w:lang w:val="en-US"/>
+        </w:rPr>
+        <w:t xml:space="preserve"> </w:t>
+      </w:r>
+      <w:r>
+        <w:rPr>
+          <w:rFonts w:hint="eastAsia"/>
+          <w:sz w:val="22"/>
+          <w:szCs w:val="24"/>
+          <w:rtl/>
+          <w:lang w:val="en-US"/>
+        </w:rPr>
+        <w:t>تار</w:t>
+      </w:r>
+    </w:p>
+    <w:p>
+      <w:pPr>
+        <w:pStyle w:val="ListParagraph"/>
+        <w:numPr>
+          <w:ilvl w:val="0"/>
+          <w:numId w:val="2"/>
+        </w:numPr>
+        <w:rPr>
+          <w:sz w:val="22"/>
+          <w:szCs w:val="24"/>
+          <w:lang w:val="en-US"/>
+        </w:rPr>
+      </w:pPr>
+      <w:r>
+        <w:rPr>
+          <w:rFonts w:hint="eastAsia"/>
+          <w:sz w:val="22"/>
+          <w:szCs w:val="24"/>
+          <w:rtl/>
+          <w:lang w:val="en-US"/>
+        </w:rPr>
+        <w:t>باز</w:t>
+      </w:r>
+      <w:r>
+        <w:rPr>
+          <w:rFonts w:hint="cs"/>
+          <w:sz w:val="22"/>
+          <w:szCs w:val="24"/>
+          <w:rtl/>
+          <w:lang w:val="en-US"/>
+        </w:rPr>
+        <w:t>ی</w:t>
+      </w:r>
+      <w:r>
+        <w:rPr>
+          <w:sz w:val="22"/>
+          <w:szCs w:val="24"/>
+          <w:rtl/>
+          <w:lang w:val="en-US"/>
+        </w:rPr>
+        <w:t xml:space="preserve"> </w:t>
+      </w:r>
+      <w:r>
+        <w:rPr>
+          <w:rFonts w:hint="eastAsia"/>
+          <w:sz w:val="22"/>
+          <w:szCs w:val="24"/>
+          <w:rtl/>
+          <w:lang w:val="en-US"/>
+        </w:rPr>
+        <w:t>کلمه‌ها</w:t>
+      </w:r>
+    </w:p>
+    <w:p>
+      <w:pPr>
+        <w:pStyle w:val="ListParagraph"/>
+        <w:numPr>
+          <w:ilvl w:val="0"/>
+          <w:numId w:val="2"/>
+        </w:numPr>
+        <w:rPr>
+          <w:sz w:val="22"/>
+          <w:szCs w:val="24"/>
+          <w:lang w:val="en-US"/>
+        </w:rPr>
+      </w:pPr>
+      <w:r>
+        <w:rPr>
+          <w:rFonts w:hint="eastAsia"/>
+          <w:sz w:val="22"/>
+          <w:szCs w:val="24"/>
+          <w:rtl/>
+          <w:lang w:val="en-US"/>
+        </w:rPr>
+        <w:t>پروموشن</w:t>
+      </w:r>
+      <w:r>
+        <w:rPr>
+          <w:sz w:val="22"/>
+          <w:szCs w:val="24"/>
+          <w:rtl/>
+          <w:lang w:val="en-US"/>
+        </w:rPr>
+        <w:t xml:space="preserve"> </w:t>
+      </w:r>
+      <w:r>
+        <w:rPr>
+          <w:rFonts w:hint="eastAsia"/>
+          <w:sz w:val="22"/>
+          <w:szCs w:val="24"/>
+          <w:rtl/>
+          <w:lang w:val="en-US"/>
+        </w:rPr>
+        <w:t>نوروز</w:t>
+      </w:r>
+    </w:p>
+    <w:p>
+      <w:pPr>
+        <w:pStyle w:val="ListParagraph"/>
+        <w:numPr>
+          <w:ilvl w:val="0"/>
+          <w:numId w:val="2"/>
+        </w:numPr>
+        <w:rPr>
+          <w:sz w:val="22"/>
+          <w:szCs w:val="24"/>
+          <w:lang w:val="en-US"/>
+        </w:rPr>
+      </w:pPr>
+      <w:r>
+        <w:rPr>
+          <w:rFonts w:hint="eastAsia"/>
+          <w:sz w:val="22"/>
+          <w:szCs w:val="24"/>
+          <w:rtl/>
+          <w:lang w:val="en-US"/>
+        </w:rPr>
+        <w:t>ورود</w:t>
+      </w:r>
+      <w:r>
+        <w:rPr>
+          <w:rFonts w:hint="cs"/>
+          <w:sz w:val="22"/>
+          <w:szCs w:val="24"/>
+          <w:rtl/>
+          <w:lang w:val="en-US"/>
+        </w:rPr>
+        <w:t>ی</w:t>
+      </w:r>
+      <w:r>
+        <w:rPr>
+          <w:sz w:val="22"/>
+          <w:szCs w:val="24"/>
+          <w:rtl/>
+          <w:lang w:val="en-US"/>
+        </w:rPr>
+        <w:t xml:space="preserve"> </w:t>
+      </w:r>
+      <w:r>
+        <w:rPr>
+          <w:rFonts w:hint="eastAsia"/>
+          <w:sz w:val="22"/>
+          <w:szCs w:val="24"/>
+          <w:rtl/>
+          <w:lang w:val="en-US"/>
+        </w:rPr>
+        <w:t>مطلوب</w:t>
+      </w:r>
+    </w:p>
+    <w:p>
+      <w:pPr>
+        <w:pStyle w:val="ListParagraph"/>
+        <w:numPr>
+          <w:ilvl w:val="0"/>
+          <w:numId w:val="2"/>
+        </w:numPr>
+        <w:rPr>
+          <w:sz w:val="22"/>
+          <w:szCs w:val="24"/>
+          <w:lang w:val="en-US"/>
+        </w:rPr>
+      </w:pPr>
+      <w:r>
+        <w:rPr>
+          <w:rFonts w:hint="eastAsia"/>
+          <w:sz w:val="22"/>
+          <w:szCs w:val="24"/>
+          <w:rtl/>
+          <w:lang w:val="en-US"/>
+        </w:rPr>
+        <w:t>انتخاب‌کننده</w:t>
+      </w:r>
+      <w:r>
+        <w:rPr>
+          <w:sz w:val="22"/>
+          <w:szCs w:val="24"/>
+          <w:rtl/>
+          <w:lang w:val="en-US"/>
+        </w:rPr>
+        <w:t xml:space="preserve"> </w:t>
+      </w:r>
+      <w:r>
+        <w:rPr>
+          <w:rFonts w:hint="eastAsia"/>
+          <w:sz w:val="22"/>
+          <w:szCs w:val="24"/>
+          <w:rtl/>
+          <w:lang w:val="en-US"/>
+        </w:rPr>
+        <w:t>تودرتو</w:t>
+      </w:r>
+    </w:p>
+    <w:p>
+      <w:pPr>
+        <w:pStyle w:val="ListParagraph"/>
+        <w:numPr>
+          <w:ilvl w:val="0"/>
+          <w:numId w:val="2"/>
+        </w:numPr>
+        <w:rPr>
+          <w:sz w:val="22"/>
+          <w:szCs w:val="24"/>
+          <w:lang w:val="en-US"/>
+        </w:rPr>
+      </w:pPr>
+      <w:r>
+        <w:rPr>
+          <w:sz w:val="22"/>
+          <w:szCs w:val="24"/>
+          <w:lang w:val="en-US"/>
+        </w:rPr>
+        <w:t>Background Color Switch</w:t>
+      </w:r>
+    </w:p>
+    <w:p>
+      <w:pPr>
+        <w:pStyle w:val="ListParagraph"/>
+        <w:numPr>
+          <w:ilvl w:val="0"/>
+          <w:numId w:val="2"/>
+        </w:numPr>
+        <w:rPr>
+          <w:sz w:val="22"/>
+          <w:szCs w:val="24"/>
+          <w:lang w:val="en-US"/>
+        </w:rPr>
+      </w:pPr>
+      <w:r>
+        <w:rPr>
+          <w:rFonts w:hint="eastAsia"/>
+          <w:sz w:val="22"/>
+          <w:szCs w:val="24"/>
+          <w:rtl/>
+          <w:lang w:val="en-US"/>
+        </w:rPr>
+        <w:t>اسنپ‌شاپ</w:t>
+      </w:r>
+    </w:p>
+    <w:p>
+      <w:pPr>
+        <w:pStyle w:val="ListParagraph"/>
+        <w:numPr>
+          <w:ilvl w:val="0"/>
+          <w:numId w:val="2"/>
+        </w:numPr>
+        <w:rPr>
+          <w:sz w:val="22"/>
+          <w:szCs w:val="24"/>
+          <w:lang w:val="en-US"/>
+        </w:rPr>
+      </w:pPr>
+      <w:r>
+        <w:rPr>
+          <w:rFonts w:hint="eastAsia"/>
+          <w:sz w:val="22"/>
+          <w:szCs w:val="24"/>
+          <w:rtl/>
+          <w:lang w:val="en-US"/>
+        </w:rPr>
+        <w:t>تا</w:t>
+      </w:r>
+      <w:r>
+        <w:rPr>
+          <w:sz w:val="22"/>
+          <w:szCs w:val="24"/>
+          <w:rtl/>
+          <w:lang w:val="en-US"/>
+        </w:rPr>
+        <w:t xml:space="preserve"> </w:t>
+      </w:r>
+      <w:r>
+        <w:rPr>
+          <w:rFonts w:hint="eastAsia"/>
+          <w:sz w:val="22"/>
+          <w:szCs w:val="24"/>
+          <w:rtl/>
+          <w:lang w:val="en-US"/>
+        </w:rPr>
+        <w:t>نوروز</w:t>
+      </w:r>
+    </w:p>
+    <w:p>
+      <w:pPr>
+        <w:pStyle w:val="ListParagraph"/>
+        <w:numPr>
+          <w:ilvl w:val="0"/>
+          <w:numId w:val="2"/>
+        </w:numPr>
+        <w:rPr>
+          <w:sz w:val="22"/>
+          <w:szCs w:val="24"/>
+          <w:lang w:val="en-US"/>
+        </w:rPr>
+      </w:pPr>
+      <w:r>
+        <w:rPr>
+          <w:rFonts w:hint="eastAsia"/>
+          <w:sz w:val="22"/>
+          <w:szCs w:val="24"/>
+          <w:rtl/>
+          <w:lang w:val="en-US"/>
+        </w:rPr>
+        <w:t>ام‌تا</w:t>
+      </w:r>
+      <w:r>
+        <w:rPr>
+          <w:rFonts w:hint="cs"/>
+          <w:sz w:val="22"/>
+          <w:szCs w:val="24"/>
+          <w:rtl/>
+          <w:lang w:val="en-US"/>
+        </w:rPr>
+        <w:t>یی‌</w:t>
+      </w:r>
+      <w:r>
+        <w:rPr>
+          <w:rFonts w:hint="eastAsia"/>
+          <w:sz w:val="22"/>
+          <w:szCs w:val="24"/>
+          <w:rtl/>
+          <w:lang w:val="en-US"/>
+        </w:rPr>
+        <w:t>ها</w:t>
+      </w:r>
+    </w:p>
+    <w:p>
+      <w:pPr>
+        <w:pStyle w:val="ListParagraph"/>
+        <w:numPr>
+          <w:ilvl w:val="0"/>
+          <w:numId w:val="2"/>
+        </w:numPr>
+        <w:rPr>
+          <w:sz w:val="22"/>
+          <w:szCs w:val="24"/>
+          <w:lang w:val="en-US"/>
+        </w:rPr>
+      </w:pPr>
+      <w:r>
+        <w:rPr>
+          <w:rFonts w:hint="eastAsia"/>
+          <w:sz w:val="22"/>
+          <w:szCs w:val="24"/>
+          <w:rtl/>
+          <w:lang w:val="en-US"/>
+        </w:rPr>
+        <w:t>جدول‌باز</w:t>
+      </w:r>
+      <w:r>
+        <w:rPr>
+          <w:rFonts w:hint="cs"/>
+          <w:sz w:val="22"/>
+          <w:szCs w:val="24"/>
+          <w:rtl/>
+          <w:lang w:val="en-US"/>
+        </w:rPr>
+        <w:t>ی</w:t>
+      </w:r>
+    </w:p>
+    <w:p>
+      <w:pPr>
+        <w:pStyle w:val="ListParagraph"/>
+        <w:numPr>
+          <w:ilvl w:val="0"/>
+          <w:numId w:val="2"/>
+        </w:numPr>
+        <w:rPr>
+          <w:sz w:val="22"/>
+          <w:szCs w:val="24"/>
+          <w:lang w:val="en-US"/>
+        </w:rPr>
+      </w:pPr>
+      <w:r>
+        <w:rPr>
+          <w:rFonts w:hint="eastAsia"/>
+          <w:sz w:val="22"/>
+          <w:szCs w:val="24"/>
+          <w:rtl/>
+          <w:lang w:val="en-US"/>
+        </w:rPr>
+        <w:t>ثبت‌نام</w:t>
+      </w:r>
+    </w:p>
+    <w:p>
+      <w:pPr>
+        <w:pStyle w:val="ListParagraph"/>
+        <w:numPr>
+          <w:ilvl w:val="0"/>
+          <w:numId w:val="2"/>
+        </w:numPr>
+        <w:rPr>
+          <w:sz w:val="22"/>
+          <w:szCs w:val="24"/>
+          <w:lang w:val="en-US"/>
+        </w:rPr>
+      </w:pPr>
+      <w:r>
+        <w:rPr>
+          <w:rFonts w:hint="eastAsia"/>
+          <w:sz w:val="22"/>
+          <w:szCs w:val="24"/>
+          <w:rtl/>
+          <w:lang w:val="en-US"/>
+        </w:rPr>
+        <w:t>چنتا</w:t>
+      </w:r>
+      <w:r>
+        <w:rPr>
+          <w:sz w:val="22"/>
+          <w:szCs w:val="24"/>
+          <w:rtl/>
+          <w:lang w:val="en-US"/>
+        </w:rPr>
+        <w:t xml:space="preserve"> </w:t>
+      </w:r>
+      <w:r>
+        <w:rPr>
+          <w:rFonts w:hint="eastAsia"/>
+          <w:sz w:val="22"/>
+          <w:szCs w:val="24"/>
+          <w:rtl/>
+          <w:lang w:val="en-US"/>
+        </w:rPr>
+        <w:t>نقطه</w:t>
+      </w:r>
+      <w:r>
+        <w:rPr>
+          <w:sz w:val="22"/>
+          <w:szCs w:val="24"/>
+          <w:rtl/>
+          <w:lang w:val="en-US"/>
+        </w:rPr>
+        <w:t xml:space="preserve"> </w:t>
+      </w:r>
+      <w:r>
+        <w:rPr>
+          <w:rFonts w:hint="eastAsia"/>
+          <w:sz w:val="22"/>
+          <w:szCs w:val="24"/>
+          <w:rtl/>
+          <w:lang w:val="en-US"/>
+        </w:rPr>
+        <w:t>داره؟</w:t>
+      </w:r>
+      <w:r>
+        <w:rPr>
+          <w:rFonts w:hint="cs"/>
+          <w:sz w:val="22"/>
+          <w:szCs w:val="24"/>
+          <w:rtl/>
+          <w:lang w:val="en-US"/>
+        </w:rPr>
+        <w:t xml:space="preserve"> (۶۰ درصد)</w:t>
+      </w:r>
+    </w:p>
+    <w:p>
+      <w:pPr>
+        <w:pStyle w:val="ListParagraph"/>
+        <w:numPr>
+          <w:ilvl w:val="0"/>
+          <w:numId w:val="2"/>
+        </w:numPr>
+        <w:rPr>
+          <w:sz w:val="22"/>
+          <w:szCs w:val="24"/>
+          <w:lang w:val="en-US"/>
+        </w:rPr>
+      </w:pPr>
+      <w:r>
+        <w:rPr>
+          <w:rFonts w:hint="eastAsia"/>
+          <w:sz w:val="22"/>
+          <w:szCs w:val="24"/>
+          <w:rtl/>
+          <w:lang w:val="en-US"/>
+        </w:rPr>
+        <w:t>مُجَزا</w:t>
+      </w:r>
+    </w:p>
+    <w:p>
+      <w:pPr>
+        <w:pStyle w:val="ListParagraph"/>
+        <w:numPr>
+          <w:ilvl w:val="0"/>
+          <w:numId w:val="2"/>
+        </w:numPr>
+        <w:rPr>
+          <w:sz w:val="22"/>
+          <w:szCs w:val="24"/>
+          <w:lang w:val="en-US"/>
+        </w:rPr>
+      </w:pPr>
+      <w:r>
+        <w:rPr>
+          <w:rFonts w:hint="eastAsia"/>
+          <w:sz w:val="22"/>
+          <w:szCs w:val="24"/>
+          <w:rtl/>
+          <w:lang w:val="en-US"/>
+        </w:rPr>
+        <w:lastRenderedPageBreak/>
+        <w:t>نظر</w:t>
+      </w:r>
+      <w:r>
+        <w:rPr>
+          <w:rFonts w:hint="cs"/>
+          <w:sz w:val="22"/>
+          <w:szCs w:val="24"/>
+          <w:rtl/>
+          <w:lang w:val="en-US"/>
+        </w:rPr>
+        <w:t>ی</w:t>
+      </w:r>
+      <w:r>
+        <w:rPr>
+          <w:rFonts w:hint="eastAsia"/>
+          <w:sz w:val="22"/>
+          <w:szCs w:val="24"/>
+          <w:rtl/>
+          <w:lang w:val="en-US"/>
+        </w:rPr>
+        <w:t>ه</w:t>
+      </w:r>
+      <w:r>
+        <w:rPr>
+          <w:sz w:val="22"/>
+          <w:szCs w:val="24"/>
+          <w:rtl/>
+          <w:lang w:val="en-US"/>
+        </w:rPr>
+        <w:t xml:space="preserve"> </w:t>
+      </w:r>
+      <w:r>
+        <w:rPr>
+          <w:rFonts w:hint="eastAsia"/>
+          <w:sz w:val="22"/>
+          <w:szCs w:val="24"/>
+          <w:rtl/>
+          <w:lang w:val="en-US"/>
+        </w:rPr>
+        <w:t>ر</w:t>
+      </w:r>
+      <w:r>
+        <w:rPr>
+          <w:rFonts w:hint="cs"/>
+          <w:sz w:val="22"/>
+          <w:szCs w:val="24"/>
+          <w:rtl/>
+          <w:lang w:val="en-US"/>
+        </w:rPr>
+        <w:t>ی</w:t>
+      </w:r>
+      <w:r>
+        <w:rPr>
+          <w:rFonts w:hint="eastAsia"/>
+          <w:sz w:val="22"/>
+          <w:szCs w:val="24"/>
+          <w:rtl/>
+          <w:lang w:val="en-US"/>
+        </w:rPr>
+        <w:t>سمان</w:t>
       </w:r>
     </w:p>
     <w:sectPr>

</xml_diff>

<commit_message>
submit questions 292 to 301
</commit_message>
<xml_diff>
--- a/list.docx
+++ b/list.docx
@@ -11694,6 +11694,741 @@
           <w:lang w:val="en-US"/>
         </w:rPr>
         <w:t>سمان</w:t>
+      </w:r>
+    </w:p>
+    <w:p>
+      <w:pPr>
+        <w:pStyle w:val="ListParagraph"/>
+        <w:numPr>
+          <w:ilvl w:val="0"/>
+          <w:numId w:val="2"/>
+        </w:numPr>
+        <w:rPr>
+          <w:sz w:val="22"/>
+          <w:szCs w:val="24"/>
+          <w:lang w:val="en-US"/>
+        </w:rPr>
+      </w:pPr>
+      <w:r>
+        <w:rPr>
+          <w:sz w:val="22"/>
+          <w:szCs w:val="24"/>
+          <w:lang w:val="en-US"/>
+        </w:rPr>
+        <w:t>AbulHassan</w:t>
+      </w:r>
+      <w:r>
+        <w:rPr>
+          <w:rFonts w:hint="eastAsia"/>
+          <w:sz w:val="22"/>
+          <w:szCs w:val="24"/>
+          <w:lang w:val="en-US"/>
+        </w:rPr>
+        <w:t>’</w:t>
+      </w:r>
+      <w:r>
+        <w:rPr>
+          <w:sz w:val="22"/>
+          <w:szCs w:val="24"/>
+          <w:lang w:val="en-US"/>
+        </w:rPr>
+        <w:t>s Quest</w:t>
+      </w:r>
+    </w:p>
+    <w:p>
+      <w:pPr>
+        <w:pStyle w:val="ListParagraph"/>
+        <w:numPr>
+          <w:ilvl w:val="0"/>
+          <w:numId w:val="2"/>
+        </w:numPr>
+        <w:rPr>
+          <w:sz w:val="22"/>
+          <w:szCs w:val="24"/>
+          <w:lang w:val="en-US"/>
+        </w:rPr>
+      </w:pPr>
+      <w:r>
+        <w:rPr>
+          <w:rFonts w:hint="eastAsia"/>
+          <w:sz w:val="22"/>
+          <w:szCs w:val="24"/>
+          <w:rtl/>
+          <w:lang w:val="en-US"/>
+        </w:rPr>
+        <w:t>پ</w:t>
+      </w:r>
+      <w:r>
+        <w:rPr>
+          <w:rFonts w:hint="cs"/>
+          <w:sz w:val="22"/>
+          <w:szCs w:val="24"/>
+          <w:rtl/>
+          <w:lang w:val="en-US"/>
+        </w:rPr>
+        <w:t>ی</w:t>
+      </w:r>
+      <w:r>
+        <w:rPr>
+          <w:rFonts w:hint="eastAsia"/>
+          <w:sz w:val="22"/>
+          <w:szCs w:val="24"/>
+          <w:rtl/>
+          <w:lang w:val="en-US"/>
+        </w:rPr>
+        <w:t>دا</w:t>
+      </w:r>
+      <w:r>
+        <w:rPr>
+          <w:rFonts w:hint="cs"/>
+          <w:sz w:val="22"/>
+          <w:szCs w:val="24"/>
+          <w:rtl/>
+          <w:lang w:val="en-US"/>
+        </w:rPr>
+        <w:t>یِ</w:t>
+      </w:r>
+      <w:r>
+        <w:rPr>
+          <w:rFonts w:hint="eastAsia"/>
+          <w:sz w:val="22"/>
+          <w:szCs w:val="24"/>
+          <w:rtl/>
+          <w:lang w:val="en-US"/>
+        </w:rPr>
+        <w:t>ش</w:t>
+      </w:r>
+      <w:r>
+        <w:rPr>
+          <w:sz w:val="22"/>
+          <w:szCs w:val="24"/>
+          <w:rtl/>
+          <w:lang w:val="en-US"/>
+        </w:rPr>
+        <w:t>!</w:t>
+      </w:r>
+    </w:p>
+    <w:p>
+      <w:pPr>
+        <w:pStyle w:val="ListParagraph"/>
+        <w:numPr>
+          <w:ilvl w:val="0"/>
+          <w:numId w:val="2"/>
+        </w:numPr>
+        <w:rPr>
+          <w:sz w:val="22"/>
+          <w:szCs w:val="24"/>
+          <w:lang w:val="en-US"/>
+        </w:rPr>
+      </w:pPr>
+      <w:r>
+        <w:rPr>
+          <w:rFonts w:hint="eastAsia"/>
+          <w:sz w:val="22"/>
+          <w:szCs w:val="24"/>
+          <w:rtl/>
+          <w:lang w:val="en-US"/>
+        </w:rPr>
+        <w:t>بررس</w:t>
+      </w:r>
+      <w:r>
+        <w:rPr>
+          <w:rFonts w:hint="cs"/>
+          <w:sz w:val="22"/>
+          <w:szCs w:val="24"/>
+          <w:rtl/>
+          <w:lang w:val="en-US"/>
+        </w:rPr>
+        <w:t>ی</w:t>
+      </w:r>
+      <w:r>
+        <w:rPr>
+          <w:sz w:val="22"/>
+          <w:szCs w:val="24"/>
+          <w:rtl/>
+          <w:lang w:val="en-US"/>
+        </w:rPr>
+        <w:t xml:space="preserve"> </w:t>
+      </w:r>
+      <w:r>
+        <w:rPr>
+          <w:rFonts w:hint="eastAsia"/>
+          <w:sz w:val="22"/>
+          <w:szCs w:val="24"/>
+          <w:rtl/>
+          <w:lang w:val="en-US"/>
+        </w:rPr>
+        <w:t>فضا</w:t>
+      </w:r>
+    </w:p>
+    <w:p>
+      <w:pPr>
+        <w:pStyle w:val="ListParagraph"/>
+        <w:numPr>
+          <w:ilvl w:val="0"/>
+          <w:numId w:val="2"/>
+        </w:numPr>
+        <w:rPr>
+          <w:sz w:val="22"/>
+          <w:szCs w:val="24"/>
+          <w:lang w:val="en-US"/>
+        </w:rPr>
+      </w:pPr>
+      <w:r>
+        <w:rPr>
+          <w:rFonts w:hint="eastAsia"/>
+          <w:sz w:val="22"/>
+          <w:szCs w:val="24"/>
+          <w:rtl/>
+          <w:lang w:val="en-US"/>
+        </w:rPr>
+        <w:t>صفحه‌</w:t>
+      </w:r>
+      <w:r>
+        <w:rPr>
+          <w:rFonts w:hint="cs"/>
+          <w:sz w:val="22"/>
+          <w:szCs w:val="24"/>
+          <w:rtl/>
+          <w:lang w:val="en-US"/>
+        </w:rPr>
+        <w:t>ی</w:t>
+      </w:r>
+      <w:r>
+        <w:rPr>
+          <w:sz w:val="22"/>
+          <w:szCs w:val="24"/>
+          <w:rtl/>
+          <w:lang w:val="en-US"/>
+        </w:rPr>
+        <w:t xml:space="preserve"> </w:t>
+      </w:r>
+      <w:r>
+        <w:rPr>
+          <w:rFonts w:hint="eastAsia"/>
+          <w:sz w:val="22"/>
+          <w:szCs w:val="24"/>
+          <w:rtl/>
+          <w:lang w:val="en-US"/>
+        </w:rPr>
+        <w:t>پاسخگو</w:t>
+      </w:r>
+    </w:p>
+    <w:p>
+      <w:pPr>
+        <w:pStyle w:val="ListParagraph"/>
+        <w:numPr>
+          <w:ilvl w:val="0"/>
+          <w:numId w:val="2"/>
+        </w:numPr>
+        <w:rPr>
+          <w:sz w:val="22"/>
+          <w:szCs w:val="24"/>
+          <w:lang w:val="en-US"/>
+        </w:rPr>
+      </w:pPr>
+      <w:r>
+        <w:rPr>
+          <w:rFonts w:hint="eastAsia"/>
+          <w:sz w:val="22"/>
+          <w:szCs w:val="24"/>
+          <w:rtl/>
+          <w:lang w:val="en-US"/>
+        </w:rPr>
+        <w:t>به</w:t>
+      </w:r>
+      <w:r>
+        <w:rPr>
+          <w:rFonts w:hint="cs"/>
+          <w:sz w:val="22"/>
+          <w:szCs w:val="24"/>
+          <w:rtl/>
+          <w:lang w:val="en-US"/>
+        </w:rPr>
+        <w:t>ی</w:t>
+      </w:r>
+      <w:r>
+        <w:rPr>
+          <w:rFonts w:hint="eastAsia"/>
+          <w:sz w:val="22"/>
+          <w:szCs w:val="24"/>
+          <w:rtl/>
+          <w:lang w:val="en-US"/>
+        </w:rPr>
+        <w:t>نه‌ساز</w:t>
+      </w:r>
+      <w:r>
+        <w:rPr>
+          <w:rFonts w:hint="cs"/>
+          <w:sz w:val="22"/>
+          <w:szCs w:val="24"/>
+          <w:rtl/>
+          <w:lang w:val="en-US"/>
+        </w:rPr>
+        <w:t>ی</w:t>
+      </w:r>
+      <w:r>
+        <w:rPr>
+          <w:sz w:val="22"/>
+          <w:szCs w:val="24"/>
+          <w:rtl/>
+          <w:lang w:val="en-US"/>
+        </w:rPr>
+        <w:t xml:space="preserve"> </w:t>
+      </w:r>
+      <w:r>
+        <w:rPr>
+          <w:rFonts w:hint="eastAsia"/>
+          <w:sz w:val="22"/>
+          <w:szCs w:val="24"/>
+          <w:rtl/>
+          <w:lang w:val="en-US"/>
+        </w:rPr>
+        <w:t>جست‌وجو</w:t>
+      </w:r>
+    </w:p>
+    <w:p>
+      <w:pPr>
+        <w:pStyle w:val="ListParagraph"/>
+        <w:numPr>
+          <w:ilvl w:val="0"/>
+          <w:numId w:val="2"/>
+        </w:numPr>
+        <w:rPr>
+          <w:sz w:val="22"/>
+          <w:szCs w:val="24"/>
+          <w:lang w:val="en-US"/>
+        </w:rPr>
+      </w:pPr>
+      <w:r>
+        <w:rPr>
+          <w:rFonts w:hint="eastAsia"/>
+          <w:sz w:val="22"/>
+          <w:szCs w:val="24"/>
+          <w:rtl/>
+          <w:lang w:val="en-US"/>
+        </w:rPr>
+        <w:t>استخراج</w:t>
+      </w:r>
+      <w:r>
+        <w:rPr>
+          <w:sz w:val="22"/>
+          <w:szCs w:val="24"/>
+          <w:rtl/>
+          <w:lang w:val="en-US"/>
+        </w:rPr>
+        <w:t xml:space="preserve"> </w:t>
+      </w:r>
+      <w:r>
+        <w:rPr>
+          <w:rFonts w:ascii="Arial" w:hAnsi="Arial" w:cs="Arial" w:hint="cs"/>
+          <w:sz w:val="22"/>
+          <w:szCs w:val="24"/>
+          <w:rtl/>
+          <w:lang w:val="en-US"/>
+        </w:rPr>
+        <w:t>–</w:t>
+      </w:r>
+      <w:r>
+        <w:rPr>
+          <w:sz w:val="22"/>
+          <w:szCs w:val="24"/>
+          <w:rtl/>
+          <w:lang w:val="en-US"/>
+        </w:rPr>
+        <w:t xml:space="preserve"> </w:t>
+      </w:r>
+      <w:r>
+        <w:rPr>
+          <w:rFonts w:hint="eastAsia"/>
+          <w:sz w:val="22"/>
+          <w:szCs w:val="24"/>
+          <w:rtl/>
+          <w:lang w:val="en-US"/>
+        </w:rPr>
+        <w:t>د</w:t>
+      </w:r>
+      <w:r>
+        <w:rPr>
+          <w:rFonts w:hint="cs"/>
+          <w:sz w:val="22"/>
+          <w:szCs w:val="24"/>
+          <w:rtl/>
+          <w:lang w:val="en-US"/>
+        </w:rPr>
+        <w:t>ی</w:t>
+      </w:r>
+      <w:r>
+        <w:rPr>
+          <w:rFonts w:hint="eastAsia"/>
+          <w:sz w:val="22"/>
+          <w:szCs w:val="24"/>
+          <w:rtl/>
+          <w:lang w:val="en-US"/>
+        </w:rPr>
+        <w:t>تاب</w:t>
+      </w:r>
+      <w:r>
+        <w:rPr>
+          <w:rFonts w:hint="cs"/>
+          <w:sz w:val="22"/>
+          <w:szCs w:val="24"/>
+          <w:rtl/>
+          <w:lang w:val="en-US"/>
+        </w:rPr>
+        <w:t>ی</w:t>
+      </w:r>
+      <w:r>
+        <w:rPr>
+          <w:rFonts w:hint="eastAsia"/>
+          <w:sz w:val="22"/>
+          <w:szCs w:val="24"/>
+          <w:rtl/>
+          <w:lang w:val="en-US"/>
+        </w:rPr>
+        <w:t>س</w:t>
+      </w:r>
+    </w:p>
+    <w:p>
+      <w:pPr>
+        <w:pStyle w:val="ListParagraph"/>
+        <w:numPr>
+          <w:ilvl w:val="0"/>
+          <w:numId w:val="2"/>
+        </w:numPr>
+        <w:rPr>
+          <w:sz w:val="22"/>
+          <w:szCs w:val="24"/>
+          <w:lang w:val="en-US"/>
+        </w:rPr>
+      </w:pPr>
+      <w:r>
+        <w:rPr>
+          <w:rFonts w:hint="eastAsia"/>
+          <w:sz w:val="22"/>
+          <w:szCs w:val="24"/>
+          <w:rtl/>
+          <w:lang w:val="en-US"/>
+        </w:rPr>
+        <w:t>شطرنج</w:t>
+      </w:r>
+      <w:r>
+        <w:rPr>
+          <w:sz w:val="22"/>
+          <w:szCs w:val="24"/>
+          <w:rtl/>
+          <w:lang w:val="en-US"/>
+        </w:rPr>
+        <w:t xml:space="preserve"> </w:t>
+      </w:r>
+      <w:r>
+        <w:rPr>
+          <w:rFonts w:hint="eastAsia"/>
+          <w:sz w:val="22"/>
+          <w:szCs w:val="24"/>
+          <w:rtl/>
+          <w:lang w:val="en-US"/>
+        </w:rPr>
+        <w:t>م</w:t>
+      </w:r>
+      <w:r>
+        <w:rPr>
+          <w:rFonts w:hint="cs"/>
+          <w:sz w:val="22"/>
+          <w:szCs w:val="24"/>
+          <w:rtl/>
+          <w:lang w:val="en-US"/>
+        </w:rPr>
+        <w:t>ی</w:t>
+      </w:r>
+      <w:r>
+        <w:rPr>
+          <w:rFonts w:hint="eastAsia"/>
+          <w:sz w:val="22"/>
+          <w:szCs w:val="24"/>
+          <w:rtl/>
+          <w:lang w:val="en-US"/>
+        </w:rPr>
+        <w:t>وه‌ا</w:t>
+      </w:r>
+      <w:r>
+        <w:rPr>
+          <w:rFonts w:hint="cs"/>
+          <w:sz w:val="22"/>
+          <w:szCs w:val="24"/>
+          <w:rtl/>
+          <w:lang w:val="en-US"/>
+        </w:rPr>
+        <w:t>ی</w:t>
+      </w:r>
+    </w:p>
+    <w:p>
+      <w:pPr>
+        <w:pStyle w:val="ListParagraph"/>
+        <w:numPr>
+          <w:ilvl w:val="0"/>
+          <w:numId w:val="2"/>
+        </w:numPr>
+        <w:rPr>
+          <w:sz w:val="22"/>
+          <w:szCs w:val="24"/>
+          <w:lang w:val="en-US"/>
+        </w:rPr>
+      </w:pPr>
+      <w:r>
+        <w:rPr>
+          <w:rFonts w:hint="eastAsia"/>
+          <w:sz w:val="22"/>
+          <w:szCs w:val="24"/>
+          <w:rtl/>
+          <w:lang w:val="en-US"/>
+        </w:rPr>
+        <w:t>باز</w:t>
+      </w:r>
+      <w:r>
+        <w:rPr>
+          <w:rFonts w:hint="cs"/>
+          <w:sz w:val="22"/>
+          <w:szCs w:val="24"/>
+          <w:rtl/>
+          <w:lang w:val="en-US"/>
+        </w:rPr>
+        <w:t>ی</w:t>
+      </w:r>
+      <w:r>
+        <w:rPr>
+          <w:sz w:val="22"/>
+          <w:szCs w:val="24"/>
+          <w:rtl/>
+          <w:lang w:val="en-US"/>
+        </w:rPr>
+        <w:t xml:space="preserve"> </w:t>
+      </w:r>
+      <w:r>
+        <w:rPr>
+          <w:rFonts w:hint="eastAsia"/>
+          <w:sz w:val="22"/>
+          <w:szCs w:val="24"/>
+          <w:rtl/>
+          <w:lang w:val="en-US"/>
+        </w:rPr>
+        <w:t>تفاضل</w:t>
+      </w:r>
+    </w:p>
+    <w:p>
+      <w:pPr>
+        <w:pStyle w:val="ListParagraph"/>
+        <w:numPr>
+          <w:ilvl w:val="0"/>
+          <w:numId w:val="2"/>
+        </w:numPr>
+        <w:rPr>
+          <w:sz w:val="22"/>
+          <w:szCs w:val="24"/>
+          <w:lang w:val="en-US"/>
+        </w:rPr>
+      </w:pPr>
+      <w:r>
+        <w:rPr>
+          <w:rFonts w:hint="eastAsia"/>
+          <w:sz w:val="22"/>
+          <w:szCs w:val="24"/>
+          <w:rtl/>
+          <w:lang w:val="en-US"/>
+        </w:rPr>
+        <w:t>اعداد</w:t>
+      </w:r>
+      <w:r>
+        <w:rPr>
+          <w:sz w:val="22"/>
+          <w:szCs w:val="24"/>
+          <w:rtl/>
+          <w:lang w:val="en-US"/>
+        </w:rPr>
+        <w:t xml:space="preserve"> </w:t>
+      </w:r>
+      <w:r>
+        <w:rPr>
+          <w:rFonts w:hint="cs"/>
+          <w:sz w:val="22"/>
+          <w:szCs w:val="24"/>
+          <w:rtl/>
+          <w:lang w:val="en-US"/>
+        </w:rPr>
+        <w:t>ی</w:t>
+      </w:r>
+      <w:r>
+        <w:rPr>
+          <w:rFonts w:hint="eastAsia"/>
+          <w:sz w:val="22"/>
+          <w:szCs w:val="24"/>
+          <w:rtl/>
+          <w:lang w:val="en-US"/>
+        </w:rPr>
+        <w:t>کتا</w:t>
+      </w:r>
+    </w:p>
+    <w:p>
+      <w:pPr>
+        <w:pStyle w:val="ListParagraph"/>
+        <w:numPr>
+          <w:ilvl w:val="0"/>
+          <w:numId w:val="2"/>
+        </w:numPr>
+        <w:rPr>
+          <w:sz w:val="22"/>
+          <w:szCs w:val="24"/>
+          <w:lang w:val="en-US"/>
+        </w:rPr>
+      </w:pPr>
+      <w:r>
+        <w:rPr>
+          <w:rFonts w:hint="eastAsia"/>
+          <w:sz w:val="22"/>
+          <w:szCs w:val="24"/>
+          <w:rtl/>
+          <w:lang w:val="en-US"/>
+        </w:rPr>
+        <w:t>کولر</w:t>
+      </w:r>
+      <w:r>
+        <w:rPr>
+          <w:sz w:val="22"/>
+          <w:szCs w:val="24"/>
+          <w:rtl/>
+          <w:lang w:val="en-US"/>
+        </w:rPr>
+        <w:t xml:space="preserve"> </w:t>
+      </w:r>
+      <w:r>
+        <w:rPr>
+          <w:rFonts w:hint="cs"/>
+          <w:sz w:val="22"/>
+          <w:szCs w:val="24"/>
+          <w:rtl/>
+          <w:lang w:val="en-US"/>
+        </w:rPr>
+        <w:t>ی</w:t>
+      </w:r>
+      <w:r>
+        <w:rPr>
+          <w:rFonts w:hint="eastAsia"/>
+          <w:sz w:val="22"/>
+          <w:szCs w:val="24"/>
+          <w:rtl/>
+          <w:lang w:val="en-US"/>
+        </w:rPr>
+        <w:t>ا</w:t>
+      </w:r>
+      <w:r>
+        <w:rPr>
+          <w:sz w:val="22"/>
+          <w:szCs w:val="24"/>
+          <w:rtl/>
+          <w:lang w:val="en-US"/>
+        </w:rPr>
+        <w:t xml:space="preserve"> </w:t>
+      </w:r>
+      <w:r>
+        <w:rPr>
+          <w:rFonts w:hint="eastAsia"/>
+          <w:sz w:val="22"/>
+          <w:szCs w:val="24"/>
+          <w:rtl/>
+          <w:lang w:val="en-US"/>
+        </w:rPr>
+        <w:t>بخار</w:t>
+      </w:r>
+      <w:r>
+        <w:rPr>
+          <w:rFonts w:hint="cs"/>
+          <w:sz w:val="22"/>
+          <w:szCs w:val="24"/>
+          <w:rtl/>
+          <w:lang w:val="en-US"/>
+        </w:rPr>
+        <w:t>ی</w:t>
+      </w:r>
+    </w:p>
+    <w:p>
+      <w:pPr>
+        <w:pStyle w:val="ListParagraph"/>
+        <w:numPr>
+          <w:ilvl w:val="0"/>
+          <w:numId w:val="2"/>
+        </w:numPr>
+        <w:rPr>
+          <w:sz w:val="22"/>
+          <w:szCs w:val="24"/>
+          <w:lang w:val="en-US"/>
+        </w:rPr>
+      </w:pPr>
+      <w:r>
+        <w:rPr>
+          <w:rFonts w:hint="eastAsia"/>
+          <w:sz w:val="22"/>
+          <w:szCs w:val="24"/>
+          <w:rtl/>
+          <w:lang w:val="en-US"/>
+        </w:rPr>
+        <w:t>ب</w:t>
+      </w:r>
+      <w:r>
+        <w:rPr>
+          <w:sz w:val="22"/>
+          <w:szCs w:val="24"/>
+          <w:rtl/>
+          <w:lang w:val="en-US"/>
+        </w:rPr>
+        <w:t>.</w:t>
+      </w:r>
+      <w:r>
+        <w:rPr>
+          <w:rFonts w:hint="eastAsia"/>
+          <w:sz w:val="22"/>
+          <w:szCs w:val="24"/>
+          <w:rtl/>
+          <w:lang w:val="en-US"/>
+        </w:rPr>
+        <w:t>ب</w:t>
+      </w:r>
+      <w:r>
+        <w:rPr>
+          <w:sz w:val="22"/>
+          <w:szCs w:val="24"/>
+          <w:rtl/>
+          <w:lang w:val="en-US"/>
+        </w:rPr>
+        <w:t>.</w:t>
+      </w:r>
+      <w:r>
+        <w:rPr>
+          <w:rFonts w:hint="eastAsia"/>
+          <w:sz w:val="22"/>
+          <w:szCs w:val="24"/>
+          <w:rtl/>
+          <w:lang w:val="en-US"/>
+        </w:rPr>
+        <w:t>م</w:t>
+      </w:r>
+      <w:r>
+        <w:rPr>
+          <w:sz w:val="22"/>
+          <w:szCs w:val="24"/>
+          <w:rtl/>
+          <w:lang w:val="en-US"/>
+        </w:rPr>
+        <w:t>.</w:t>
+      </w:r>
+      <w:r>
+        <w:rPr>
+          <w:rFonts w:hint="eastAsia"/>
+          <w:sz w:val="22"/>
+          <w:szCs w:val="24"/>
+          <w:rtl/>
+          <w:lang w:val="en-US"/>
+        </w:rPr>
+        <w:t>م</w:t>
       </w:r>
     </w:p>
     <w:sectPr>

</xml_diff>

<commit_message>
submit question 302 to 310
</commit_message>
<xml_diff>
--- a/list.docx
+++ b/list.docx
@@ -12429,6 +12429,745 @@
           <w:lang w:val="en-US"/>
         </w:rPr>
         <w:t>م</w:t>
+      </w:r>
+    </w:p>
+    <w:p>
+      <w:pPr>
+        <w:pStyle w:val="ListParagraph"/>
+        <w:numPr>
+          <w:ilvl w:val="0"/>
+          <w:numId w:val="2"/>
+        </w:numPr>
+        <w:rPr>
+          <w:sz w:val="22"/>
+          <w:szCs w:val="24"/>
+          <w:lang w:val="en-US"/>
+        </w:rPr>
+      </w:pPr>
+      <w:r>
+        <w:rPr>
+          <w:rFonts w:hint="eastAsia"/>
+          <w:sz w:val="22"/>
+          <w:szCs w:val="24"/>
+          <w:rtl/>
+          <w:lang w:val="en-US"/>
+        </w:rPr>
+        <w:t>هر</w:t>
+      </w:r>
+      <w:r>
+        <w:rPr>
+          <w:rFonts w:hint="cs"/>
+          <w:sz w:val="22"/>
+          <w:szCs w:val="24"/>
+          <w:rtl/>
+          <w:lang w:val="en-US"/>
+        </w:rPr>
+        <w:t>ی</w:t>
+      </w:r>
+      <w:r>
+        <w:rPr>
+          <w:sz w:val="22"/>
+          <w:szCs w:val="24"/>
+          <w:rtl/>
+          <w:lang w:val="en-US"/>
+        </w:rPr>
+        <w:t xml:space="preserve"> </w:t>
+      </w:r>
+      <w:r>
+        <w:rPr>
+          <w:rFonts w:hint="eastAsia"/>
+          <w:sz w:val="22"/>
+          <w:szCs w:val="24"/>
+          <w:rtl/>
+          <w:lang w:val="en-US"/>
+        </w:rPr>
+        <w:t>پاتر</w:t>
+      </w:r>
+    </w:p>
+    <w:p>
+      <w:pPr>
+        <w:pStyle w:val="ListParagraph"/>
+        <w:numPr>
+          <w:ilvl w:val="0"/>
+          <w:numId w:val="2"/>
+        </w:numPr>
+        <w:rPr>
+          <w:sz w:val="22"/>
+          <w:szCs w:val="24"/>
+          <w:lang w:val="en-US"/>
+        </w:rPr>
+      </w:pPr>
+      <w:r>
+        <w:rPr>
+          <w:rFonts w:hint="eastAsia"/>
+          <w:sz w:val="22"/>
+          <w:szCs w:val="24"/>
+          <w:rtl/>
+          <w:lang w:val="en-US"/>
+        </w:rPr>
+        <w:t>اعداد</w:t>
+      </w:r>
+      <w:r>
+        <w:rPr>
+          <w:sz w:val="22"/>
+          <w:szCs w:val="24"/>
+          <w:rtl/>
+          <w:lang w:val="en-US"/>
+        </w:rPr>
+        <w:t xml:space="preserve"> </w:t>
+      </w:r>
+      <w:r>
+        <w:rPr>
+          <w:rFonts w:hint="eastAsia"/>
+          <w:sz w:val="22"/>
+          <w:szCs w:val="24"/>
+          <w:rtl/>
+          <w:lang w:val="en-US"/>
+        </w:rPr>
+        <w:t>حق</w:t>
+      </w:r>
+      <w:r>
+        <w:rPr>
+          <w:rFonts w:hint="cs"/>
+          <w:sz w:val="22"/>
+          <w:szCs w:val="24"/>
+          <w:rtl/>
+          <w:lang w:val="en-US"/>
+        </w:rPr>
+        <w:t>ی</w:t>
+      </w:r>
+      <w:r>
+        <w:rPr>
+          <w:rFonts w:hint="eastAsia"/>
+          <w:sz w:val="22"/>
+          <w:szCs w:val="24"/>
+          <w:rtl/>
+          <w:lang w:val="en-US"/>
+        </w:rPr>
+        <w:t>ق</w:t>
+      </w:r>
+      <w:r>
+        <w:rPr>
+          <w:rFonts w:hint="cs"/>
+          <w:sz w:val="22"/>
+          <w:szCs w:val="24"/>
+          <w:rtl/>
+          <w:lang w:val="en-US"/>
+        </w:rPr>
+        <w:t>ی</w:t>
+      </w:r>
+    </w:p>
+    <w:p>
+      <w:pPr>
+        <w:pStyle w:val="ListParagraph"/>
+        <w:numPr>
+          <w:ilvl w:val="0"/>
+          <w:numId w:val="2"/>
+        </w:numPr>
+        <w:rPr>
+          <w:sz w:val="22"/>
+          <w:szCs w:val="24"/>
+          <w:lang w:val="en-US"/>
+        </w:rPr>
+      </w:pPr>
+      <w:r>
+        <w:rPr>
+          <w:rFonts w:hint="eastAsia"/>
+          <w:sz w:val="22"/>
+          <w:szCs w:val="24"/>
+          <w:rtl/>
+          <w:lang w:val="en-US"/>
+        </w:rPr>
+        <w:t>آدرس‌</w:t>
+      </w:r>
+      <w:r>
+        <w:rPr>
+          <w:rFonts w:hint="cs"/>
+          <w:sz w:val="22"/>
+          <w:szCs w:val="24"/>
+          <w:rtl/>
+          <w:lang w:val="en-US"/>
+        </w:rPr>
+        <w:t>ی</w:t>
+      </w:r>
+      <w:r>
+        <w:rPr>
+          <w:rFonts w:hint="eastAsia"/>
+          <w:sz w:val="22"/>
+          <w:szCs w:val="24"/>
+          <w:rtl/>
+          <w:lang w:val="en-US"/>
+        </w:rPr>
+        <w:t>اب</w:t>
+      </w:r>
+      <w:r>
+        <w:rPr>
+          <w:rFonts w:hint="cs"/>
+          <w:sz w:val="22"/>
+          <w:szCs w:val="24"/>
+          <w:rtl/>
+          <w:lang w:val="en-US"/>
+        </w:rPr>
+        <w:t>ی</w:t>
+      </w:r>
+    </w:p>
+    <w:p>
+      <w:pPr>
+        <w:pStyle w:val="ListParagraph"/>
+        <w:numPr>
+          <w:ilvl w:val="0"/>
+          <w:numId w:val="2"/>
+        </w:numPr>
+        <w:rPr>
+          <w:sz w:val="22"/>
+          <w:szCs w:val="24"/>
+          <w:lang w:val="en-US"/>
+        </w:rPr>
+      </w:pPr>
+      <w:r>
+        <w:rPr>
+          <w:rFonts w:hint="eastAsia"/>
+          <w:sz w:val="22"/>
+          <w:szCs w:val="24"/>
+          <w:rtl/>
+          <w:lang w:val="en-US"/>
+        </w:rPr>
+        <w:t>عدد</w:t>
+      </w:r>
+      <w:r>
+        <w:rPr>
+          <w:sz w:val="22"/>
+          <w:szCs w:val="24"/>
+          <w:rtl/>
+          <w:lang w:val="en-US"/>
+        </w:rPr>
+        <w:t xml:space="preserve"> </w:t>
+      </w:r>
+      <w:r>
+        <w:rPr>
+          <w:rFonts w:hint="eastAsia"/>
+          <w:sz w:val="22"/>
+          <w:szCs w:val="24"/>
+          <w:rtl/>
+          <w:lang w:val="en-US"/>
+        </w:rPr>
+        <w:t>در</w:t>
+      </w:r>
+      <w:r>
+        <w:rPr>
+          <w:sz w:val="22"/>
+          <w:szCs w:val="24"/>
+          <w:rtl/>
+          <w:lang w:val="en-US"/>
+        </w:rPr>
+        <w:t xml:space="preserve"> </w:t>
+      </w:r>
+      <w:r>
+        <w:rPr>
+          <w:rFonts w:hint="eastAsia"/>
+          <w:sz w:val="22"/>
+          <w:szCs w:val="24"/>
+          <w:rtl/>
+          <w:lang w:val="en-US"/>
+        </w:rPr>
+        <w:t>عدد</w:t>
+      </w:r>
+    </w:p>
+    <w:p>
+      <w:pPr>
+        <w:pStyle w:val="ListParagraph"/>
+        <w:numPr>
+          <w:ilvl w:val="0"/>
+          <w:numId w:val="2"/>
+        </w:numPr>
+        <w:rPr>
+          <w:sz w:val="22"/>
+          <w:szCs w:val="24"/>
+          <w:lang w:val="en-US"/>
+        </w:rPr>
+      </w:pPr>
+      <w:r>
+        <w:rPr>
+          <w:rFonts w:hint="eastAsia"/>
+          <w:sz w:val="22"/>
+          <w:szCs w:val="24"/>
+          <w:rtl/>
+          <w:lang w:val="en-US"/>
+        </w:rPr>
+        <w:t>مرد</w:t>
+      </w:r>
+      <w:r>
+        <w:rPr>
+          <w:sz w:val="22"/>
+          <w:szCs w:val="24"/>
+          <w:rtl/>
+          <w:lang w:val="en-US"/>
+        </w:rPr>
+        <w:t xml:space="preserve"> </w:t>
+      </w:r>
+      <w:r>
+        <w:rPr>
+          <w:rFonts w:hint="eastAsia"/>
+          <w:sz w:val="22"/>
+          <w:szCs w:val="24"/>
+          <w:rtl/>
+          <w:lang w:val="en-US"/>
+        </w:rPr>
+        <w:t>مال</w:t>
+      </w:r>
+      <w:r>
+        <w:rPr>
+          <w:rFonts w:hint="cs"/>
+          <w:sz w:val="22"/>
+          <w:szCs w:val="24"/>
+          <w:rtl/>
+          <w:lang w:val="en-US"/>
+        </w:rPr>
+        <w:t>ی</w:t>
+      </w:r>
+      <w:r>
+        <w:rPr>
+          <w:rFonts w:hint="eastAsia"/>
+          <w:sz w:val="22"/>
+          <w:szCs w:val="24"/>
+          <w:rtl/>
+          <w:lang w:val="en-US"/>
+        </w:rPr>
+        <w:t>اتچ</w:t>
+      </w:r>
+      <w:r>
+        <w:rPr>
+          <w:rFonts w:hint="cs"/>
+          <w:sz w:val="22"/>
+          <w:szCs w:val="24"/>
+          <w:rtl/>
+          <w:lang w:val="en-US"/>
+        </w:rPr>
+        <w:t>ی</w:t>
+      </w:r>
+      <w:r>
+        <w:rPr>
+          <w:sz w:val="22"/>
+          <w:szCs w:val="24"/>
+          <w:rtl/>
+          <w:lang w:val="en-US"/>
+        </w:rPr>
+        <w:t xml:space="preserve"> </w:t>
+      </w:r>
+      <w:r>
+        <w:rPr>
+          <w:rFonts w:hint="eastAsia"/>
+          <w:sz w:val="22"/>
+          <w:szCs w:val="24"/>
+          <w:rtl/>
+          <w:lang w:val="en-US"/>
+        </w:rPr>
+        <w:t>و</w:t>
+      </w:r>
+      <w:r>
+        <w:rPr>
+          <w:sz w:val="22"/>
+          <w:szCs w:val="24"/>
+          <w:rtl/>
+          <w:lang w:val="en-US"/>
+        </w:rPr>
+        <w:t xml:space="preserve"> </w:t>
+      </w:r>
+      <w:r>
+        <w:rPr>
+          <w:rFonts w:hint="eastAsia"/>
+          <w:sz w:val="22"/>
+          <w:szCs w:val="24"/>
+          <w:rtl/>
+          <w:lang w:val="en-US"/>
+        </w:rPr>
+        <w:t>جاعل</w:t>
+      </w:r>
+    </w:p>
+    <w:p>
+      <w:pPr>
+        <w:pStyle w:val="ListParagraph"/>
+        <w:numPr>
+          <w:ilvl w:val="0"/>
+          <w:numId w:val="2"/>
+        </w:numPr>
+        <w:rPr>
+          <w:sz w:val="22"/>
+          <w:szCs w:val="24"/>
+          <w:lang w:val="en-US"/>
+        </w:rPr>
+      </w:pPr>
+      <w:r>
+        <w:rPr>
+          <w:rFonts w:hint="eastAsia"/>
+          <w:sz w:val="22"/>
+          <w:szCs w:val="24"/>
+          <w:rtl/>
+          <w:lang w:val="en-US"/>
+        </w:rPr>
+        <w:t>ترب</w:t>
+      </w:r>
+      <w:r>
+        <w:rPr>
+          <w:rFonts w:hint="cs"/>
+          <w:sz w:val="22"/>
+          <w:szCs w:val="24"/>
+          <w:rtl/>
+          <w:lang w:val="en-US"/>
+        </w:rPr>
+        <w:t>ی</w:t>
+      </w:r>
+      <w:r>
+        <w:rPr>
+          <w:rFonts w:hint="eastAsia"/>
+          <w:sz w:val="22"/>
+          <w:szCs w:val="24"/>
+          <w:rtl/>
+          <w:lang w:val="en-US"/>
+        </w:rPr>
+        <w:t>ت</w:t>
+      </w:r>
+      <w:r>
+        <w:rPr>
+          <w:sz w:val="22"/>
+          <w:szCs w:val="24"/>
+          <w:rtl/>
+          <w:lang w:val="en-US"/>
+        </w:rPr>
+        <w:t xml:space="preserve"> </w:t>
+      </w:r>
+      <w:r>
+        <w:rPr>
+          <w:rFonts w:hint="eastAsia"/>
+          <w:sz w:val="22"/>
+          <w:szCs w:val="24"/>
+          <w:rtl/>
+          <w:lang w:val="en-US"/>
+        </w:rPr>
+        <w:t>بدن</w:t>
+      </w:r>
+      <w:r>
+        <w:rPr>
+          <w:rFonts w:hint="cs"/>
+          <w:sz w:val="22"/>
+          <w:szCs w:val="24"/>
+          <w:rtl/>
+          <w:lang w:val="en-US"/>
+        </w:rPr>
+        <w:t>ی</w:t>
+      </w:r>
+      <w:r>
+        <w:rPr>
+          <w:sz w:val="22"/>
+          <w:szCs w:val="24"/>
+          <w:rtl/>
+          <w:lang w:val="en-US"/>
+        </w:rPr>
+        <w:t xml:space="preserve"> </w:t>
+      </w:r>
+      <w:r>
+        <w:rPr>
+          <w:rFonts w:hint="eastAsia"/>
+          <w:sz w:val="22"/>
+          <w:szCs w:val="24"/>
+          <w:rtl/>
+          <w:lang w:val="en-US"/>
+        </w:rPr>
+        <w:t>سنگ</w:t>
+      </w:r>
+      <w:r>
+        <w:rPr>
+          <w:rFonts w:hint="cs"/>
+          <w:sz w:val="22"/>
+          <w:szCs w:val="24"/>
+          <w:rtl/>
+          <w:lang w:val="en-US"/>
+        </w:rPr>
+        <w:t>ی</w:t>
+      </w:r>
+      <w:r>
+        <w:rPr>
+          <w:rFonts w:hint="eastAsia"/>
+          <w:sz w:val="22"/>
+          <w:szCs w:val="24"/>
+          <w:rtl/>
+          <w:lang w:val="en-US"/>
+        </w:rPr>
+        <w:t>ن</w:t>
+      </w:r>
+    </w:p>
+    <w:p>
+      <w:pPr>
+        <w:pStyle w:val="ListParagraph"/>
+        <w:numPr>
+          <w:ilvl w:val="0"/>
+          <w:numId w:val="2"/>
+        </w:numPr>
+        <w:rPr>
+          <w:sz w:val="22"/>
+          <w:szCs w:val="24"/>
+          <w:lang w:val="en-US"/>
+        </w:rPr>
+      </w:pPr>
+      <w:r>
+        <w:rPr>
+          <w:rFonts w:hint="eastAsia"/>
+          <w:sz w:val="22"/>
+          <w:szCs w:val="24"/>
+          <w:rtl/>
+          <w:lang w:val="en-US"/>
+        </w:rPr>
+        <w:t>بهمن</w:t>
+      </w:r>
+      <w:r>
+        <w:rPr>
+          <w:sz w:val="22"/>
+          <w:szCs w:val="24"/>
+          <w:rtl/>
+          <w:lang w:val="en-US"/>
+        </w:rPr>
+        <w:t xml:space="preserve"> </w:t>
+      </w:r>
+      <w:r>
+        <w:rPr>
+          <w:rFonts w:hint="eastAsia"/>
+          <w:sz w:val="22"/>
+          <w:szCs w:val="24"/>
+          <w:rtl/>
+          <w:lang w:val="en-US"/>
+        </w:rPr>
+        <w:t>مرگبار</w:t>
+      </w:r>
+    </w:p>
+    <w:p>
+      <w:pPr>
+        <w:pStyle w:val="ListParagraph"/>
+        <w:numPr>
+          <w:ilvl w:val="0"/>
+          <w:numId w:val="2"/>
+        </w:numPr>
+        <w:rPr>
+          <w:sz w:val="22"/>
+          <w:szCs w:val="24"/>
+          <w:lang w:val="en-US"/>
+        </w:rPr>
+      </w:pPr>
+      <w:r>
+        <w:rPr>
+          <w:rFonts w:hint="eastAsia"/>
+          <w:sz w:val="22"/>
+          <w:szCs w:val="24"/>
+          <w:rtl/>
+          <w:lang w:val="en-US"/>
+        </w:rPr>
+        <w:t>هر</w:t>
+      </w:r>
+      <w:r>
+        <w:rPr>
+          <w:sz w:val="22"/>
+          <w:szCs w:val="24"/>
+          <w:rtl/>
+          <w:lang w:val="en-US"/>
+        </w:rPr>
+        <w:t xml:space="preserve"> </w:t>
+      </w:r>
+      <w:r>
+        <w:rPr>
+          <w:rFonts w:hint="eastAsia"/>
+          <w:sz w:val="22"/>
+          <w:szCs w:val="24"/>
+          <w:rtl/>
+          <w:lang w:val="en-US"/>
+        </w:rPr>
+        <w:t>که</w:t>
+      </w:r>
+      <w:r>
+        <w:rPr>
+          <w:sz w:val="22"/>
+          <w:szCs w:val="24"/>
+          <w:rtl/>
+          <w:lang w:val="en-US"/>
+        </w:rPr>
+        <w:t xml:space="preserve"> </w:t>
+      </w:r>
+      <w:r>
+        <w:rPr>
+          <w:rFonts w:hint="eastAsia"/>
+          <w:sz w:val="22"/>
+          <w:szCs w:val="24"/>
+          <w:rtl/>
+          <w:lang w:val="en-US"/>
+        </w:rPr>
+        <w:t>بامش</w:t>
+      </w:r>
+      <w:r>
+        <w:rPr>
+          <w:sz w:val="22"/>
+          <w:szCs w:val="24"/>
+          <w:rtl/>
+          <w:lang w:val="en-US"/>
+        </w:rPr>
+        <w:t xml:space="preserve"> </w:t>
+      </w:r>
+      <w:r>
+        <w:rPr>
+          <w:rFonts w:hint="eastAsia"/>
+          <w:sz w:val="22"/>
+          <w:szCs w:val="24"/>
+          <w:rtl/>
+          <w:lang w:val="en-US"/>
+        </w:rPr>
+        <w:t>ب</w:t>
+      </w:r>
+      <w:r>
+        <w:rPr>
+          <w:rFonts w:hint="cs"/>
+          <w:sz w:val="22"/>
+          <w:szCs w:val="24"/>
+          <w:rtl/>
+          <w:lang w:val="en-US"/>
+        </w:rPr>
+        <w:t>ی</w:t>
+      </w:r>
+      <w:r>
+        <w:rPr>
+          <w:rFonts w:hint="eastAsia"/>
+          <w:sz w:val="22"/>
+          <w:szCs w:val="24"/>
+          <w:rtl/>
+          <w:lang w:val="en-US"/>
+        </w:rPr>
+        <w:t>ش</w:t>
+      </w:r>
+      <w:r>
+        <w:rPr>
+          <w:sz w:val="22"/>
+          <w:szCs w:val="24"/>
+          <w:rtl/>
+          <w:lang w:val="en-US"/>
+        </w:rPr>
+        <w:t xml:space="preserve"> </w:t>
+      </w:r>
+      <w:r>
+        <w:rPr>
+          <w:rFonts w:hint="eastAsia"/>
+          <w:sz w:val="22"/>
+          <w:szCs w:val="24"/>
+          <w:rtl/>
+          <w:lang w:val="en-US"/>
+        </w:rPr>
+        <w:t>درسش</w:t>
+      </w:r>
+      <w:r>
+        <w:rPr>
+          <w:sz w:val="22"/>
+          <w:szCs w:val="24"/>
+          <w:rtl/>
+          <w:lang w:val="en-US"/>
+        </w:rPr>
+        <w:t xml:space="preserve"> </w:t>
+      </w:r>
+      <w:r>
+        <w:rPr>
+          <w:rFonts w:hint="eastAsia"/>
+          <w:sz w:val="22"/>
+          <w:szCs w:val="24"/>
+          <w:rtl/>
+          <w:lang w:val="en-US"/>
+        </w:rPr>
+        <w:t>ب</w:t>
+      </w:r>
+      <w:r>
+        <w:rPr>
+          <w:rFonts w:hint="cs"/>
+          <w:sz w:val="22"/>
+          <w:szCs w:val="24"/>
+          <w:rtl/>
+          <w:lang w:val="en-US"/>
+        </w:rPr>
+        <w:t>ی</w:t>
+      </w:r>
+      <w:r>
+        <w:rPr>
+          <w:rFonts w:hint="eastAsia"/>
+          <w:sz w:val="22"/>
+          <w:szCs w:val="24"/>
+          <w:rtl/>
+          <w:lang w:val="en-US"/>
+        </w:rPr>
+        <w:t>ش‌تر</w:t>
+      </w:r>
+      <w:r>
+        <w:rPr>
+          <w:sz w:val="22"/>
+          <w:szCs w:val="24"/>
+          <w:rtl/>
+          <w:lang w:val="en-US"/>
+        </w:rPr>
+        <w:t>!</w:t>
+      </w:r>
+    </w:p>
+    <w:p>
+      <w:pPr>
+        <w:pStyle w:val="ListParagraph"/>
+        <w:numPr>
+          <w:ilvl w:val="0"/>
+          <w:numId w:val="2"/>
+        </w:numPr>
+        <w:rPr>
+          <w:sz w:val="22"/>
+          <w:szCs w:val="24"/>
+          <w:lang w:val="en-US"/>
+        </w:rPr>
+      </w:pPr>
+      <w:r>
+        <w:rPr>
+          <w:rFonts w:hint="eastAsia"/>
+          <w:sz w:val="22"/>
+          <w:szCs w:val="24"/>
+          <w:rtl/>
+          <w:lang w:val="en-US"/>
+        </w:rPr>
+        <w:t>کپ</w:t>
+      </w:r>
+      <w:r>
+        <w:rPr>
+          <w:sz w:val="22"/>
+          <w:szCs w:val="24"/>
+          <w:rtl/>
+          <w:lang w:val="en-US"/>
+        </w:rPr>
+        <w:t xml:space="preserve"> </w:t>
+      </w:r>
+      <w:r>
+        <w:rPr>
+          <w:rFonts w:hint="eastAsia"/>
+          <w:sz w:val="22"/>
+          <w:szCs w:val="24"/>
+          <w:rtl/>
+          <w:lang w:val="en-US"/>
+        </w:rPr>
+        <w:t>گ</w:t>
+      </w:r>
+      <w:r>
+        <w:rPr>
+          <w:rFonts w:hint="cs"/>
+          <w:sz w:val="22"/>
+          <w:szCs w:val="24"/>
+          <w:rtl/>
+          <w:lang w:val="en-US"/>
+        </w:rPr>
+        <w:t>ی</w:t>
+      </w:r>
+      <w:r>
+        <w:rPr>
+          <w:rFonts w:hint="eastAsia"/>
+          <w:sz w:val="22"/>
+          <w:szCs w:val="24"/>
+          <w:rtl/>
+          <w:lang w:val="en-US"/>
+        </w:rPr>
+        <w:t>ر</w:t>
       </w:r>
     </w:p>
     <w:sectPr>

</xml_diff>

<commit_message>
submit 311 to 314
</commit_message>
<xml_diff>
--- a/list.docx
+++ b/list.docx
@@ -13168,6 +13168,237 @@
           <w:lang w:val="en-US"/>
         </w:rPr>
         <w:t>ر</w:t>
+      </w:r>
+    </w:p>
+    <w:p>
+      <w:pPr>
+        <w:pStyle w:val="ListParagraph"/>
+        <w:numPr>
+          <w:ilvl w:val="0"/>
+          <w:numId w:val="2"/>
+        </w:numPr>
+        <w:rPr>
+          <w:sz w:val="22"/>
+          <w:szCs w:val="24"/>
+          <w:lang w:val="en-US"/>
+        </w:rPr>
+      </w:pPr>
+      <w:r>
+        <w:rPr>
+          <w:rFonts w:hint="eastAsia"/>
+          <w:sz w:val="22"/>
+          <w:szCs w:val="24"/>
+          <w:rtl/>
+          <w:lang w:val="en-US"/>
+        </w:rPr>
+        <w:t>باگ</w:t>
+      </w:r>
+      <w:r>
+        <w:rPr>
+          <w:sz w:val="22"/>
+          <w:szCs w:val="24"/>
+          <w:rtl/>
+          <w:lang w:val="en-US"/>
+        </w:rPr>
+        <w:t xml:space="preserve"> </w:t>
+      </w:r>
+      <w:r>
+        <w:rPr>
+          <w:rFonts w:hint="eastAsia"/>
+          <w:sz w:val="22"/>
+          <w:szCs w:val="24"/>
+          <w:rtl/>
+          <w:lang w:val="en-US"/>
+        </w:rPr>
+        <w:t>کد</w:t>
+      </w:r>
+      <w:r>
+        <w:rPr>
+          <w:sz w:val="22"/>
+          <w:szCs w:val="24"/>
+          <w:rtl/>
+          <w:lang w:val="en-US"/>
+        </w:rPr>
+        <w:t xml:space="preserve"> </w:t>
+      </w:r>
+      <w:r>
+        <w:rPr>
+          <w:rFonts w:hint="eastAsia"/>
+          <w:sz w:val="22"/>
+          <w:szCs w:val="24"/>
+          <w:rtl/>
+          <w:lang w:val="en-US"/>
+        </w:rPr>
+        <w:t>مج</w:t>
+      </w:r>
+      <w:r>
+        <w:rPr>
+          <w:rFonts w:hint="cs"/>
+          <w:sz w:val="22"/>
+          <w:szCs w:val="24"/>
+          <w:rtl/>
+          <w:lang w:val="en-US"/>
+        </w:rPr>
+        <w:t>ی</w:t>
+      </w:r>
+      <w:r>
+        <w:rPr>
+          <w:rFonts w:hint="eastAsia"/>
+          <w:sz w:val="22"/>
+          <w:szCs w:val="24"/>
+          <w:rtl/>
+          <w:lang w:val="en-US"/>
+        </w:rPr>
+        <w:t>د</w:t>
+      </w:r>
+    </w:p>
+    <w:p>
+      <w:pPr>
+        <w:pStyle w:val="ListParagraph"/>
+        <w:numPr>
+          <w:ilvl w:val="0"/>
+          <w:numId w:val="2"/>
+        </w:numPr>
+        <w:rPr>
+          <w:sz w:val="22"/>
+          <w:szCs w:val="24"/>
+          <w:lang w:val="en-US"/>
+        </w:rPr>
+      </w:pPr>
+      <w:r>
+        <w:rPr>
+          <w:rFonts w:hint="eastAsia"/>
+          <w:sz w:val="22"/>
+          <w:szCs w:val="24"/>
+          <w:rtl/>
+          <w:lang w:val="en-US"/>
+        </w:rPr>
+        <w:t>پس‌ترت</w:t>
+      </w:r>
+      <w:r>
+        <w:rPr>
+          <w:rFonts w:hint="cs"/>
+          <w:sz w:val="22"/>
+          <w:szCs w:val="24"/>
+          <w:rtl/>
+          <w:lang w:val="en-US"/>
+        </w:rPr>
+        <w:t>ی</w:t>
+      </w:r>
+      <w:r>
+        <w:rPr>
+          <w:rFonts w:hint="eastAsia"/>
+          <w:sz w:val="22"/>
+          <w:szCs w:val="24"/>
+          <w:rtl/>
+          <w:lang w:val="en-US"/>
+        </w:rPr>
+        <w:t>ب</w:t>
+      </w:r>
+    </w:p>
+    <w:p>
+      <w:pPr>
+        <w:pStyle w:val="ListParagraph"/>
+        <w:numPr>
+          <w:ilvl w:val="0"/>
+          <w:numId w:val="2"/>
+        </w:numPr>
+        <w:rPr>
+          <w:sz w:val="22"/>
+          <w:szCs w:val="24"/>
+          <w:lang w:val="en-US"/>
+        </w:rPr>
+      </w:pPr>
+      <w:r>
+        <w:rPr>
+          <w:rFonts w:hint="eastAsia"/>
+          <w:sz w:val="22"/>
+          <w:szCs w:val="24"/>
+          <w:rtl/>
+          <w:lang w:val="en-US"/>
+        </w:rPr>
+        <w:t>خانه</w:t>
+      </w:r>
+      <w:r>
+        <w:rPr>
+          <w:sz w:val="22"/>
+          <w:szCs w:val="24"/>
+          <w:rtl/>
+          <w:lang w:val="en-US"/>
+        </w:rPr>
+        <w:t xml:space="preserve"> </w:t>
+      </w:r>
+      <w:r>
+        <w:rPr>
+          <w:rFonts w:hint="eastAsia"/>
+          <w:sz w:val="22"/>
+          <w:szCs w:val="24"/>
+          <w:rtl/>
+          <w:lang w:val="en-US"/>
+        </w:rPr>
+        <w:t>هزار</w:t>
+      </w:r>
+      <w:r>
+        <w:rPr>
+          <w:sz w:val="22"/>
+          <w:szCs w:val="24"/>
+          <w:rtl/>
+          <w:lang w:val="en-US"/>
+        </w:rPr>
+        <w:t xml:space="preserve"> </w:t>
+      </w:r>
+      <w:r>
+        <w:rPr>
+          <w:rFonts w:hint="eastAsia"/>
+          <w:sz w:val="22"/>
+          <w:szCs w:val="24"/>
+          <w:rtl/>
+          <w:lang w:val="en-US"/>
+        </w:rPr>
+        <w:t>اتاق</w:t>
+      </w:r>
+    </w:p>
+    <w:p>
+      <w:pPr>
+        <w:pStyle w:val="ListParagraph"/>
+        <w:numPr>
+          <w:ilvl w:val="0"/>
+          <w:numId w:val="2"/>
+        </w:numPr>
+        <w:rPr>
+          <w:sz w:val="22"/>
+          <w:szCs w:val="24"/>
+          <w:lang w:val="en-US"/>
+        </w:rPr>
+      </w:pPr>
+      <w:r>
+        <w:rPr>
+          <w:rFonts w:hint="eastAsia"/>
+          <w:sz w:val="22"/>
+          <w:szCs w:val="24"/>
+          <w:rtl/>
+          <w:lang w:val="en-US"/>
+        </w:rPr>
+        <w:t>مساحت</w:t>
+      </w:r>
+      <w:r>
+        <w:rPr>
+          <w:sz w:val="22"/>
+          <w:szCs w:val="24"/>
+          <w:rtl/>
+          <w:lang w:val="en-US"/>
+        </w:rPr>
+        <w:t xml:space="preserve"> </w:t>
+      </w:r>
+      <w:r>
+        <w:rPr>
+          <w:rFonts w:hint="eastAsia"/>
+          <w:sz w:val="22"/>
+          <w:szCs w:val="24"/>
+          <w:rtl/>
+          <w:lang w:val="en-US"/>
+        </w:rPr>
+        <w:t>محصور</w:t>
       </w:r>
     </w:p>
     <w:sectPr>

</xml_diff>

<commit_message>
submit questions 317 to 319
</commit_message>
<xml_diff>
--- a/list.docx
+++ b/list.docx
@@ -1,6 +1,6 @@
 
 <file path=word/document.xml><?xml version="1.0" encoding="utf-8"?>
-<w:document xmlns:wpc="http://schemas.microsoft.com/office/word/2010/wordprocessingCanvas" xmlns:cx="http://schemas.microsoft.com/office/drawing/2014/chartex" xmlns:cx1="http://schemas.microsoft.com/office/drawing/2015/9/8/chartex" xmlns:cx2="http://schemas.microsoft.com/office/drawing/2015/10/21/chartex" xmlns:cx3="http://schemas.microsoft.com/office/drawing/2016/5/9/chartex" xmlns:cx4="http://schemas.microsoft.com/office/drawing/2016/5/10/chartex" xmlns:cx5="http://schemas.microsoft.com/office/drawing/2016/5/11/chartex" xmlns:cx6="http://schemas.microsoft.com/office/drawing/2016/5/12/chartex" xmlns:cx7="http://schemas.microsoft.com/office/drawing/2016/5/13/chartex" xmlns:cx8="http://schemas.microsoft.com/office/drawing/2016/5/14/chartex" xmlns:mc="http://schemas.openxmlformats.org/markup-compatibility/2006" xmlns:aink="http://schemas.microsoft.com/office/drawing/2016/ink" xmlns:am3d="http://schemas.microsoft.com/office/drawing/2017/model3d" xmlns:o="urn:schemas-microsoft-com:office:office" xmlns:oel="http://schemas.microsoft.com/office/2019/extlst" xmlns:r="http://schemas.openxmlformats.org/officeDocument/2006/relationships" xmlns:m="http://schemas.openxmlformats.org/officeDocument/2006/math" xmlns:v="urn:schemas-microsoft-com:vml" xmlns:wp14="http://schemas.microsoft.com/office/word/2010/wordprocessingDrawing" xmlns:wp="http://schemas.openxmlformats.org/drawingml/2006/wordprocessingDrawing" xmlns:w10="urn:schemas-microsoft-com:office:word" xmlns:w="http://schemas.openxmlformats.org/wordprocessingml/2006/main" xmlns:w14="http://schemas.microsoft.com/office/word/2010/wordml" xmlns:w15="http://schemas.microsoft.com/office/word/2012/wordml" xmlns:w16cex="http://schemas.microsoft.com/office/word/2018/wordml/cex" xmlns:w16cid="http://schemas.microsoft.com/office/word/2016/wordml/cid" xmlns:w16="http://schemas.microsoft.com/office/word/2018/wordml" xmlns:w16sdtdh="http://schemas.microsoft.com/office/word/2020/wordml/sdtdatahash" xmlns:w16se="http://schemas.microsoft.com/office/word/2015/wordml/symex" xmlns:wpg="http://schemas.microsoft.com/office/word/2010/wordprocessingGroup" xmlns:wpi="http://schemas.microsoft.com/office/word/2010/wordprocessingInk" xmlns:wne="http://schemas.microsoft.com/office/word/2006/wordml" xmlns:wps="http://schemas.microsoft.com/office/word/2010/wordprocessingShape" mc:Ignorable="w14 w15 w16se w16cid w16 w16cex w16sdtdh wp14">
+<w:document xmlns:wpc="http://schemas.microsoft.com/office/word/2010/wordprocessingCanvas" xmlns:cx="http://schemas.microsoft.com/office/drawing/2014/chartex" xmlns:cx1="http://schemas.microsoft.com/office/drawing/2015/9/8/chartex" xmlns:cx2="http://schemas.microsoft.com/office/drawing/2015/10/21/chartex" xmlns:cx3="http://schemas.microsoft.com/office/drawing/2016/5/9/chartex" xmlns:cx4="http://schemas.microsoft.com/office/drawing/2016/5/10/chartex" xmlns:cx5="http://schemas.microsoft.com/office/drawing/2016/5/11/chartex" xmlns:cx6="http://schemas.microsoft.com/office/drawing/2016/5/12/chartex" xmlns:cx7="http://schemas.microsoft.com/office/drawing/2016/5/13/chartex" xmlns:cx8="http://schemas.microsoft.com/office/drawing/2016/5/14/chartex" xmlns:mc="http://schemas.openxmlformats.org/markup-compatibility/2006" xmlns:aink="http://schemas.microsoft.com/office/drawing/2016/ink" xmlns:am3d="http://schemas.microsoft.com/office/drawing/2017/model3d" xmlns:o="urn:schemas-microsoft-com:office:office" xmlns:oel="http://schemas.microsoft.com/office/2019/extlst" xmlns:r="http://schemas.openxmlformats.org/officeDocument/2006/relationships" xmlns:m="http://schemas.openxmlformats.org/officeDocument/2006/math" xmlns:v="urn:schemas-microsoft-com:vml" xmlns:wp14="http://schemas.microsoft.com/office/word/2010/wordprocessingDrawing" xmlns:wp="http://schemas.openxmlformats.org/drawingml/2006/wordprocessingDrawing" xmlns:w10="urn:schemas-microsoft-com:office:word" xmlns:w="http://schemas.openxmlformats.org/wordprocessingml/2006/main" xmlns:w14="http://schemas.microsoft.com/office/word/2010/wordml" xmlns:w15="http://schemas.microsoft.com/office/word/2012/wordml" xmlns:w16cex="http://schemas.microsoft.com/office/word/2018/wordml/cex" xmlns:w16cid="http://schemas.microsoft.com/office/word/2016/wordml/cid" xmlns:w16="http://schemas.microsoft.com/office/word/2018/wordml" xmlns:w16du="http://schemas.microsoft.com/office/word/2023/wordml/word16du" xmlns:w16sdtdh="http://schemas.microsoft.com/office/word/2020/wordml/sdtdatahash" xmlns:w16se="http://schemas.microsoft.com/office/word/2015/wordml/symex" xmlns:wpg="http://schemas.microsoft.com/office/word/2010/wordprocessingGroup" xmlns:wpi="http://schemas.microsoft.com/office/word/2010/wordprocessingInk" xmlns:wne="http://schemas.microsoft.com/office/word/2006/wordml" xmlns:wps="http://schemas.microsoft.com/office/word/2010/wordprocessingShape" mc:Ignorable="w14 w15 w16se w16cid w16 w16cex w16sdtdh wp14">
   <w:body>
     <w:p>
       <w:pPr>
@@ -13486,6 +13486,230 @@
           <w:lang w:val="en-US"/>
         </w:rPr>
         <w:t>ک</w:t>
+      </w:r>
+    </w:p>
+    <w:p>
+      <w:pPr>
+        <w:pStyle w:val="ListParagraph"/>
+        <w:numPr>
+          <w:ilvl w:val="0"/>
+          <w:numId w:val="2"/>
+        </w:numPr>
+        <w:rPr>
+          <w:sz w:val="22"/>
+          <w:szCs w:val="24"/>
+          <w:lang w:val="en-US"/>
+        </w:rPr>
+      </w:pPr>
+      <w:r>
+        <w:rPr>
+          <w:rFonts w:hint="eastAsia"/>
+          <w:sz w:val="22"/>
+          <w:szCs w:val="24"/>
+          <w:rtl/>
+          <w:lang w:val="en-US"/>
+        </w:rPr>
+        <w:t>جاسوس</w:t>
+      </w:r>
+      <w:r>
+        <w:rPr>
+          <w:rFonts w:hint="cs"/>
+          <w:sz w:val="22"/>
+          <w:szCs w:val="24"/>
+          <w:rtl/>
+          <w:lang w:val="en-US"/>
+        </w:rPr>
+        <w:t>ی</w:t>
+      </w:r>
+    </w:p>
+    <w:p>
+      <w:pPr>
+        <w:pStyle w:val="ListParagraph"/>
+        <w:numPr>
+          <w:ilvl w:val="0"/>
+          <w:numId w:val="2"/>
+        </w:numPr>
+        <w:rPr>
+          <w:sz w:val="22"/>
+          <w:szCs w:val="24"/>
+          <w:lang w:val="en-US"/>
+        </w:rPr>
+      </w:pPr>
+      <w:r>
+        <w:rPr>
+          <w:rFonts w:hint="eastAsia"/>
+          <w:sz w:val="22"/>
+          <w:szCs w:val="24"/>
+          <w:rtl/>
+          <w:lang w:val="en-US"/>
+        </w:rPr>
+        <w:t>بازرگان</w:t>
+      </w:r>
+      <w:r>
+        <w:rPr>
+          <w:rFonts w:hint="cs"/>
+          <w:sz w:val="22"/>
+          <w:szCs w:val="24"/>
+          <w:rtl/>
+          <w:lang w:val="en-US"/>
+        </w:rPr>
+        <w:t>ی</w:t>
+      </w:r>
+      <w:r>
+        <w:rPr>
+          <w:sz w:val="22"/>
+          <w:szCs w:val="24"/>
+          <w:rtl/>
+          <w:lang w:val="en-US"/>
+        </w:rPr>
+        <w:t xml:space="preserve"> </w:t>
+      </w:r>
+      <w:r>
+        <w:rPr>
+          <w:rFonts w:hint="eastAsia"/>
+          <w:sz w:val="22"/>
+          <w:szCs w:val="24"/>
+          <w:rtl/>
+          <w:lang w:val="en-US"/>
+        </w:rPr>
+        <w:t>سوکرات</w:t>
+      </w:r>
+      <w:r>
+        <w:rPr>
+          <w:sz w:val="22"/>
+          <w:szCs w:val="24"/>
+          <w:rtl/>
+          <w:lang w:val="en-US"/>
+        </w:rPr>
+        <w:t xml:space="preserve"> </w:t>
+      </w:r>
+      <w:r>
+        <w:rPr>
+          <w:rFonts w:hint="eastAsia"/>
+          <w:sz w:val="22"/>
+          <w:szCs w:val="24"/>
+          <w:rtl/>
+          <w:lang w:val="en-US"/>
+        </w:rPr>
+        <w:t>و</w:t>
+      </w:r>
+      <w:r>
+        <w:rPr>
+          <w:sz w:val="22"/>
+          <w:szCs w:val="24"/>
+          <w:rtl/>
+          <w:lang w:val="en-US"/>
+        </w:rPr>
+        <w:t xml:space="preserve"> </w:t>
+      </w:r>
+      <w:r>
+        <w:rPr>
+          <w:rFonts w:hint="eastAsia"/>
+          <w:sz w:val="22"/>
+          <w:szCs w:val="24"/>
+          <w:rtl/>
+          <w:lang w:val="en-US"/>
+        </w:rPr>
+        <w:t>پسران</w:t>
+      </w:r>
+    </w:p>
+    <w:p>
+      <w:pPr>
+        <w:pStyle w:val="ListParagraph"/>
+        <w:numPr>
+          <w:ilvl w:val="0"/>
+          <w:numId w:val="2"/>
+        </w:numPr>
+        <w:rPr>
+          <w:sz w:val="22"/>
+          <w:szCs w:val="24"/>
+          <w:lang w:val="en-US"/>
+        </w:rPr>
+      </w:pPr>
+      <w:r>
+        <w:rPr>
+          <w:rFonts w:hint="eastAsia"/>
+          <w:sz w:val="22"/>
+          <w:szCs w:val="24"/>
+          <w:rtl/>
+          <w:lang w:val="en-US"/>
+        </w:rPr>
+        <w:t>انتقام</w:t>
+      </w:r>
+      <w:r>
+        <w:rPr>
+          <w:sz w:val="22"/>
+          <w:szCs w:val="24"/>
+          <w:rtl/>
+          <w:lang w:val="en-US"/>
+        </w:rPr>
+        <w:t xml:space="preserve"> </w:t>
+      </w:r>
+      <w:r>
+        <w:rPr>
+          <w:rFonts w:hint="eastAsia"/>
+          <w:sz w:val="22"/>
+          <w:szCs w:val="24"/>
+          <w:rtl/>
+          <w:lang w:val="en-US"/>
+        </w:rPr>
+        <w:t>از</w:t>
+      </w:r>
+      <w:r>
+        <w:rPr>
+          <w:sz w:val="22"/>
+          <w:szCs w:val="24"/>
+          <w:rtl/>
+          <w:lang w:val="en-US"/>
+        </w:rPr>
+        <w:t xml:space="preserve"> </w:t>
+      </w:r>
+      <w:r>
+        <w:rPr>
+          <w:sz w:val="22"/>
+          <w:szCs w:val="24"/>
+          <w:lang w:val="en-US"/>
+        </w:rPr>
+        <w:t>TA‌</w:t>
+      </w:r>
+      <w:r>
+        <w:rPr>
+          <w:sz w:val="22"/>
+          <w:szCs w:val="24"/>
+          <w:rtl/>
+          <w:lang w:val="en-US"/>
+        </w:rPr>
+        <w:t xml:space="preserve"> </w:t>
+      </w:r>
+      <w:r>
+        <w:rPr>
+          <w:rFonts w:hint="eastAsia"/>
+          <w:sz w:val="22"/>
+          <w:szCs w:val="24"/>
+          <w:rtl/>
+          <w:lang w:val="en-US"/>
+        </w:rPr>
+        <w:t>سخت‌گ</w:t>
+      </w:r>
+      <w:r>
+        <w:rPr>
+          <w:rFonts w:hint="cs"/>
+          <w:sz w:val="22"/>
+          <w:szCs w:val="24"/>
+          <w:rtl/>
+          <w:lang w:val="en-US"/>
+        </w:rPr>
+        <w:t>ی</w:t>
+      </w:r>
+      <w:r>
+        <w:rPr>
+          <w:rFonts w:hint="eastAsia"/>
+          <w:sz w:val="22"/>
+          <w:szCs w:val="24"/>
+          <w:rtl/>
+          <w:lang w:val="en-US"/>
+        </w:rPr>
+        <w:t>ر</w:t>
       </w:r>
     </w:p>
     <w:sectPr>
@@ -13500,7 +13724,7 @@
 </file>
 
 <file path=word/numbering.xml><?xml version="1.0" encoding="utf-8"?>
-<w:numbering xmlns:wpc="http://schemas.microsoft.com/office/word/2010/wordprocessingCanvas" xmlns:cx="http://schemas.microsoft.com/office/drawing/2014/chartex" xmlns:cx1="http://schemas.microsoft.com/office/drawing/2015/9/8/chartex" xmlns:cx2="http://schemas.microsoft.com/office/drawing/2015/10/21/chartex" xmlns:cx3="http://schemas.microsoft.com/office/drawing/2016/5/9/chartex" xmlns:cx4="http://schemas.microsoft.com/office/drawing/2016/5/10/chartex" xmlns:cx5="http://schemas.microsoft.com/office/drawing/2016/5/11/chartex" xmlns:cx6="http://schemas.microsoft.com/office/drawing/2016/5/12/chartex" xmlns:cx7="http://schemas.microsoft.com/office/drawing/2016/5/13/chartex" xmlns:cx8="http://schemas.microsoft.com/office/drawing/2016/5/14/chartex" xmlns:mc="http://schemas.openxmlformats.org/markup-compatibility/2006" xmlns:aink="http://schemas.microsoft.com/office/drawing/2016/ink" xmlns:am3d="http://schemas.microsoft.com/office/drawing/2017/model3d" xmlns:o="urn:schemas-microsoft-com:office:office" xmlns:oel="http://schemas.microsoft.com/office/2019/extlst" xmlns:r="http://schemas.openxmlformats.org/officeDocument/2006/relationships" xmlns:m="http://schemas.openxmlformats.org/officeDocument/2006/math" xmlns:v="urn:schemas-microsoft-com:vml" xmlns:wp14="http://schemas.microsoft.com/office/word/2010/wordprocessingDrawing" xmlns:wp="http://schemas.openxmlformats.org/drawingml/2006/wordprocessingDrawing" xmlns:w10="urn:schemas-microsoft-com:office:word" xmlns:w="http://schemas.openxmlformats.org/wordprocessingml/2006/main" xmlns:w14="http://schemas.microsoft.com/office/word/2010/wordml" xmlns:w15="http://schemas.microsoft.com/office/word/2012/wordml" xmlns:w16cex="http://schemas.microsoft.com/office/word/2018/wordml/cex" xmlns:w16cid="http://schemas.microsoft.com/office/word/2016/wordml/cid" xmlns:w16="http://schemas.microsoft.com/office/word/2018/wordml" xmlns:w16sdtdh="http://schemas.microsoft.com/office/word/2020/wordml/sdtdatahash" xmlns:w16se="http://schemas.microsoft.com/office/word/2015/wordml/symex" xmlns:wpg="http://schemas.microsoft.com/office/word/2010/wordprocessingGroup" xmlns:wpi="http://schemas.microsoft.com/office/word/2010/wordprocessingInk" xmlns:wne="http://schemas.microsoft.com/office/word/2006/wordml" xmlns:wps="http://schemas.microsoft.com/office/word/2010/wordprocessingShape" mc:Ignorable="w14 w15 w16se w16cid w16 w16cex w16sdtdh wp14">
+<w:numbering xmlns:wpc="http://schemas.microsoft.com/office/word/2010/wordprocessingCanvas" xmlns:cx="http://schemas.microsoft.com/office/drawing/2014/chartex" xmlns:cx1="http://schemas.microsoft.com/office/drawing/2015/9/8/chartex" xmlns:cx2="http://schemas.microsoft.com/office/drawing/2015/10/21/chartex" xmlns:cx3="http://schemas.microsoft.com/office/drawing/2016/5/9/chartex" xmlns:cx4="http://schemas.microsoft.com/office/drawing/2016/5/10/chartex" xmlns:cx5="http://schemas.microsoft.com/office/drawing/2016/5/11/chartex" xmlns:cx6="http://schemas.microsoft.com/office/drawing/2016/5/12/chartex" xmlns:cx7="http://schemas.microsoft.com/office/drawing/2016/5/13/chartex" xmlns:cx8="http://schemas.microsoft.com/office/drawing/2016/5/14/chartex" xmlns:mc="http://schemas.openxmlformats.org/markup-compatibility/2006" xmlns:aink="http://schemas.microsoft.com/office/drawing/2016/ink" xmlns:am3d="http://schemas.microsoft.com/office/drawing/2017/model3d" xmlns:o="urn:schemas-microsoft-com:office:office" xmlns:oel="http://schemas.microsoft.com/office/2019/extlst" xmlns:r="http://schemas.openxmlformats.org/officeDocument/2006/relationships" xmlns:m="http://schemas.openxmlformats.org/officeDocument/2006/math" xmlns:v="urn:schemas-microsoft-com:vml" xmlns:wp14="http://schemas.microsoft.com/office/word/2010/wordprocessingDrawing" xmlns:wp="http://schemas.openxmlformats.org/drawingml/2006/wordprocessingDrawing" xmlns:w10="urn:schemas-microsoft-com:office:word" xmlns:w="http://schemas.openxmlformats.org/wordprocessingml/2006/main" xmlns:w14="http://schemas.microsoft.com/office/word/2010/wordml" xmlns:w15="http://schemas.microsoft.com/office/word/2012/wordml" xmlns:w16cex="http://schemas.microsoft.com/office/word/2018/wordml/cex" xmlns:w16cid="http://schemas.microsoft.com/office/word/2016/wordml/cid" xmlns:w16="http://schemas.microsoft.com/office/word/2018/wordml" xmlns:w16du="http://schemas.microsoft.com/office/word/2023/wordml/word16du" xmlns:w16sdtdh="http://schemas.microsoft.com/office/word/2020/wordml/sdtdatahash" xmlns:w16se="http://schemas.microsoft.com/office/word/2015/wordml/symex" xmlns:wpg="http://schemas.microsoft.com/office/word/2010/wordprocessingGroup" xmlns:wpi="http://schemas.microsoft.com/office/word/2010/wordprocessingInk" xmlns:wne="http://schemas.microsoft.com/office/word/2006/wordml" xmlns:wps="http://schemas.microsoft.com/office/word/2010/wordprocessingShape" mc:Ignorable="w14 w15 w16se w16cid w16 w16cex w16sdtdh wp14">
   <w:abstractNum w:abstractNumId="0" w15:restartNumberingAfterBreak="0">
     <w:nsid w:val="3A772C1C"/>
     <w:multiLevelType w:val="hybridMultilevel"/>

</xml_diff>

<commit_message>
update list of questions
</commit_message>
<xml_diff>
--- a/list.docx
+++ b/list.docx
@@ -13710,6 +13710,671 @@
           <w:lang w:val="en-US"/>
         </w:rPr>
         <w:t>ر</w:t>
+      </w:r>
+    </w:p>
+    <w:p>
+      <w:pPr>
+        <w:pStyle w:val="ListParagraph"/>
+        <w:numPr>
+          <w:ilvl w:val="0"/>
+          <w:numId w:val="2"/>
+        </w:numPr>
+        <w:rPr>
+          <w:sz w:val="22"/>
+          <w:szCs w:val="24"/>
+          <w:lang w:val="en-US"/>
+        </w:rPr>
+      </w:pPr>
+      <w:r>
+        <w:rPr>
+          <w:rFonts w:hint="eastAsia"/>
+          <w:sz w:val="22"/>
+          <w:szCs w:val="24"/>
+          <w:rtl/>
+          <w:lang w:val="en-US"/>
+        </w:rPr>
+        <w:t>مد</w:t>
+      </w:r>
+      <w:r>
+        <w:rPr>
+          <w:rFonts w:hint="cs"/>
+          <w:sz w:val="22"/>
+          <w:szCs w:val="24"/>
+          <w:rtl/>
+          <w:lang w:val="en-US"/>
+        </w:rPr>
+        <w:t>ی</w:t>
+      </w:r>
+      <w:r>
+        <w:rPr>
+          <w:rFonts w:hint="eastAsia"/>
+          <w:sz w:val="22"/>
+          <w:szCs w:val="24"/>
+          <w:rtl/>
+          <w:lang w:val="en-US"/>
+        </w:rPr>
+        <w:t>ر</w:t>
+      </w:r>
+      <w:r>
+        <w:rPr>
+          <w:rFonts w:hint="cs"/>
+          <w:sz w:val="22"/>
+          <w:szCs w:val="24"/>
+          <w:rtl/>
+          <w:lang w:val="en-US"/>
+        </w:rPr>
+        <w:t>ی</w:t>
+      </w:r>
+      <w:r>
+        <w:rPr>
+          <w:rFonts w:hint="eastAsia"/>
+          <w:sz w:val="22"/>
+          <w:szCs w:val="24"/>
+          <w:rtl/>
+          <w:lang w:val="en-US"/>
+        </w:rPr>
+        <w:t>ت</w:t>
+      </w:r>
+      <w:r>
+        <w:rPr>
+          <w:sz w:val="22"/>
+          <w:szCs w:val="24"/>
+          <w:rtl/>
+          <w:lang w:val="en-US"/>
+        </w:rPr>
+        <w:t xml:space="preserve"> </w:t>
+      </w:r>
+      <w:r>
+        <w:rPr>
+          <w:rFonts w:hint="eastAsia"/>
+          <w:sz w:val="22"/>
+          <w:szCs w:val="24"/>
+          <w:rtl/>
+          <w:lang w:val="en-US"/>
+        </w:rPr>
+        <w:t>زمان</w:t>
+      </w:r>
+      <w:r>
+        <w:rPr>
+          <w:sz w:val="22"/>
+          <w:szCs w:val="24"/>
+          <w:rtl/>
+          <w:lang w:val="en-US"/>
+        </w:rPr>
+        <w:t xml:space="preserve"> </w:t>
+      </w:r>
+      <w:r>
+        <w:rPr>
+          <w:rFonts w:hint="eastAsia"/>
+          <w:sz w:val="22"/>
+          <w:szCs w:val="24"/>
+          <w:rtl/>
+          <w:lang w:val="en-US"/>
+        </w:rPr>
+        <w:t>ن</w:t>
+      </w:r>
+      <w:r>
+        <w:rPr>
+          <w:rFonts w:hint="cs"/>
+          <w:sz w:val="22"/>
+          <w:szCs w:val="24"/>
+          <w:rtl/>
+          <w:lang w:val="en-US"/>
+        </w:rPr>
+        <w:t>ی</w:t>
+      </w:r>
+      <w:r>
+        <w:rPr>
+          <w:rFonts w:hint="eastAsia"/>
+          <w:sz w:val="22"/>
+          <w:szCs w:val="24"/>
+          <w:rtl/>
+          <w:lang w:val="en-US"/>
+        </w:rPr>
+        <w:t>ما</w:t>
+      </w:r>
+    </w:p>
+    <w:p>
+      <w:pPr>
+        <w:pStyle w:val="ListParagraph"/>
+        <w:numPr>
+          <w:ilvl w:val="0"/>
+          <w:numId w:val="2"/>
+        </w:numPr>
+        <w:rPr>
+          <w:sz w:val="22"/>
+          <w:szCs w:val="24"/>
+          <w:lang w:val="en-US"/>
+        </w:rPr>
+      </w:pPr>
+      <w:r>
+        <w:rPr>
+          <w:sz w:val="22"/>
+          <w:szCs w:val="24"/>
+          <w:rtl/>
+          <w:lang w:val="en-US" w:bidi="fa-IR"/>
+        </w:rPr>
+        <w:t>۳۰</w:t>
+      </w:r>
+      <w:r>
+        <w:rPr>
+          <w:sz w:val="22"/>
+          <w:szCs w:val="24"/>
+          <w:rtl/>
+          <w:lang w:val="en-US"/>
+        </w:rPr>
+        <w:t xml:space="preserve"> </w:t>
+      </w:r>
+      <w:r>
+        <w:rPr>
+          <w:rFonts w:hint="eastAsia"/>
+          <w:sz w:val="22"/>
+          <w:szCs w:val="24"/>
+          <w:rtl/>
+          <w:lang w:val="en-US"/>
+        </w:rPr>
+        <w:t>شارپ</w:t>
+      </w:r>
+    </w:p>
+    <w:p>
+      <w:pPr>
+        <w:pStyle w:val="ListParagraph"/>
+        <w:numPr>
+          <w:ilvl w:val="0"/>
+          <w:numId w:val="2"/>
+        </w:numPr>
+        <w:rPr>
+          <w:sz w:val="22"/>
+          <w:szCs w:val="24"/>
+          <w:lang w:val="en-US"/>
+        </w:rPr>
+      </w:pPr>
+      <w:r>
+        <w:rPr>
+          <w:rFonts w:hint="eastAsia"/>
+          <w:sz w:val="22"/>
+          <w:szCs w:val="24"/>
+          <w:rtl/>
+          <w:lang w:val="en-US"/>
+        </w:rPr>
+        <w:t>رده‌بند</w:t>
+      </w:r>
+      <w:r>
+        <w:rPr>
+          <w:rFonts w:hint="cs"/>
+          <w:sz w:val="22"/>
+          <w:szCs w:val="24"/>
+          <w:rtl/>
+          <w:lang w:val="en-US"/>
+        </w:rPr>
+        <w:t>ی</w:t>
+      </w:r>
+      <w:r>
+        <w:rPr>
+          <w:sz w:val="22"/>
+          <w:szCs w:val="24"/>
+          <w:rtl/>
+          <w:lang w:val="en-US"/>
+        </w:rPr>
+        <w:t xml:space="preserve"> </w:t>
+      </w:r>
+      <w:r>
+        <w:rPr>
+          <w:rFonts w:hint="eastAsia"/>
+          <w:sz w:val="22"/>
+          <w:szCs w:val="24"/>
+          <w:rtl/>
+          <w:lang w:val="en-US"/>
+        </w:rPr>
+        <w:t>استا</w:t>
+      </w:r>
+      <w:r>
+        <w:rPr>
+          <w:rFonts w:hint="cs"/>
+          <w:sz w:val="22"/>
+          <w:szCs w:val="24"/>
+          <w:rtl/>
+          <w:lang w:val="en-US"/>
+        </w:rPr>
+        <w:t>ی</w:t>
+      </w:r>
+      <w:r>
+        <w:rPr>
+          <w:rFonts w:hint="eastAsia"/>
+          <w:sz w:val="22"/>
+          <w:szCs w:val="24"/>
+          <w:rtl/>
+          <w:lang w:val="en-US"/>
+        </w:rPr>
+        <w:t>د</w:t>
+      </w:r>
+    </w:p>
+    <w:p>
+      <w:pPr>
+        <w:pStyle w:val="ListParagraph"/>
+        <w:numPr>
+          <w:ilvl w:val="0"/>
+          <w:numId w:val="2"/>
+        </w:numPr>
+        <w:rPr>
+          <w:sz w:val="22"/>
+          <w:szCs w:val="24"/>
+          <w:lang w:val="en-US"/>
+        </w:rPr>
+      </w:pPr>
+      <w:r>
+        <w:rPr>
+          <w:rFonts w:hint="eastAsia"/>
+          <w:sz w:val="22"/>
+          <w:szCs w:val="24"/>
+          <w:rtl/>
+          <w:lang w:val="en-US"/>
+        </w:rPr>
+        <w:t>عدالت</w:t>
+      </w:r>
+      <w:r>
+        <w:rPr>
+          <w:sz w:val="22"/>
+          <w:szCs w:val="24"/>
+          <w:rtl/>
+          <w:lang w:val="en-US"/>
+        </w:rPr>
+        <w:t xml:space="preserve"> </w:t>
+      </w:r>
+      <w:r>
+        <w:rPr>
+          <w:rFonts w:hint="cs"/>
+          <w:sz w:val="22"/>
+          <w:szCs w:val="24"/>
+          <w:rtl/>
+          <w:lang w:val="en-US"/>
+        </w:rPr>
+        <w:t>ی</w:t>
+      </w:r>
+      <w:r>
+        <w:rPr>
+          <w:rFonts w:hint="eastAsia"/>
+          <w:sz w:val="22"/>
+          <w:szCs w:val="24"/>
+          <w:rtl/>
+          <w:lang w:val="en-US"/>
+        </w:rPr>
+        <w:t>ا</w:t>
+      </w:r>
+      <w:r>
+        <w:rPr>
+          <w:sz w:val="22"/>
+          <w:szCs w:val="24"/>
+          <w:rtl/>
+          <w:lang w:val="en-US"/>
+        </w:rPr>
+        <w:t xml:space="preserve"> </w:t>
+      </w:r>
+      <w:r>
+        <w:rPr>
+          <w:rFonts w:hint="eastAsia"/>
+          <w:sz w:val="22"/>
+          <w:szCs w:val="24"/>
+          <w:rtl/>
+          <w:lang w:val="en-US"/>
+        </w:rPr>
+        <w:t>برابر</w:t>
+      </w:r>
+      <w:r>
+        <w:rPr>
+          <w:rFonts w:hint="cs"/>
+          <w:sz w:val="22"/>
+          <w:szCs w:val="24"/>
+          <w:rtl/>
+          <w:lang w:val="en-US"/>
+        </w:rPr>
+        <w:t>ی</w:t>
+      </w:r>
+    </w:p>
+    <w:p>
+      <w:pPr>
+        <w:pStyle w:val="ListParagraph"/>
+        <w:numPr>
+          <w:ilvl w:val="0"/>
+          <w:numId w:val="2"/>
+        </w:numPr>
+        <w:rPr>
+          <w:sz w:val="22"/>
+          <w:szCs w:val="24"/>
+          <w:lang w:val="en-US"/>
+        </w:rPr>
+      </w:pPr>
+      <w:r>
+        <w:rPr>
+          <w:rFonts w:hint="eastAsia"/>
+          <w:sz w:val="22"/>
+          <w:szCs w:val="24"/>
+          <w:rtl/>
+          <w:lang w:val="en-US"/>
+        </w:rPr>
+        <w:t>سلام</w:t>
+      </w:r>
+      <w:r>
+        <w:rPr>
+          <w:sz w:val="22"/>
+          <w:szCs w:val="24"/>
+          <w:rtl/>
+          <w:lang w:val="en-US"/>
+        </w:rPr>
+        <w:t xml:space="preserve"> </w:t>
+      </w:r>
+      <w:r>
+        <w:rPr>
+          <w:rFonts w:hint="eastAsia"/>
+          <w:sz w:val="22"/>
+          <w:szCs w:val="24"/>
+          <w:rtl/>
+          <w:lang w:val="en-US"/>
+        </w:rPr>
+        <w:t>کدکاپ</w:t>
+      </w:r>
+      <w:r>
+        <w:rPr>
+          <w:sz w:val="22"/>
+          <w:szCs w:val="24"/>
+          <w:rtl/>
+          <w:lang w:val="en-US"/>
+        </w:rPr>
+        <w:t xml:space="preserve"> </w:t>
+      </w:r>
+      <w:r>
+        <w:rPr>
+          <w:sz w:val="22"/>
+          <w:szCs w:val="24"/>
+          <w:rtl/>
+          <w:lang w:val="en-US" w:bidi="fa-IR"/>
+        </w:rPr>
+        <w:t>۶!</w:t>
+      </w:r>
+    </w:p>
+    <w:p>
+      <w:pPr>
+        <w:pStyle w:val="ListParagraph"/>
+        <w:numPr>
+          <w:ilvl w:val="0"/>
+          <w:numId w:val="2"/>
+        </w:numPr>
+        <w:rPr>
+          <w:sz w:val="22"/>
+          <w:szCs w:val="24"/>
+          <w:lang w:val="en-US"/>
+        </w:rPr>
+      </w:pPr>
+      <w:r>
+        <w:rPr>
+          <w:rFonts w:hint="eastAsia"/>
+          <w:sz w:val="22"/>
+          <w:szCs w:val="24"/>
+          <w:rtl/>
+          <w:lang w:val="en-US"/>
+        </w:rPr>
+        <w:t>شارژر</w:t>
+      </w:r>
+      <w:r>
+        <w:rPr>
+          <w:sz w:val="22"/>
+          <w:szCs w:val="24"/>
+          <w:rtl/>
+          <w:lang w:val="en-US"/>
+        </w:rPr>
+        <w:t xml:space="preserve"> </w:t>
+      </w:r>
+      <w:r>
+        <w:rPr>
+          <w:rFonts w:hint="eastAsia"/>
+          <w:sz w:val="22"/>
+          <w:szCs w:val="24"/>
+          <w:rtl/>
+          <w:lang w:val="en-US"/>
+        </w:rPr>
+        <w:t>تباه</w:t>
+      </w:r>
+    </w:p>
+    <w:p>
+      <w:pPr>
+        <w:pStyle w:val="ListParagraph"/>
+        <w:numPr>
+          <w:ilvl w:val="0"/>
+          <w:numId w:val="2"/>
+        </w:numPr>
+        <w:rPr>
+          <w:sz w:val="22"/>
+          <w:szCs w:val="24"/>
+          <w:lang w:val="en-US"/>
+        </w:rPr>
+      </w:pPr>
+      <w:r>
+        <w:rPr>
+          <w:rFonts w:hint="eastAsia"/>
+          <w:sz w:val="22"/>
+          <w:szCs w:val="24"/>
+          <w:rtl/>
+          <w:lang w:val="en-US"/>
+        </w:rPr>
+        <w:t>جعبه</w:t>
+      </w:r>
+      <w:r>
+        <w:rPr>
+          <w:sz w:val="22"/>
+          <w:szCs w:val="24"/>
+          <w:rtl/>
+          <w:lang w:val="en-US"/>
+        </w:rPr>
+        <w:t xml:space="preserve"> </w:t>
+      </w:r>
+      <w:r>
+        <w:rPr>
+          <w:rFonts w:hint="eastAsia"/>
+          <w:sz w:val="22"/>
+          <w:szCs w:val="24"/>
+          <w:rtl/>
+          <w:lang w:val="en-US"/>
+        </w:rPr>
+        <w:t>شکلات</w:t>
+      </w:r>
+    </w:p>
+    <w:p>
+      <w:pPr>
+        <w:pStyle w:val="ListParagraph"/>
+        <w:numPr>
+          <w:ilvl w:val="0"/>
+          <w:numId w:val="2"/>
+        </w:numPr>
+        <w:rPr>
+          <w:sz w:val="22"/>
+          <w:szCs w:val="24"/>
+          <w:lang w:val="en-US"/>
+        </w:rPr>
+      </w:pPr>
+      <w:r>
+        <w:rPr>
+          <w:rFonts w:hint="eastAsia"/>
+          <w:sz w:val="22"/>
+          <w:szCs w:val="24"/>
+          <w:rtl/>
+          <w:lang w:val="en-US"/>
+        </w:rPr>
+        <w:t>رخ</w:t>
+      </w:r>
+      <w:r>
+        <w:rPr>
+          <w:sz w:val="22"/>
+          <w:szCs w:val="24"/>
+          <w:rtl/>
+          <w:lang w:val="en-US"/>
+        </w:rPr>
+        <w:t xml:space="preserve"> </w:t>
+      </w:r>
+      <w:r>
+        <w:rPr>
+          <w:rFonts w:hint="eastAsia"/>
+          <w:sz w:val="22"/>
+          <w:szCs w:val="24"/>
+          <w:rtl/>
+          <w:lang w:val="en-US"/>
+        </w:rPr>
+        <w:t>ز</w:t>
+      </w:r>
+      <w:r>
+        <w:rPr>
+          <w:rFonts w:hint="cs"/>
+          <w:sz w:val="22"/>
+          <w:szCs w:val="24"/>
+          <w:rtl/>
+          <w:lang w:val="en-US"/>
+        </w:rPr>
+        <w:t>ی</w:t>
+      </w:r>
+      <w:r>
+        <w:rPr>
+          <w:rFonts w:hint="eastAsia"/>
+          <w:sz w:val="22"/>
+          <w:szCs w:val="24"/>
+          <w:rtl/>
+          <w:lang w:val="en-US"/>
+        </w:rPr>
+        <w:t>با</w:t>
+      </w:r>
+    </w:p>
+    <w:p>
+      <w:pPr>
+        <w:pStyle w:val="ListParagraph"/>
+        <w:numPr>
+          <w:ilvl w:val="0"/>
+          <w:numId w:val="2"/>
+        </w:numPr>
+        <w:rPr>
+          <w:sz w:val="22"/>
+          <w:szCs w:val="24"/>
+          <w:lang w:val="en-US"/>
+        </w:rPr>
+      </w:pPr>
+      <w:r>
+        <w:rPr>
+          <w:rFonts w:hint="eastAsia"/>
+          <w:sz w:val="22"/>
+          <w:szCs w:val="24"/>
+          <w:rtl/>
+          <w:lang w:val="en-US"/>
+        </w:rPr>
+        <w:t>س</w:t>
+      </w:r>
+      <w:r>
+        <w:rPr>
+          <w:rFonts w:hint="cs"/>
+          <w:sz w:val="22"/>
+          <w:szCs w:val="24"/>
+          <w:rtl/>
+          <w:lang w:val="en-US"/>
+        </w:rPr>
+        <w:t>ی‌</w:t>
+      </w:r>
+      <w:r>
+        <w:rPr>
+          <w:rFonts w:hint="eastAsia"/>
+          <w:sz w:val="22"/>
+          <w:szCs w:val="24"/>
+          <w:rtl/>
+          <w:lang w:val="en-US"/>
+        </w:rPr>
+        <w:t>شارپ</w:t>
+      </w:r>
+      <w:r>
+        <w:rPr>
+          <w:sz w:val="22"/>
+          <w:szCs w:val="24"/>
+          <w:rtl/>
+          <w:lang w:val="en-US"/>
+        </w:rPr>
+        <w:t xml:space="preserve"> </w:t>
+      </w:r>
+      <w:r>
+        <w:rPr>
+          <w:rFonts w:hint="eastAsia"/>
+          <w:sz w:val="22"/>
+          <w:szCs w:val="24"/>
+          <w:rtl/>
+          <w:lang w:val="en-US"/>
+        </w:rPr>
+        <w:t>نورد</w:t>
+      </w:r>
+      <w:r>
+        <w:rPr>
+          <w:rFonts w:hint="cs"/>
+          <w:sz w:val="22"/>
+          <w:szCs w:val="24"/>
+          <w:rtl/>
+          <w:lang w:val="en-US"/>
+        </w:rPr>
+        <w:t>ی</w:t>
+      </w:r>
+    </w:p>
+    <w:p>
+      <w:pPr>
+        <w:pStyle w:val="ListParagraph"/>
+        <w:numPr>
+          <w:ilvl w:val="0"/>
+          <w:numId w:val="2"/>
+        </w:numPr>
+        <w:rPr>
+          <w:sz w:val="22"/>
+          <w:szCs w:val="24"/>
+          <w:lang w:val="en-US"/>
+        </w:rPr>
+      </w:pPr>
+      <w:r>
+        <w:rPr>
+          <w:rFonts w:hint="eastAsia"/>
+          <w:sz w:val="22"/>
+          <w:szCs w:val="24"/>
+          <w:rtl/>
+          <w:lang w:val="en-US"/>
+        </w:rPr>
+        <w:t>بازار</w:t>
+      </w:r>
+      <w:r>
+        <w:rPr>
+          <w:sz w:val="22"/>
+          <w:szCs w:val="24"/>
+          <w:rtl/>
+          <w:lang w:val="en-US"/>
+        </w:rPr>
+        <w:t xml:space="preserve"> </w:t>
+      </w:r>
+      <w:r>
+        <w:rPr>
+          <w:rFonts w:hint="eastAsia"/>
+          <w:sz w:val="22"/>
+          <w:szCs w:val="24"/>
+          <w:rtl/>
+          <w:lang w:val="en-US"/>
+        </w:rPr>
+        <w:t>موبا</w:t>
+      </w:r>
+      <w:r>
+        <w:rPr>
+          <w:rFonts w:hint="cs"/>
+          <w:sz w:val="22"/>
+          <w:szCs w:val="24"/>
+          <w:rtl/>
+          <w:lang w:val="en-US"/>
+        </w:rPr>
+        <w:t>ی</w:t>
+      </w:r>
+      <w:r>
+        <w:rPr>
+          <w:rFonts w:hint="eastAsia"/>
+          <w:sz w:val="22"/>
+          <w:szCs w:val="24"/>
+          <w:rtl/>
+          <w:lang w:val="en-US"/>
+        </w:rPr>
+        <w:t>ل</w:t>
       </w:r>
     </w:p>
     <w:sectPr>

</xml_diff>